<commit_message>
Add updated resume files
</commit_message>
<xml_diff>
--- a/src/resume.docx
+++ b/src/resume.docx
@@ -1610,6 +1610,219 @@
             <w:shd w:val="clear" w:color="auto" w:fill="auto"/>
             <w:tcMar/>
           </w:tcPr>
+          <w:p>
+            <w:pPr>
+              <w:pStyle w:val="ListParagraph"/>
+              <w:numPr>
+                <w:ilvl w:val="0"/>
+                <w:numId w:val="11"/>
+              </w:numPr>
+              <w:tabs>
+                <w:tab w:val="clear" w:leader="none" w:pos="916"/>
+              </w:tabs>
+              <w:spacing w:after="0"/>
+              <w:ind w:left="252" w:hanging="180"/>
+              <w:rPr>
+                <w:rFonts w:ascii="Times New Roman" w:hAnsi="Times New Roman" w:eastAsia="Times New Roman" w:cs="Times New Roman"/>
+                <w:b w:val="1"/>
+                <w:bCs w:val="1"/>
+                <w:i w:val="0"/>
+                <w:iCs w:val="0"/>
+                <w:caps w:val="0"/>
+                <w:smallCaps w:val="0"/>
+                <w:noProof w:val="0"/>
+                <w:color w:val="000000" w:themeColor="text1" w:themeTint="FF" w:themeShade="FF"/>
+                <w:sz w:val="22"/>
+                <w:szCs w:val="22"/>
+                <w:lang w:val="en-US"/>
+              </w:rPr>
+            </w:pPr>
+            <w:proofErr w:type="spellStart"/>
+            <w:r>
+              <w:rPr>
+                <w:rFonts w:ascii="Calibri" w:hAnsi="Calibri" w:eastAsia="Calibri" w:cs="Calibri"/>
+                <w:b w:val="1"/>
+                <w:bCs w:val="1"/>
+                <w:i w:val="0"/>
+                <w:iCs w:val="0"/>
+                <w:caps w:val="0"/>
+                <w:smallCaps w:val="0"/>
+                <w:noProof w:val="0"/>
+                <w:color w:val="000000" w:themeColor="text1" w:themeTint="FF" w:themeShade="FF"/>
+                <w:sz w:val="22"/>
+                <w:szCs w:val="22"/>
+                <w:lang w:val="en-US"/>
+              </w:rPr>
+              <w:t>Frametools</w:t>
+            </w:r>
+            <w:proofErr w:type="spellEnd"/>
+            <w:r>
+              <w:rPr>
+                <w:rFonts w:ascii="Calibri" w:hAnsi="Calibri" w:eastAsia="Calibri" w:cs="Calibri"/>
+                <w:b w:val="1"/>
+                <w:bCs w:val="1"/>
+                <w:i w:val="0"/>
+                <w:iCs w:val="0"/>
+                <w:caps w:val="0"/>
+                <w:smallCaps w:val="0"/>
+                <w:noProof w:val="0"/>
+                <w:color w:val="000000" w:themeColor="text1" w:themeTint="FF" w:themeShade="FF"/>
+                <w:sz w:val="22"/>
+                <w:szCs w:val="22"/>
+                <w:lang w:val="en-US"/>
+              </w:rPr>
+              <w:t xml:space="preserve">: </w:t>
+            </w:r>
+            <w:r>
+              <w:rPr>
+                <w:rFonts w:ascii="Calibri" w:hAnsi="Calibri" w:eastAsia="Calibri" w:cs="Calibri"/>
+                <w:b w:val="0"/>
+                <w:bCs w:val="0"/>
+                <w:i w:val="0"/>
+                <w:iCs w:val="0"/>
+                <w:caps w:val="0"/>
+                <w:smallCaps w:val="0"/>
+                <w:noProof w:val="0"/>
+                <w:color w:val="000000" w:themeColor="text1" w:themeTint="FF" w:themeShade="FF"/>
+                <w:sz w:val="22"/>
+                <w:szCs w:val="22"/>
+                <w:lang w:val="en-US"/>
+              </w:rPr>
+              <w:t>Developed</w:t>
+            </w:r>
+            <w:r>
+              <w:rPr>
+                <w:rFonts w:ascii="Calibri" w:hAnsi="Calibri" w:eastAsia="Calibri" w:cs="Calibri"/>
+                <w:b w:val="1"/>
+                <w:bCs w:val="1"/>
+                <w:i w:val="0"/>
+                <w:iCs w:val="0"/>
+                <w:caps w:val="0"/>
+                <w:smallCaps w:val="0"/>
+                <w:noProof w:val="0"/>
+                <w:color w:val="000000" w:themeColor="text1" w:themeTint="FF" w:themeShade="FF"/>
+                <w:sz w:val="22"/>
+                <w:szCs w:val="22"/>
+                <w:lang w:val="en-US"/>
+              </w:rPr>
+              <w:t xml:space="preserve"> </w:t>
+            </w:r>
+            <w:r>
+              <w:rPr>
+                <w:rFonts w:ascii="Calibri" w:hAnsi="Calibri" w:eastAsia="Calibri" w:cs="Calibri"/>
+                <w:b w:val="0"/>
+                <w:bCs w:val="0"/>
+                <w:i w:val="0"/>
+                <w:iCs w:val="0"/>
+                <w:caps w:val="0"/>
+                <w:smallCaps w:val="0"/>
+                <w:noProof w:val="0"/>
+                <w:color w:val="000000" w:themeColor="text1" w:themeTint="FF" w:themeShade="FF"/>
+                <w:sz w:val="22"/>
+                <w:szCs w:val="22"/>
+                <w:lang w:val="en-US"/>
+              </w:rPr>
+              <w:t>a set of lightweight GUIs with Java AWT and Swing for handling common operations and utility calculations.</w:t>
+            </w:r>
+          </w:p>
+          <w:p>
+            <w:pPr>
+              <w:pStyle w:val="ListParagraph"/>
+              <w:numPr>
+                <w:ilvl w:val="0"/>
+                <w:numId w:val="11"/>
+              </w:numPr>
+              <w:tabs>
+                <w:tab w:val="clear" w:leader="none" w:pos="916"/>
+              </w:tabs>
+              <w:spacing w:after="0"/>
+              <w:ind w:left="252" w:hanging="180"/>
+              <w:rPr>
+                <w:rFonts w:ascii="Times New Roman" w:hAnsi="Times New Roman" w:eastAsia="Times New Roman" w:cs="Times New Roman"/>
+                <w:b w:val="1"/>
+                <w:bCs w:val="1"/>
+                <w:i w:val="0"/>
+                <w:iCs w:val="0"/>
+                <w:caps w:val="0"/>
+                <w:smallCaps w:val="0"/>
+                <w:noProof w:val="0"/>
+                <w:color w:val="000000" w:themeColor="text1" w:themeTint="FF" w:themeShade="FF"/>
+                <w:sz w:val="22"/>
+                <w:szCs w:val="22"/>
+                <w:lang w:val="en-US"/>
+              </w:rPr>
+            </w:pPr>
+            <w:r>
+              <w:rPr>
+                <w:rFonts w:ascii="Calibri" w:hAnsi="Calibri" w:eastAsia="Calibri" w:cs="Calibri"/>
+                <w:b w:val="1"/>
+                <w:bCs w:val="1"/>
+                <w:i w:val="0"/>
+                <w:iCs w:val="0"/>
+                <w:caps w:val="0"/>
+                <w:smallCaps w:val="0"/>
+                <w:noProof w:val="0"/>
+                <w:color w:val="000000" w:themeColor="text1" w:themeTint="FF" w:themeShade="FF"/>
+                <w:sz w:val="22"/>
+                <w:szCs w:val="22"/>
+                <w:lang w:val="en-US"/>
+              </w:rPr>
+              <w:t xml:space="preserve">Metadata Generator: </w:t>
+            </w:r>
+            <w:r>
+              <w:rPr>
+                <w:rFonts w:ascii="Calibri" w:hAnsi="Calibri" w:eastAsia="Calibri" w:cs="Calibri"/>
+                <w:b w:val="0"/>
+                <w:bCs w:val="0"/>
+                <w:i w:val="0"/>
+                <w:iCs w:val="0"/>
+                <w:caps w:val="0"/>
+                <w:smallCaps w:val="0"/>
+                <w:noProof w:val="0"/>
+                <w:color w:val="000000" w:themeColor="text1" w:themeTint="FF" w:themeShade="FF"/>
+                <w:sz w:val="22"/>
+                <w:szCs w:val="22"/>
+                <w:lang w:val="en-US"/>
+              </w:rPr>
+              <w:t xml:space="preserve">Developed an Eleventy plugin with JavaScript that generates document metadata for the &lt;head&gt; of a webpage containing: Open Graph, Twitter card, generic meta tags, CSS, JS, custom tags, and a canonical link. Plugin is published on </w:t>
+            </w:r>
+            <w:proofErr w:type="spellStart"/>
+            <w:r>
+              <w:rPr>
+                <w:rFonts w:ascii="Calibri" w:hAnsi="Calibri" w:eastAsia="Calibri" w:cs="Calibri"/>
+                <w:b w:val="0"/>
+                <w:bCs w:val="0"/>
+                <w:i w:val="0"/>
+                <w:iCs w:val="0"/>
+                <w:caps w:val="0"/>
+                <w:smallCaps w:val="0"/>
+                <w:noProof w:val="0"/>
+                <w:color w:val="000000" w:themeColor="text1" w:themeTint="FF" w:themeShade="FF"/>
+                <w:sz w:val="22"/>
+                <w:szCs w:val="22"/>
+                <w:lang w:val="en-US"/>
+              </w:rPr>
+              <w:t>npm</w:t>
+            </w:r>
+            <w:proofErr w:type="spellEnd"/>
+            <w:r>
+              <w:rPr>
+                <w:rFonts w:ascii="Calibri" w:hAnsi="Calibri" w:eastAsia="Calibri" w:cs="Calibri"/>
+                <w:b w:val="0"/>
+                <w:bCs w:val="0"/>
+                <w:i w:val="0"/>
+                <w:iCs w:val="0"/>
+                <w:caps w:val="0"/>
+                <w:smallCaps w:val="0"/>
+                <w:noProof w:val="0"/>
+                <w:color w:val="000000" w:themeColor="text1" w:themeTint="FF" w:themeShade="FF"/>
+                <w:sz w:val="22"/>
+                <w:szCs w:val="22"/>
+                <w:lang w:val="en-US"/>
+              </w:rPr>
+              <w:t xml:space="preserve"> and has 185+ users.</w:t>
+            </w:r>
+          </w:p>
           <w:p wp14:textId="6DDB4240">
             <w:pPr>
               <w:pStyle w:val="ListParagraph"/>
@@ -1671,7 +1884,7 @@
               </w:rPr>
               <w:t xml:space="preserve">Actively contributed to MDN Web Docs on GitHub from Oct 2020 – Jan 2021. Completed 31 merged PRs in mdn/yari, and 17 merged PRs in mdn/content. Featured in the </w:t>
             </w:r>
-            <w:hyperlink r:id="R981e804f6dbd4e17">
+            <w:hyperlink r:id="R0e9454f61334428f">
               <w:r>
                 <w:rPr>
                   <w:rStyle w:val="Hyperlink"/>
@@ -1707,131 +1920,7 @@
               <w:t xml:space="preserve"> on MDN website.</w:t>
             </w:r>
           </w:p>
-          <w:p>
-            <w:pPr>
-              <w:pStyle w:val="ListParagraph"/>
-              <w:numPr>
-                <w:ilvl w:val="0"/>
-                <w:numId w:val="11"/>
-              </w:numPr>
-              <w:tabs>
-                <w:tab w:val="clear" w:leader="none" w:pos="916"/>
-              </w:tabs>
-              <w:spacing w:after="0"/>
-              <w:ind w:left="252" w:hanging="180"/>
-              <w:rPr>
-                <w:rFonts w:ascii="Times New Roman" w:hAnsi="Times New Roman" w:eastAsia="Times New Roman" w:cs="Times New Roman"/>
-                <w:b w:val="1"/>
-                <w:bCs w:val="1"/>
-                <w:i w:val="0"/>
-                <w:iCs w:val="0"/>
-                <w:caps w:val="0"/>
-                <w:smallCaps w:val="0"/>
-                <w:noProof w:val="0"/>
-                <w:color w:val="000000" w:themeColor="text1" w:themeTint="FF" w:themeShade="FF"/>
-                <w:sz w:val="22"/>
-                <w:szCs w:val="22"/>
-                <w:lang w:val="en-US"/>
-              </w:rPr>
-            </w:pPr>
-            <w:r>
-              <w:rPr>
-                <w:rFonts w:ascii="Calibri" w:hAnsi="Calibri" w:eastAsia="Calibri" w:cs="Calibri"/>
-                <w:b w:val="1"/>
-                <w:bCs w:val="1"/>
-                <w:i w:val="0"/>
-                <w:iCs w:val="0"/>
-                <w:caps w:val="0"/>
-                <w:smallCaps w:val="0"/>
-                <w:noProof w:val="0"/>
-                <w:color w:val="000000" w:themeColor="text1" w:themeTint="FF" w:themeShade="FF"/>
-                <w:sz w:val="22"/>
-                <w:szCs w:val="22"/>
-                <w:lang w:val="en-US"/>
-              </w:rPr>
-              <w:t xml:space="preserve">Metadata Generator: </w:t>
-            </w:r>
-            <w:r>
-              <w:rPr>
-                <w:rFonts w:ascii="Calibri" w:hAnsi="Calibri" w:eastAsia="Calibri" w:cs="Calibri"/>
-                <w:b w:val="0"/>
-                <w:bCs w:val="0"/>
-                <w:i w:val="0"/>
-                <w:iCs w:val="0"/>
-                <w:caps w:val="0"/>
-                <w:smallCaps w:val="0"/>
-                <w:noProof w:val="0"/>
-                <w:color w:val="000000" w:themeColor="text1" w:themeTint="FF" w:themeShade="FF"/>
-                <w:sz w:val="22"/>
-                <w:szCs w:val="22"/>
-                <w:lang w:val="en-US"/>
-              </w:rPr>
-              <w:t>Developed an Eleventy plugin with JavaScript that generates document metadata for the &lt;head&gt; of a webpage containing: Open Graph, Twitter card, generic meta tags, CSS, JS, custom tags, and a canonical link. Plugin is published on npm and has 185+ users.</w:t>
-            </w:r>
-          </w:p>
-          <w:p>
-            <w:pPr>
-              <w:pStyle w:val="ListParagraph"/>
-              <w:numPr>
-                <w:ilvl w:val="0"/>
-                <w:numId w:val="11"/>
-              </w:numPr>
-              <w:tabs>
-                <w:tab w:val="clear" w:leader="none" w:pos="916"/>
-              </w:tabs>
-              <w:spacing w:after="0"/>
-              <w:ind w:left="252" w:hanging="180"/>
-              <w:rPr>
-                <w:rFonts w:ascii="Calibri" w:hAnsi="Calibri" w:eastAsia="Calibri" w:cs="Calibri"/>
-                <w:b w:val="1"/>
-                <w:bCs w:val="1"/>
-                <w:i w:val="0"/>
-                <w:iCs w:val="0"/>
-                <w:caps w:val="0"/>
-                <w:smallCaps w:val="0"/>
-                <w:noProof w:val="0"/>
-                <w:color w:val="000000" w:themeColor="text1" w:themeTint="FF" w:themeShade="FF"/>
-                <w:sz w:val="22"/>
-                <w:szCs w:val="22"/>
-                <w:lang w:val="en-US"/>
-              </w:rPr>
-            </w:pPr>
-            <w:r>
-              <w:rPr>
-                <w:rFonts w:ascii="Calibri" w:hAnsi="Calibri" w:eastAsia="Calibri" w:cs="Calibri"/>
-                <w:b w:val="1"/>
-                <w:bCs w:val="1"/>
-                <w:i w:val="0"/>
-                <w:iCs w:val="0"/>
-                <w:caps w:val="0"/>
-                <w:smallCaps w:val="0"/>
-                <w:noProof w:val="0"/>
-                <w:color w:val="000000" w:themeColor="text1" w:themeTint="FF" w:themeShade="FF"/>
-                <w:sz w:val="22"/>
-                <w:szCs w:val="22"/>
-                <w:lang w:val="en-US"/>
-              </w:rPr>
-              <w:t xml:space="preserve">Java Chess: </w:t>
-            </w:r>
-            <w:r>
-              <w:rPr>
-                <w:rFonts w:ascii="Calibri" w:hAnsi="Calibri" w:eastAsia="Calibri" w:cs="Calibri"/>
-                <w:b w:val="0"/>
-                <w:bCs w:val="0"/>
-                <w:i w:val="0"/>
-                <w:iCs w:val="0"/>
-                <w:caps w:val="0"/>
-                <w:smallCaps w:val="0"/>
-                <w:noProof w:val="0"/>
-                <w:color w:val="000000" w:themeColor="text1" w:themeTint="FF" w:themeShade="FF"/>
-                <w:sz w:val="22"/>
-                <w:szCs w:val="22"/>
-                <w:lang w:val="en-US"/>
-              </w:rPr>
-              <w:t>Built a GUI for playing Chess using Java and the Swing API.</w:t>
-            </w:r>
-          </w:p>
-          <w:p wp14:textId="24757A5E">
+          <w:p wp14:textId="62B6E2FC">
             <w:pPr>
               <w:pStyle w:val="ListParagraph"/>
               <w:numPr>
@@ -1906,8 +1995,9 @@
               <w:spacing w:after="0"/>
               <w:ind w:left="252" w:hanging="180"/>
               <w:rPr>
-                <w:b w:val="1"/>
-                <w:bCs w:val="1"/>
+                <w:rFonts w:ascii="Calibri" w:hAnsi="Calibri" w:eastAsia="Calibri" w:cs="Calibri"/>
+                <w:b w:val="0"/>
+                <w:bCs w:val="0"/>
                 <w:i w:val="0"/>
                 <w:iCs w:val="0"/>
                 <w:caps w:val="0"/>
@@ -1919,6 +2009,7 @@
                 <w:lang w:val="en-US"/>
               </w:rPr>
             </w:pPr>
+            <w:proofErr w:type="spellStart"/>
             <w:r>
               <w:rPr>
                 <w:rFonts w:ascii="Calibri" w:hAnsi="Calibri" w:eastAsia="Calibri" w:cs="Calibri"/>
@@ -1934,7 +2025,25 @@
                 <w:szCs w:val="22"/>
                 <w:lang w:val="en-US"/>
               </w:rPr>
-              <w:t>Markdown Parser:</w:t>
+              <w:t>Pydetails</w:t>
+            </w:r>
+            <w:proofErr w:type="spellEnd"/>
+            <w:r>
+              <w:rPr>
+                <w:rFonts w:ascii="Calibri" w:hAnsi="Calibri" w:eastAsia="Calibri" w:cs="Calibri"/>
+                <w:b w:val="1"/>
+                <w:bCs w:val="1"/>
+                <w:i w:val="0"/>
+                <w:iCs w:val="0"/>
+                <w:caps w:val="0"/>
+                <w:smallCaps w:val="0"/>
+                <w:noProof w:val="0"/>
+                <w:color w:val="000000" w:themeColor="text1" w:themeTint="FF" w:themeShade="FF"/>
+                <w:sz w:val="22"/>
+                <w:szCs w:val="22"/>
+                <w:lang w:val="en-US"/>
+              </w:rPr>
+              <w:t>:</w:t>
             </w:r>
             <w:r>
               <w:rPr>
@@ -1951,7 +2060,7 @@
                 <w:szCs w:val="22"/>
                 <w:lang w:val="en-US"/>
               </w:rPr>
-              <w:t xml:space="preserve"> Developed a Markdown parser for single files or a directory of files using C++.</w:t>
+              <w:t xml:space="preserve"> Developed a library in Python to fetch document metadata details for a given URL and display a preview of the social share cards.</w:t>
             </w:r>
           </w:p>
           <w:p wp14:textId="59260296">

</xml_diff>

<commit_message>
Add up to date resume
</commit_message>
<xml_diff>
--- a/src/resume.docx
+++ b/src/resume.docx
@@ -1705,7 +1705,7 @@
                 <w:szCs w:val="22"/>
                 <w:lang w:val="en-US"/>
               </w:rPr>
-              <w:t xml:space="preserve">Developed an Eleventy plugin with JavaScript that generates document metadata for the &lt;head&gt; of a webpage containing: Open Graph, Twitter card, generic meta tags, CSS, JS, custom tags, and a canonical link. Plugin is published on </w:t>
+              <w:t xml:space="preserve">Developed an Eleventy plugin with JavaScript that generates document metadata for the &lt;head&gt; of a webpage. Plugin is published on </w:t>
             </w:r>
             <w:proofErr w:type="spellStart"/>
             <w:r>
@@ -1805,7 +1805,7 @@
               </w:rPr>
               <w:t xml:space="preserve">Actively contributed to MDN Web Docs on GitHub from Oct 2020 – Jan 2021. Completed 31 merged PRs in mdn/yari, and 17 merged PRs in mdn/content. Featured in the </w:t>
             </w:r>
-            <w:hyperlink r:id="R9c78b1ea72ee4ee8">
+            <w:hyperlink r:id="Ra32df54f348a422c">
               <w:r>
                 <w:rPr>
                   <w:rStyle w:val="Hyperlink"/>
@@ -1919,69 +1919,7 @@
                 <w:szCs w:val="22"/>
                 <w:lang w:val="en-US"/>
               </w:rPr>
-              <w:t>Developed a set of lightweight GUIs with Java Swing for handling common operations and utility calculations.</w:t>
-            </w:r>
-          </w:p>
-          <w:p wp14:textId="258C7DBB">
-            <w:pPr>
-              <w:pStyle w:val="ListParagraph"/>
-              <w:numPr>
-                <w:ilvl w:val="0"/>
-                <w:numId w:val="11"/>
-              </w:numPr>
-              <w:tabs>
-                <w:tab w:val="clear" w:leader="none" w:pos="916"/>
-              </w:tabs>
-              <w:spacing w:after="0"/>
-              <w:ind w:left="252" w:hanging="180"/>
-              <w:rPr>
-                <w:rFonts w:ascii="Calibri" w:hAnsi="Calibri" w:eastAsia="Calibri" w:cs="Calibri"/>
-                <w:b w:val="0"/>
-                <w:bCs w:val="0"/>
-                <w:i w:val="0"/>
-                <w:iCs w:val="0"/>
-                <w:caps w:val="0"/>
-                <w:smallCaps w:val="0"/>
-                <w:noProof w:val="0"/>
-                <w:color w:val="000000" w:themeColor="text1" w:themeTint="FF" w:themeShade="FF"/>
-                <w:sz w:val="22"/>
-                <w:szCs w:val="22"/>
-                <w:lang w:val="en-US"/>
-              </w:rPr>
-            </w:pPr>
-            <w:r>
-              <w:rPr>
-                <w:rFonts w:ascii="Calibri" w:hAnsi="Calibri" w:eastAsia="Calibri" w:cs="Calibri"/>
-                <w:b w:val="1"/>
-                <w:bCs w:val="1"/>
-                <w:i w:val="0"/>
-                <w:iCs w:val="0"/>
-                <w:caps w:val="0"/>
-                <w:smallCaps w:val="0"/>
-                <w:noProof w:val="0"/>
-                <w:color w:val="000000" w:themeColor="text1" w:themeTint="FF" w:themeShade="FF"/>
-                <w:sz w:val="22"/>
-                <w:szCs w:val="22"/>
-                <w:lang w:val="en-US"/>
-              </w:rPr>
-              <w:t xml:space="preserve">Eleventy Photo Gallery: </w:t>
-            </w:r>
-            <w:r>
-              <w:rPr>
-                <w:rFonts w:ascii="Calibri" w:hAnsi="Calibri" w:eastAsia="Calibri" w:cs="Calibri"/>
-                <w:b w:val="0"/>
-                <w:bCs w:val="0"/>
-                <w:i w:val="0"/>
-                <w:iCs w:val="0"/>
-                <w:caps w:val="0"/>
-                <w:smallCaps w:val="0"/>
-                <w:noProof w:val="0"/>
-                <w:color w:val="000000" w:themeColor="text1" w:themeTint="FF" w:themeShade="FF"/>
-                <w:sz w:val="22"/>
-                <w:szCs w:val="22"/>
-                <w:lang w:val="en-US"/>
-              </w:rPr>
-              <w:t>Created a responsive image gallery template using the Eleventy static site generator. Responsive image markup is generated with Node.js at build time.</w:t>
+              <w:t>Built a set of lightweight GUIs with Java Swing for handling common operations and utility calculations.</w:t>
             </w:r>
           </w:p>
           <w:p>
@@ -2026,7 +1964,7 @@
                 <w:szCs w:val="22"/>
                 <w:lang w:val="en-US"/>
               </w:rPr>
-              <w:t xml:space="preserve">Meeting Scheduler: </w:t>
+              <w:t xml:space="preserve">Break0ut: </w:t>
             </w:r>
             <w:r>
               <w:rPr>
@@ -2043,7 +1981,69 @@
                 <w:szCs w:val="22"/>
                 <w:lang w:val="en-US"/>
               </w:rPr>
-              <w:t>Built a scheduling website with Node.js and Express to find earliest available meeting times between two individuals. User authentication via Passport.js and Auth0.</w:t>
+              <w:t>Developed a remake of the 1970s arcade game ‘Breakout’ using Java.</w:t>
+            </w:r>
+          </w:p>
+          <w:p wp14:textId="0617A8CE">
+            <w:pPr>
+              <w:pStyle w:val="ListParagraph"/>
+              <w:numPr>
+                <w:ilvl w:val="0"/>
+                <w:numId w:val="11"/>
+              </w:numPr>
+              <w:tabs>
+                <w:tab w:val="clear" w:leader="none" w:pos="916"/>
+              </w:tabs>
+              <w:spacing w:after="0"/>
+              <w:ind w:left="252" w:hanging="180"/>
+              <w:rPr>
+                <w:rFonts w:ascii="Calibri" w:hAnsi="Calibri" w:eastAsia="Calibri" w:cs="Calibri"/>
+                <w:b w:val="0"/>
+                <w:bCs w:val="0"/>
+                <w:i w:val="0"/>
+                <w:iCs w:val="0"/>
+                <w:caps w:val="0"/>
+                <w:smallCaps w:val="0"/>
+                <w:noProof w:val="0"/>
+                <w:color w:val="000000" w:themeColor="text1" w:themeTint="FF" w:themeShade="FF"/>
+                <w:sz w:val="22"/>
+                <w:szCs w:val="22"/>
+                <w:lang w:val="en-US"/>
+              </w:rPr>
+            </w:pPr>
+            <w:r>
+              <w:rPr>
+                <w:rFonts w:ascii="Calibri" w:hAnsi="Calibri" w:eastAsia="Calibri" w:cs="Calibri"/>
+                <w:b w:val="1"/>
+                <w:bCs w:val="1"/>
+                <w:i w:val="0"/>
+                <w:iCs w:val="0"/>
+                <w:caps w:val="0"/>
+                <w:smallCaps w:val="0"/>
+                <w:noProof w:val="0"/>
+                <w:color w:val="000000" w:themeColor="text1" w:themeTint="FF" w:themeShade="FF"/>
+                <w:sz w:val="22"/>
+                <w:szCs w:val="22"/>
+                <w:lang w:val="en-US"/>
+              </w:rPr>
+              <w:t xml:space="preserve">Eleventy Photo Gallery: </w:t>
+            </w:r>
+            <w:r>
+              <w:rPr>
+                <w:rFonts w:ascii="Calibri" w:hAnsi="Calibri" w:eastAsia="Calibri" w:cs="Calibri"/>
+                <w:b w:val="0"/>
+                <w:bCs w:val="0"/>
+                <w:i w:val="0"/>
+                <w:iCs w:val="0"/>
+                <w:caps w:val="0"/>
+                <w:smallCaps w:val="0"/>
+                <w:noProof w:val="0"/>
+                <w:color w:val="000000" w:themeColor="text1" w:themeTint="FF" w:themeShade="FF"/>
+                <w:sz w:val="22"/>
+                <w:szCs w:val="22"/>
+                <w:lang w:val="en-US"/>
+              </w:rPr>
+              <w:t>Created a responsive image gallery template using Eleventy. Responsive image markup is generated with Node.js at build time.</w:t>
             </w:r>
           </w:p>
           <w:p>
@@ -2105,7 +2105,7 @@
                 <w:szCs w:val="22"/>
                 <w:lang w:val="en-US"/>
               </w:rPr>
-              <w:t xml:space="preserve"> Developed a single-player platformer game with JavaScript using Phaser. Static assets created with HTML/CSS and sprites created with Vectornator.</w:t>
+              <w:t xml:space="preserve"> Built a single-player platformer game with JavaScript using Phaser. Static assets created with HTML/CSS and sprites created with Vectornator.</w:t>
             </w:r>
           </w:p>
           <w:p wp14:textId="59260296">

</xml_diff>

<commit_message>
update about me page
</commit_message>
<xml_diff>
--- a/src/resume.docx
+++ b/src/resume.docx
@@ -22,8 +22,8 @@
           <w:bCs w:val="1"/>
           <w:i w:val="0"/>
           <w:iCs w:val="0"/>
-          <w:sz w:val="36"/>
-          <w:szCs w:val="36"/>
+          <w:sz w:val="40"/>
+          <w:szCs w:val="40"/>
         </w:rPr>
         <w:t>Tanner Dolby</w:t>
       </w:r>
@@ -63,7 +63,15 @@
       </w:r>
       <w:r>
         <w:rPr/>
-        <w:t xml:space="preserve">   West Sacramento, CA</w:t>
+        <w:t xml:space="preserve">   </w:t>
+      </w:r>
+      <w:r>
+        <w:rPr/>
+        <w:t xml:space="preserve">          </w:t>
+      </w:r>
+      <w:r>
+        <w:rPr/>
+        <w:t>Sacramento, CA</w:t>
       </w:r>
     </w:p>
     <w:p>
@@ -530,6 +538,23 @@
           <w:szCs w:val="22"/>
           <w:lang w:val="en-US"/>
         </w:rPr>
+        <w:t xml:space="preserve">Python, </w:t>
+      </w:r>
+      <w:r>
+        <w:rPr>
+          <w:rFonts w:ascii="Calibri" w:hAnsi="Calibri" w:eastAsia="Calibri" w:cs="Calibri"/>
+          <w:b w:val="0"/>
+          <w:bCs w:val="0"/>
+          <w:i w:val="0"/>
+          <w:iCs w:val="0"/>
+          <w:caps w:val="0"/>
+          <w:smallCaps w:val="0"/>
+          <w:noProof w:val="0"/>
+          <w:color w:val="000000" w:themeColor="text1" w:themeTint="FF" w:themeShade="FF"/>
+          <w:sz w:val="22"/>
+          <w:szCs w:val="22"/>
+          <w:lang w:val="en-US"/>
+        </w:rPr>
         <w:t xml:space="preserve">Node.js, </w:t>
       </w:r>
       <w:r>
@@ -547,41 +572,58 @@
           <w:szCs w:val="22"/>
           <w:lang w:val="en-US"/>
         </w:rPr>
-        <w:t xml:space="preserve">Python, </w:t>
-      </w:r>
-      <w:r>
-        <w:rPr>
-          <w:rFonts w:ascii="Calibri" w:hAnsi="Calibri" w:eastAsia="Calibri" w:cs="Calibri"/>
-          <w:b w:val="0"/>
-          <w:bCs w:val="0"/>
-          <w:i w:val="0"/>
-          <w:iCs w:val="0"/>
-          <w:caps w:val="0"/>
-          <w:smallCaps w:val="0"/>
-          <w:noProof w:val="0"/>
-          <w:color w:val="000000" w:themeColor="text1" w:themeTint="FF" w:themeShade="FF"/>
-          <w:sz w:val="22"/>
-          <w:szCs w:val="22"/>
-          <w:lang w:val="en-US"/>
-        </w:rPr>
-        <w:t xml:space="preserve">HTML, CSS, </w:t>
-      </w:r>
-      <w:r>
-        <w:rPr>
-          <w:rFonts w:ascii="Calibri" w:hAnsi="Calibri" w:eastAsia="Calibri" w:cs="Calibri"/>
-          <w:b w:val="0"/>
-          <w:bCs w:val="0"/>
-          <w:i w:val="0"/>
-          <w:iCs w:val="0"/>
-          <w:caps w:val="0"/>
-          <w:smallCaps w:val="0"/>
-          <w:noProof w:val="0"/>
-          <w:color w:val="000000" w:themeColor="text1" w:themeTint="FF" w:themeShade="FF"/>
-          <w:sz w:val="22"/>
-          <w:szCs w:val="22"/>
-          <w:lang w:val="en-US"/>
-        </w:rPr>
-        <w:t>React, Redux</w:t>
+        <w:t>HTML</w:t>
+      </w:r>
+      <w:r>
+        <w:rPr>
+          <w:rFonts w:ascii="Calibri" w:hAnsi="Calibri" w:eastAsia="Calibri" w:cs="Calibri"/>
+          <w:b w:val="0"/>
+          <w:bCs w:val="0"/>
+          <w:i w:val="0"/>
+          <w:iCs w:val="0"/>
+          <w:caps w:val="0"/>
+          <w:smallCaps w:val="0"/>
+          <w:noProof w:val="0"/>
+          <w:color w:val="000000" w:themeColor="text1" w:themeTint="FF" w:themeShade="FF"/>
+          <w:sz w:val="22"/>
+          <w:szCs w:val="22"/>
+          <w:lang w:val="en-US"/>
+        </w:rPr>
+        <w:t>, C</w:t>
+      </w:r>
+      <w:r>
+        <w:rPr>
+          <w:rFonts w:ascii="Calibri" w:hAnsi="Calibri" w:eastAsia="Calibri" w:cs="Calibri"/>
+          <w:b w:val="0"/>
+          <w:bCs w:val="0"/>
+          <w:i w:val="0"/>
+          <w:iCs w:val="0"/>
+          <w:caps w:val="0"/>
+          <w:smallCaps w:val="0"/>
+          <w:noProof w:val="0"/>
+          <w:color w:val="000000" w:themeColor="text1" w:themeTint="FF" w:themeShade="FF"/>
+          <w:sz w:val="22"/>
+          <w:szCs w:val="22"/>
+          <w:lang w:val="en-US"/>
+        </w:rPr>
+        <w:t>S</w:t>
+      </w:r>
+      <w:r>
+        <w:rPr>
+          <w:rFonts w:ascii="Calibri" w:hAnsi="Calibri" w:eastAsia="Calibri" w:cs="Calibri"/>
+          <w:b w:val="0"/>
+          <w:bCs w:val="0"/>
+          <w:i w:val="0"/>
+          <w:iCs w:val="0"/>
+          <w:caps w:val="0"/>
+          <w:smallCaps w:val="0"/>
+          <w:noProof w:val="0"/>
+          <w:color w:val="000000" w:themeColor="text1" w:themeTint="FF" w:themeShade="FF"/>
+          <w:sz w:val="22"/>
+          <w:szCs w:val="22"/>
+          <w:lang w:val="en-US"/>
+        </w:rPr>
+        <w:t>S</w:t>
       </w:r>
       <w:r>
         <w:rPr>
@@ -615,6 +657,74 @@
           <w:szCs w:val="22"/>
           <w:lang w:val="en-US"/>
         </w:rPr>
+        <w:t xml:space="preserve">React, </w:t>
+      </w:r>
+      <w:r>
+        <w:rPr>
+          <w:rFonts w:ascii="Calibri" w:hAnsi="Calibri" w:eastAsia="Calibri" w:cs="Calibri"/>
+          <w:b w:val="0"/>
+          <w:bCs w:val="0"/>
+          <w:i w:val="0"/>
+          <w:iCs w:val="0"/>
+          <w:caps w:val="0"/>
+          <w:smallCaps w:val="0"/>
+          <w:noProof w:val="0"/>
+          <w:color w:val="000000" w:themeColor="text1" w:themeTint="FF" w:themeShade="FF"/>
+          <w:sz w:val="22"/>
+          <w:szCs w:val="22"/>
+          <w:lang w:val="en-US"/>
+        </w:rPr>
+        <w:t xml:space="preserve">Next.js, </w:t>
+      </w:r>
+      <w:r>
+        <w:rPr>
+          <w:rFonts w:ascii="Calibri" w:hAnsi="Calibri" w:eastAsia="Calibri" w:cs="Calibri"/>
+          <w:b w:val="0"/>
+          <w:bCs w:val="0"/>
+          <w:i w:val="0"/>
+          <w:iCs w:val="0"/>
+          <w:caps w:val="0"/>
+          <w:smallCaps w:val="0"/>
+          <w:noProof w:val="0"/>
+          <w:color w:val="000000" w:themeColor="text1" w:themeTint="FF" w:themeShade="FF"/>
+          <w:sz w:val="22"/>
+          <w:szCs w:val="22"/>
+          <w:lang w:val="en-US"/>
+        </w:rPr>
+        <w:t>Redux</w:t>
+      </w:r>
+      <w:r>
+        <w:rPr>
+          <w:rFonts w:ascii="Calibri" w:hAnsi="Calibri" w:eastAsia="Calibri" w:cs="Calibri"/>
+          <w:b w:val="0"/>
+          <w:bCs w:val="0"/>
+          <w:i w:val="0"/>
+          <w:iCs w:val="0"/>
+          <w:caps w:val="0"/>
+          <w:smallCaps w:val="0"/>
+          <w:noProof w:val="0"/>
+          <w:color w:val="000000" w:themeColor="text1" w:themeTint="FF" w:themeShade="FF"/>
+          <w:sz w:val="22"/>
+          <w:szCs w:val="22"/>
+          <w:lang w:val="en-US"/>
+        </w:rPr>
+        <w:t xml:space="preserve">, </w:t>
+      </w:r>
+      <w:r>
+        <w:rPr>
+          <w:rFonts w:ascii="Calibri" w:hAnsi="Calibri" w:eastAsia="Calibri" w:cs="Calibri"/>
+          <w:b w:val="0"/>
+          <w:bCs w:val="0"/>
+          <w:i w:val="0"/>
+          <w:iCs w:val="0"/>
+          <w:caps w:val="0"/>
+          <w:smallCaps w:val="0"/>
+          <w:noProof w:val="0"/>
+          <w:color w:val="000000" w:themeColor="text1" w:themeTint="FF" w:themeShade="FF"/>
+          <w:sz w:val="22"/>
+          <w:szCs w:val="22"/>
+          <w:lang w:val="en-US"/>
+        </w:rPr>
         <w:t>TypeScript</w:t>
       </w:r>
       <w:r>
@@ -649,7 +759,7 @@
           <w:szCs w:val="22"/>
           <w:lang w:val="en-US"/>
         </w:rPr>
-        <w:t>SQL, MongoDB</w:t>
+        <w:t>MongoDB</w:t>
       </w:r>
     </w:p>
     <w:p>
@@ -694,7 +804,7 @@
           <w:szCs w:val="22"/>
           <w:lang w:val="en-US"/>
         </w:rPr>
-        <w:t>Git, Unix, Linux, macOS, Windows, Docker, Jira</w:t>
+        <w:t>Git, Unix, Linux, Docker, Jira</w:t>
       </w:r>
     </w:p>
     <w:p>
@@ -1059,7 +1169,7 @@
           <w:szCs w:val="22"/>
           <w:lang w:val="en-US"/>
         </w:rPr>
-        <w:t xml:space="preserve">backend services for the platform </w:t>
+        <w:t xml:space="preserve">backend services </w:t>
       </w:r>
       <w:r>
         <w:rPr>
@@ -1103,14 +1213,21 @@
           <w:noProof w:val="0"/>
           <w:lang w:val="en-US"/>
         </w:rPr>
-        <w:t>Responsible for architecting frontend systems and developing reusable UI components</w:t>
-      </w:r>
-      <w:r>
-        <w:rPr>
-          <w:noProof w:val="0"/>
-          <w:lang w:val="en-US"/>
-        </w:rPr>
-        <w:t xml:space="preserve"> for customer dashboards</w:t>
+        <w:t xml:space="preserve">Responsible for </w:t>
+      </w:r>
+      <w:r>
+        <w:rPr>
+          <w:noProof w:val="0"/>
+          <w:lang w:val="en-US"/>
+        </w:rPr>
+        <w:t>designing f</w:t>
+      </w:r>
+      <w:r>
+        <w:rPr>
+          <w:noProof w:val="0"/>
+          <w:lang w:val="en-US"/>
+        </w:rPr>
+        <w:t>rontend systems and developing UI components</w:t>
       </w:r>
     </w:p>
     <w:p>
@@ -1157,24 +1274,58 @@
           <w:szCs w:val="22"/>
           <w:lang w:val="en-US"/>
         </w:rPr>
-        <w:t xml:space="preserve">Collaborate with internal teams </w:t>
-      </w:r>
-      <w:r>
-        <w:rPr>
-          <w:rFonts w:ascii="Calibri" w:hAnsi="Calibri" w:eastAsia="Calibri" w:cs="Calibri"/>
-          <w:b w:val="0"/>
-          <w:bCs w:val="0"/>
-          <w:i w:val="0"/>
-          <w:iCs w:val="0"/>
-          <w:caps w:val="0"/>
-          <w:smallCaps w:val="0"/>
-          <w:noProof w:val="0"/>
-          <w:color w:val="000000" w:themeColor="text1" w:themeTint="FF" w:themeShade="FF"/>
-          <w:sz w:val="22"/>
-          <w:szCs w:val="22"/>
-          <w:lang w:val="en-US"/>
-        </w:rPr>
-        <w:t xml:space="preserve">and product managers </w:t>
+        <w:t xml:space="preserve">Collaborate with internal </w:t>
+      </w:r>
+      <w:r>
+        <w:rPr>
+          <w:rFonts w:ascii="Calibri" w:hAnsi="Calibri" w:eastAsia="Calibri" w:cs="Calibri"/>
+          <w:b w:val="0"/>
+          <w:bCs w:val="0"/>
+          <w:i w:val="0"/>
+          <w:iCs w:val="0"/>
+          <w:caps w:val="0"/>
+          <w:smallCaps w:val="0"/>
+          <w:noProof w:val="0"/>
+          <w:color w:val="000000" w:themeColor="text1" w:themeTint="FF" w:themeShade="FF"/>
+          <w:sz w:val="22"/>
+          <w:szCs w:val="22"/>
+          <w:lang w:val="en-US"/>
+        </w:rPr>
+        <w:t xml:space="preserve">product </w:t>
+      </w:r>
+      <w:r>
+        <w:rPr>
+          <w:rFonts w:ascii="Calibri" w:hAnsi="Calibri" w:eastAsia="Calibri" w:cs="Calibri"/>
+          <w:b w:val="0"/>
+          <w:bCs w:val="0"/>
+          <w:i w:val="0"/>
+          <w:iCs w:val="0"/>
+          <w:caps w:val="0"/>
+          <w:smallCaps w:val="0"/>
+          <w:noProof w:val="0"/>
+          <w:color w:val="000000" w:themeColor="text1" w:themeTint="FF" w:themeShade="FF"/>
+          <w:sz w:val="22"/>
+          <w:szCs w:val="22"/>
+          <w:lang w:val="en-US"/>
+        </w:rPr>
+        <w:t>teams</w:t>
+      </w:r>
+      <w:r>
+        <w:rPr>
+          <w:rFonts w:ascii="Calibri" w:hAnsi="Calibri" w:eastAsia="Calibri" w:cs="Calibri"/>
+          <w:b w:val="0"/>
+          <w:bCs w:val="0"/>
+          <w:i w:val="0"/>
+          <w:iCs w:val="0"/>
+          <w:caps w:val="0"/>
+          <w:smallCaps w:val="0"/>
+          <w:noProof w:val="0"/>
+          <w:color w:val="000000" w:themeColor="text1" w:themeTint="FF" w:themeShade="FF"/>
+          <w:sz w:val="22"/>
+          <w:szCs w:val="22"/>
+          <w:lang w:val="en-US"/>
+        </w:rPr>
+        <w:t xml:space="preserve"> </w:t>
       </w:r>
       <w:r>
         <w:rPr>
@@ -1238,92 +1389,41 @@
           <w:szCs w:val="22"/>
           <w:lang w:val="en-US"/>
         </w:rPr>
-        <w:t xml:space="preserve">Develop unit </w:t>
-      </w:r>
-      <w:r>
-        <w:rPr>
-          <w:rFonts w:ascii="Calibri" w:hAnsi="Calibri" w:eastAsia="Calibri" w:cs="Calibri"/>
-          <w:b w:val="0"/>
-          <w:bCs w:val="0"/>
-          <w:i w:val="0"/>
-          <w:iCs w:val="0"/>
-          <w:caps w:val="0"/>
-          <w:smallCaps w:val="0"/>
-          <w:noProof w:val="0"/>
-          <w:color w:val="000000" w:themeColor="text1" w:themeTint="FF" w:themeShade="FF"/>
-          <w:sz w:val="22"/>
-          <w:szCs w:val="22"/>
-          <w:lang w:val="en-US"/>
-        </w:rPr>
-        <w:t xml:space="preserve">and integration </w:t>
-      </w:r>
-      <w:r>
-        <w:rPr>
-          <w:rFonts w:ascii="Calibri" w:hAnsi="Calibri" w:eastAsia="Calibri" w:cs="Calibri"/>
-          <w:b w:val="0"/>
-          <w:bCs w:val="0"/>
-          <w:i w:val="0"/>
-          <w:iCs w:val="0"/>
-          <w:caps w:val="0"/>
-          <w:smallCaps w:val="0"/>
-          <w:noProof w:val="0"/>
-          <w:color w:val="000000" w:themeColor="text1" w:themeTint="FF" w:themeShade="FF"/>
-          <w:sz w:val="22"/>
-          <w:szCs w:val="22"/>
-          <w:lang w:val="en-US"/>
-        </w:rPr>
-        <w:t xml:space="preserve">tests </w:t>
-      </w:r>
-      <w:r>
-        <w:rPr>
-          <w:rFonts w:ascii="Calibri" w:hAnsi="Calibri" w:eastAsia="Calibri" w:cs="Calibri"/>
-          <w:b w:val="0"/>
-          <w:bCs w:val="0"/>
-          <w:i w:val="0"/>
-          <w:iCs w:val="0"/>
-          <w:caps w:val="0"/>
-          <w:smallCaps w:val="0"/>
-          <w:noProof w:val="0"/>
-          <w:color w:val="000000" w:themeColor="text1" w:themeTint="FF" w:themeShade="FF"/>
-          <w:sz w:val="22"/>
-          <w:szCs w:val="22"/>
-          <w:lang w:val="en-US"/>
-        </w:rPr>
-        <w:t>along with utilizing</w:t>
-      </w:r>
-      <w:r>
-        <w:rPr>
-          <w:rFonts w:ascii="Calibri" w:hAnsi="Calibri" w:eastAsia="Calibri" w:cs="Calibri"/>
-          <w:b w:val="0"/>
-          <w:bCs w:val="0"/>
-          <w:i w:val="0"/>
-          <w:iCs w:val="0"/>
-          <w:caps w:val="0"/>
-          <w:smallCaps w:val="0"/>
-          <w:noProof w:val="0"/>
-          <w:color w:val="000000" w:themeColor="text1" w:themeTint="FF" w:themeShade="FF"/>
-          <w:sz w:val="22"/>
-          <w:szCs w:val="22"/>
-          <w:lang w:val="en-US"/>
-        </w:rPr>
-        <w:t xml:space="preserve"> </w:t>
-      </w:r>
-      <w:r>
-        <w:rPr>
-          <w:rFonts w:ascii="Calibri" w:hAnsi="Calibri" w:eastAsia="Calibri" w:cs="Calibri"/>
-          <w:b w:val="0"/>
-          <w:bCs w:val="0"/>
-          <w:i w:val="0"/>
-          <w:iCs w:val="0"/>
-          <w:caps w:val="0"/>
-          <w:smallCaps w:val="0"/>
-          <w:noProof w:val="0"/>
-          <w:color w:val="000000" w:themeColor="text1" w:themeTint="FF" w:themeShade="FF"/>
-          <w:sz w:val="22"/>
-          <w:szCs w:val="22"/>
-          <w:lang w:val="en-US"/>
-        </w:rPr>
-        <w:t>automated testing tools</w:t>
+        <w:t xml:space="preserve">Write unit and integration tests </w:t>
+      </w:r>
+      <w:r>
+        <w:rPr>
+          <w:rFonts w:ascii="Calibri" w:hAnsi="Calibri" w:eastAsia="Calibri" w:cs="Calibri"/>
+          <w:b w:val="0"/>
+          <w:bCs w:val="0"/>
+          <w:i w:val="0"/>
+          <w:iCs w:val="0"/>
+          <w:caps w:val="0"/>
+          <w:smallCaps w:val="0"/>
+          <w:noProof w:val="0"/>
+          <w:color w:val="000000" w:themeColor="text1" w:themeTint="FF" w:themeShade="FF"/>
+          <w:sz w:val="22"/>
+          <w:szCs w:val="22"/>
+          <w:lang w:val="en-US"/>
+        </w:rPr>
+        <w:t>and work with</w:t>
+      </w:r>
+      <w:r>
+        <w:rPr>
+          <w:rFonts w:ascii="Calibri" w:hAnsi="Calibri" w:eastAsia="Calibri" w:cs="Calibri"/>
+          <w:b w:val="0"/>
+          <w:bCs w:val="0"/>
+          <w:i w:val="0"/>
+          <w:iCs w:val="0"/>
+          <w:caps w:val="0"/>
+          <w:smallCaps w:val="0"/>
+          <w:noProof w:val="0"/>
+          <w:color w:val="000000" w:themeColor="text1" w:themeTint="FF" w:themeShade="FF"/>
+          <w:sz w:val="22"/>
+          <w:szCs w:val="22"/>
+          <w:lang w:val="en-US"/>
+        </w:rPr>
+        <w:t xml:space="preserve"> CI/CD pipelines</w:t>
       </w:r>
     </w:p>
     <w:p>
@@ -1336,7 +1436,6 @@
         <w:tabs>
           <w:tab w:val="clear" w:leader="none" w:pos="720"/>
         </w:tabs>
-        <w:bidi w:val="0"/>
         <w:spacing w:before="0" w:beforeAutospacing="off" w:after="0" w:afterAutospacing="off" w:line="259" w:lineRule="auto"/>
         <w:ind w:left="252" w:right="0" w:hanging="180"/>
         <w:jc w:val="left"/>
@@ -1421,24 +1520,296 @@
           <w:szCs w:val="22"/>
           <w:lang w:val="en-US"/>
         </w:rPr>
-        <w:t xml:space="preserve"> automations </w:t>
-      </w:r>
-      <w:r>
-        <w:rPr>
-          <w:rFonts w:ascii="Calibri" w:hAnsi="Calibri" w:eastAsia="Calibri" w:cs="Calibri"/>
-          <w:b w:val="0"/>
-          <w:bCs w:val="0"/>
-          <w:i w:val="0"/>
-          <w:iCs w:val="0"/>
-          <w:caps w:val="0"/>
-          <w:smallCaps w:val="0"/>
-          <w:noProof w:val="0"/>
-          <w:color w:val="000000" w:themeColor="text1" w:themeTint="FF" w:themeShade="FF"/>
-          <w:sz w:val="22"/>
-          <w:szCs w:val="22"/>
-          <w:lang w:val="en-US"/>
-        </w:rPr>
-        <w:t xml:space="preserve">using GitHub Actions for ticket reporting to Jira for improving visibility of important security </w:t>
+        <w:t xml:space="preserve"> </w:t>
+      </w:r>
+      <w:r>
+        <w:rPr>
+          <w:rFonts w:ascii="Calibri" w:hAnsi="Calibri" w:eastAsia="Calibri" w:cs="Calibri"/>
+          <w:b w:val="0"/>
+          <w:bCs w:val="0"/>
+          <w:i w:val="0"/>
+          <w:iCs w:val="0"/>
+          <w:caps w:val="0"/>
+          <w:smallCaps w:val="0"/>
+          <w:noProof w:val="0"/>
+          <w:color w:val="000000" w:themeColor="text1" w:themeTint="FF" w:themeShade="FF"/>
+          <w:sz w:val="22"/>
+          <w:szCs w:val="22"/>
+          <w:lang w:val="en-US"/>
+        </w:rPr>
+        <w:t xml:space="preserve">a </w:t>
+      </w:r>
+      <w:r>
+        <w:rPr>
+          <w:rFonts w:ascii="Calibri" w:hAnsi="Calibri" w:eastAsia="Calibri" w:cs="Calibri"/>
+          <w:b w:val="0"/>
+          <w:bCs w:val="0"/>
+          <w:i w:val="0"/>
+          <w:iCs w:val="0"/>
+          <w:caps w:val="0"/>
+          <w:smallCaps w:val="0"/>
+          <w:noProof w:val="0"/>
+          <w:color w:val="000000" w:themeColor="text1" w:themeTint="FF" w:themeShade="FF"/>
+          <w:sz w:val="22"/>
+          <w:szCs w:val="22"/>
+          <w:lang w:val="en-US"/>
+        </w:rPr>
+        <w:t xml:space="preserve">GitHub Action </w:t>
+      </w:r>
+      <w:r>
+        <w:rPr>
+          <w:rFonts w:ascii="Calibri" w:hAnsi="Calibri" w:eastAsia="Calibri" w:cs="Calibri"/>
+          <w:b w:val="0"/>
+          <w:bCs w:val="0"/>
+          <w:i w:val="0"/>
+          <w:iCs w:val="0"/>
+          <w:caps w:val="0"/>
+          <w:smallCaps w:val="0"/>
+          <w:noProof w:val="0"/>
+          <w:color w:val="000000" w:themeColor="text1" w:themeTint="FF" w:themeShade="FF"/>
+          <w:sz w:val="22"/>
+          <w:szCs w:val="22"/>
+          <w:lang w:val="en-US"/>
+        </w:rPr>
+        <w:t>that</w:t>
+      </w:r>
+      <w:r>
+        <w:rPr>
+          <w:rFonts w:ascii="Calibri" w:hAnsi="Calibri" w:eastAsia="Calibri" w:cs="Calibri"/>
+          <w:b w:val="0"/>
+          <w:bCs w:val="0"/>
+          <w:i w:val="0"/>
+          <w:iCs w:val="0"/>
+          <w:caps w:val="0"/>
+          <w:smallCaps w:val="0"/>
+          <w:noProof w:val="0"/>
+          <w:color w:val="000000" w:themeColor="text1" w:themeTint="FF" w:themeShade="FF"/>
+          <w:sz w:val="22"/>
+          <w:szCs w:val="22"/>
+          <w:lang w:val="en-US"/>
+        </w:rPr>
+        <w:t xml:space="preserve"> </w:t>
+      </w:r>
+      <w:r>
+        <w:rPr>
+          <w:rFonts w:ascii="Calibri" w:hAnsi="Calibri" w:eastAsia="Calibri" w:cs="Calibri"/>
+          <w:b w:val="0"/>
+          <w:bCs w:val="0"/>
+          <w:i w:val="0"/>
+          <w:iCs w:val="0"/>
+          <w:caps w:val="0"/>
+          <w:smallCaps w:val="0"/>
+          <w:noProof w:val="0"/>
+          <w:color w:val="000000" w:themeColor="text1" w:themeTint="FF" w:themeShade="FF"/>
+          <w:sz w:val="22"/>
+          <w:szCs w:val="22"/>
+          <w:lang w:val="en-US"/>
+        </w:rPr>
+        <w:t xml:space="preserve">creates a Jira ticket and </w:t>
+      </w:r>
+      <w:r>
+        <w:rPr>
+          <w:rFonts w:ascii="Calibri" w:hAnsi="Calibri" w:eastAsia="Calibri" w:cs="Calibri"/>
+          <w:b w:val="0"/>
+          <w:bCs w:val="0"/>
+          <w:i w:val="0"/>
+          <w:iCs w:val="0"/>
+          <w:caps w:val="0"/>
+          <w:smallCaps w:val="0"/>
+          <w:noProof w:val="0"/>
+          <w:color w:val="000000" w:themeColor="text1" w:themeTint="FF" w:themeShade="FF"/>
+          <w:sz w:val="22"/>
+          <w:szCs w:val="22"/>
+          <w:lang w:val="en-US"/>
+        </w:rPr>
+        <w:t xml:space="preserve">posts to </w:t>
+      </w:r>
+      <w:r>
+        <w:rPr>
+          <w:rFonts w:ascii="Calibri" w:hAnsi="Calibri" w:eastAsia="Calibri" w:cs="Calibri"/>
+          <w:b w:val="0"/>
+          <w:bCs w:val="0"/>
+          <w:i w:val="0"/>
+          <w:iCs w:val="0"/>
+          <w:caps w:val="0"/>
+          <w:smallCaps w:val="0"/>
+          <w:noProof w:val="0"/>
+          <w:color w:val="000000" w:themeColor="text1" w:themeTint="FF" w:themeShade="FF"/>
+          <w:sz w:val="22"/>
+          <w:szCs w:val="22"/>
+          <w:lang w:val="en-US"/>
+        </w:rPr>
+        <w:t>Slack</w:t>
+      </w:r>
+      <w:r>
+        <w:rPr>
+          <w:rFonts w:ascii="Calibri" w:hAnsi="Calibri" w:eastAsia="Calibri" w:cs="Calibri"/>
+          <w:b w:val="0"/>
+          <w:bCs w:val="0"/>
+          <w:i w:val="0"/>
+          <w:iCs w:val="0"/>
+          <w:caps w:val="0"/>
+          <w:smallCaps w:val="0"/>
+          <w:noProof w:val="0"/>
+          <w:color w:val="000000" w:themeColor="text1" w:themeTint="FF" w:themeShade="FF"/>
+          <w:sz w:val="22"/>
+          <w:szCs w:val="22"/>
+          <w:lang w:val="en-US"/>
+        </w:rPr>
+        <w:t xml:space="preserve"> </w:t>
+      </w:r>
+      <w:r>
+        <w:rPr>
+          <w:rFonts w:ascii="Calibri" w:hAnsi="Calibri" w:eastAsia="Calibri" w:cs="Calibri"/>
+          <w:b w:val="0"/>
+          <w:bCs w:val="0"/>
+          <w:i w:val="0"/>
+          <w:iCs w:val="0"/>
+          <w:caps w:val="0"/>
+          <w:smallCaps w:val="0"/>
+          <w:noProof w:val="0"/>
+          <w:color w:val="000000" w:themeColor="text1" w:themeTint="FF" w:themeShade="FF"/>
+          <w:sz w:val="22"/>
+          <w:szCs w:val="22"/>
+          <w:lang w:val="en-US"/>
+        </w:rPr>
+        <w:t xml:space="preserve">automatically when </w:t>
+      </w:r>
+      <w:r>
+        <w:rPr>
+          <w:rFonts w:ascii="Calibri" w:hAnsi="Calibri" w:eastAsia="Calibri" w:cs="Calibri"/>
+          <w:b w:val="0"/>
+          <w:bCs w:val="0"/>
+          <w:i w:val="0"/>
+          <w:iCs w:val="0"/>
+          <w:caps w:val="0"/>
+          <w:smallCaps w:val="0"/>
+          <w:noProof w:val="0"/>
+          <w:color w:val="000000" w:themeColor="text1" w:themeTint="FF" w:themeShade="FF"/>
+          <w:sz w:val="22"/>
+          <w:szCs w:val="22"/>
+          <w:lang w:val="en-US"/>
+        </w:rPr>
+        <w:t>Dependabot</w:t>
+      </w:r>
+      <w:r>
+        <w:rPr>
+          <w:rFonts w:ascii="Calibri" w:hAnsi="Calibri" w:eastAsia="Calibri" w:cs="Calibri"/>
+          <w:b w:val="0"/>
+          <w:bCs w:val="0"/>
+          <w:i w:val="0"/>
+          <w:iCs w:val="0"/>
+          <w:caps w:val="0"/>
+          <w:smallCaps w:val="0"/>
+          <w:noProof w:val="0"/>
+          <w:color w:val="000000" w:themeColor="text1" w:themeTint="FF" w:themeShade="FF"/>
+          <w:sz w:val="22"/>
+          <w:szCs w:val="22"/>
+          <w:lang w:val="en-US"/>
+        </w:rPr>
+        <w:t xml:space="preserve"> alerts </w:t>
+      </w:r>
+      <w:r>
+        <w:rPr>
+          <w:rFonts w:ascii="Calibri" w:hAnsi="Calibri" w:eastAsia="Calibri" w:cs="Calibri"/>
+          <w:b w:val="0"/>
+          <w:bCs w:val="0"/>
+          <w:i w:val="0"/>
+          <w:iCs w:val="0"/>
+          <w:caps w:val="0"/>
+          <w:smallCaps w:val="0"/>
+          <w:noProof w:val="0"/>
+          <w:color w:val="000000" w:themeColor="text1" w:themeTint="FF" w:themeShade="FF"/>
+          <w:sz w:val="22"/>
+          <w:szCs w:val="22"/>
+          <w:lang w:val="en-US"/>
+        </w:rPr>
+        <w:t xml:space="preserve">happen </w:t>
+      </w:r>
+      <w:r>
+        <w:rPr>
+          <w:rFonts w:ascii="Calibri" w:hAnsi="Calibri" w:eastAsia="Calibri" w:cs="Calibri"/>
+          <w:b w:val="0"/>
+          <w:bCs w:val="0"/>
+          <w:i w:val="0"/>
+          <w:iCs w:val="0"/>
+          <w:caps w:val="0"/>
+          <w:smallCaps w:val="0"/>
+          <w:noProof w:val="0"/>
+          <w:color w:val="000000" w:themeColor="text1" w:themeTint="FF" w:themeShade="FF"/>
+          <w:sz w:val="22"/>
+          <w:szCs w:val="22"/>
+          <w:lang w:val="en-US"/>
+        </w:rPr>
+        <w:t>to</w:t>
+      </w:r>
+      <w:r>
+        <w:rPr>
+          <w:rFonts w:ascii="Calibri" w:hAnsi="Calibri" w:eastAsia="Calibri" w:cs="Calibri"/>
+          <w:b w:val="0"/>
+          <w:bCs w:val="0"/>
+          <w:i w:val="0"/>
+          <w:iCs w:val="0"/>
+          <w:caps w:val="0"/>
+          <w:smallCaps w:val="0"/>
+          <w:noProof w:val="0"/>
+          <w:color w:val="000000" w:themeColor="text1" w:themeTint="FF" w:themeShade="FF"/>
+          <w:sz w:val="22"/>
+          <w:szCs w:val="22"/>
+          <w:lang w:val="en-US"/>
+        </w:rPr>
+        <w:t xml:space="preserve"> improv</w:t>
+      </w:r>
+      <w:r>
+        <w:rPr>
+          <w:rFonts w:ascii="Calibri" w:hAnsi="Calibri" w:eastAsia="Calibri" w:cs="Calibri"/>
+          <w:b w:val="0"/>
+          <w:bCs w:val="0"/>
+          <w:i w:val="0"/>
+          <w:iCs w:val="0"/>
+          <w:caps w:val="0"/>
+          <w:smallCaps w:val="0"/>
+          <w:noProof w:val="0"/>
+          <w:color w:val="000000" w:themeColor="text1" w:themeTint="FF" w:themeShade="FF"/>
+          <w:sz w:val="22"/>
+          <w:szCs w:val="22"/>
+          <w:lang w:val="en-US"/>
+        </w:rPr>
+        <w:t>e</w:t>
+      </w:r>
+      <w:r>
+        <w:rPr>
+          <w:rFonts w:ascii="Calibri" w:hAnsi="Calibri" w:eastAsia="Calibri" w:cs="Calibri"/>
+          <w:b w:val="0"/>
+          <w:bCs w:val="0"/>
+          <w:i w:val="0"/>
+          <w:iCs w:val="0"/>
+          <w:caps w:val="0"/>
+          <w:smallCaps w:val="0"/>
+          <w:noProof w:val="0"/>
+          <w:color w:val="000000" w:themeColor="text1" w:themeTint="FF" w:themeShade="FF"/>
+          <w:sz w:val="22"/>
+          <w:szCs w:val="22"/>
+          <w:lang w:val="en-US"/>
+        </w:rPr>
+        <w:t xml:space="preserve"> visibility </w:t>
+      </w:r>
+      <w:r>
+        <w:rPr>
+          <w:rFonts w:ascii="Calibri" w:hAnsi="Calibri" w:eastAsia="Calibri" w:cs="Calibri"/>
+          <w:b w:val="0"/>
+          <w:bCs w:val="0"/>
+          <w:i w:val="0"/>
+          <w:iCs w:val="0"/>
+          <w:caps w:val="0"/>
+          <w:smallCaps w:val="0"/>
+          <w:noProof w:val="0"/>
+          <w:color w:val="000000" w:themeColor="text1" w:themeTint="FF" w:themeShade="FF"/>
+          <w:sz w:val="22"/>
+          <w:szCs w:val="22"/>
+          <w:lang w:val="en-US"/>
+        </w:rPr>
+        <w:t xml:space="preserve">of important security </w:t>
       </w:r>
       <w:r>
         <w:rPr>
@@ -2003,52 +2374,6 @@
           <w:lang w:val="en-US"/>
         </w:rPr>
         <w:t xml:space="preserve"> understanding to develop study strategies for students</w:t>
-      </w:r>
-    </w:p>
-    <w:p>
-      <w:pPr>
-        <w:pStyle w:val="ListParagraph"/>
-        <w:numPr>
-          <w:ilvl w:val="0"/>
-          <w:numId w:val="2"/>
-        </w:numPr>
-        <w:tabs>
-          <w:tab w:val="clear" w:leader="none" w:pos="720"/>
-        </w:tabs>
-        <w:ind w:left="252" w:hanging="180"/>
-        <w:rPr>
-          <w:rFonts w:ascii="Calibri" w:hAnsi="Calibri" w:eastAsia="Calibri" w:cs="Calibri" w:asciiTheme="minorAscii" w:hAnsiTheme="minorAscii" w:eastAsiaTheme="minorAscii" w:cstheme="minorAscii"/>
-          <w:b w:val="0"/>
-          <w:bCs w:val="0"/>
-          <w:i w:val="0"/>
-          <w:iCs w:val="0"/>
-          <w:caps w:val="0"/>
-          <w:smallCaps w:val="0"/>
-          <w:noProof w:val="0"/>
-          <w:color w:val="000000" w:themeColor="text1" w:themeTint="FF" w:themeShade="FF"/>
-          <w:sz w:val="22"/>
-          <w:szCs w:val="22"/>
-          <w:u w:val="none"/>
-          <w:lang w:val="en-US"/>
-        </w:rPr>
-      </w:pPr>
-      <w:r>
-        <w:rPr>
-          <w:rFonts w:ascii="Calibri" w:hAnsi="Calibri" w:eastAsia="Calibri" w:cs="Calibri" w:asciiTheme="minorAscii" w:hAnsiTheme="minorAscii" w:eastAsiaTheme="minorAscii" w:cstheme="minorAscii"/>
-          <w:b w:val="0"/>
-          <w:bCs w:val="0"/>
-          <w:i w:val="0"/>
-          <w:iCs w:val="0"/>
-          <w:caps w:val="0"/>
-          <w:smallCaps w:val="0"/>
-          <w:noProof w:val="0"/>
-          <w:color w:val="000000" w:themeColor="text1" w:themeTint="FF" w:themeShade="FF"/>
-          <w:sz w:val="22"/>
-          <w:szCs w:val="22"/>
-          <w:u w:val="none"/>
-          <w:lang w:val="en-US"/>
-        </w:rPr>
-        <w:t>Create lesson plans for group study sessions to articulate the course material in a different manner</w:t>
       </w:r>
     </w:p>
     <w:tbl>
@@ -2166,6 +2491,188 @@
           <w:szCs w:val="22"/>
           <w:lang w:val="en-US"/>
         </w:rPr>
+        <w:t>React Po</w:t>
+      </w:r>
+      <w:r>
+        <w:rPr>
+          <w:rFonts w:ascii="Calibri" w:hAnsi="Calibri" w:eastAsia="Calibri" w:cs="Calibri"/>
+          <w:b w:val="1"/>
+          <w:bCs w:val="1"/>
+          <w:i w:val="0"/>
+          <w:iCs w:val="0"/>
+          <w:caps w:val="0"/>
+          <w:smallCaps w:val="0"/>
+          <w:noProof w:val="0"/>
+          <w:color w:val="000000" w:themeColor="text1" w:themeTint="FF" w:themeShade="FF"/>
+          <w:sz w:val="22"/>
+          <w:szCs w:val="22"/>
+          <w:lang w:val="en-US"/>
+        </w:rPr>
+        <w:t>ke</w:t>
+      </w:r>
+      <w:r>
+        <w:rPr>
+          <w:rFonts w:ascii="Calibri" w:hAnsi="Calibri" w:eastAsia="Calibri" w:cs="Calibri"/>
+          <w:b w:val="1"/>
+          <w:bCs w:val="1"/>
+          <w:i w:val="0"/>
+          <w:iCs w:val="0"/>
+          <w:caps w:val="0"/>
+          <w:smallCaps w:val="0"/>
+          <w:noProof w:val="0"/>
+          <w:color w:val="000000" w:themeColor="text1" w:themeTint="FF" w:themeShade="FF"/>
+          <w:sz w:val="22"/>
+          <w:szCs w:val="22"/>
+          <w:lang w:val="en-US"/>
+        </w:rPr>
+        <w:t>dex</w:t>
+      </w:r>
+      <w:r>
+        <w:rPr>
+          <w:rFonts w:ascii="Calibri" w:hAnsi="Calibri" w:eastAsia="Calibri" w:cs="Calibri"/>
+          <w:b w:val="0"/>
+          <w:bCs w:val="0"/>
+          <w:i w:val="0"/>
+          <w:iCs w:val="0"/>
+          <w:caps w:val="0"/>
+          <w:smallCaps w:val="0"/>
+          <w:noProof w:val="0"/>
+          <w:color w:val="000000" w:themeColor="text1" w:themeTint="FF" w:themeShade="FF"/>
+          <w:sz w:val="22"/>
+          <w:szCs w:val="22"/>
+          <w:lang w:val="en-US"/>
+        </w:rPr>
+        <w:t xml:space="preserve">: Developed a </w:t>
+      </w:r>
+      <w:r>
+        <w:rPr>
+          <w:rFonts w:ascii="Calibri" w:hAnsi="Calibri" w:eastAsia="Calibri" w:cs="Calibri"/>
+          <w:b w:val="0"/>
+          <w:bCs w:val="0"/>
+          <w:i w:val="0"/>
+          <w:iCs w:val="0"/>
+          <w:caps w:val="0"/>
+          <w:smallCaps w:val="0"/>
+          <w:noProof w:val="0"/>
+          <w:color w:val="000000" w:themeColor="text1" w:themeTint="FF" w:themeShade="FF"/>
+          <w:sz w:val="22"/>
+          <w:szCs w:val="22"/>
+          <w:lang w:val="en-US"/>
+        </w:rPr>
+        <w:t>Po</w:t>
+      </w:r>
+      <w:r>
+        <w:rPr>
+          <w:rFonts w:ascii="Calibri" w:hAnsi="Calibri" w:eastAsia="Calibri" w:cs="Calibri"/>
+          <w:b w:val="0"/>
+          <w:bCs w:val="0"/>
+          <w:i w:val="0"/>
+          <w:iCs w:val="0"/>
+          <w:caps w:val="0"/>
+          <w:smallCaps w:val="0"/>
+          <w:noProof w:val="0"/>
+          <w:color w:val="000000" w:themeColor="text1" w:themeTint="FF" w:themeShade="FF"/>
+          <w:sz w:val="22"/>
+          <w:szCs w:val="22"/>
+          <w:lang w:val="en-US"/>
+        </w:rPr>
+        <w:t>ke</w:t>
+      </w:r>
+      <w:r>
+        <w:rPr>
+          <w:rFonts w:ascii="Calibri" w:hAnsi="Calibri" w:eastAsia="Calibri" w:cs="Calibri"/>
+          <w:b w:val="0"/>
+          <w:bCs w:val="0"/>
+          <w:i w:val="0"/>
+          <w:iCs w:val="0"/>
+          <w:caps w:val="0"/>
+          <w:smallCaps w:val="0"/>
+          <w:noProof w:val="0"/>
+          <w:color w:val="000000" w:themeColor="text1" w:themeTint="FF" w:themeShade="FF"/>
+          <w:sz w:val="22"/>
+          <w:szCs w:val="22"/>
+          <w:lang w:val="en-US"/>
+        </w:rPr>
+        <w:t>dex</w:t>
+      </w:r>
+      <w:r>
+        <w:rPr>
+          <w:rFonts w:ascii="Calibri" w:hAnsi="Calibri" w:eastAsia="Calibri" w:cs="Calibri"/>
+          <w:b w:val="0"/>
+          <w:bCs w:val="0"/>
+          <w:i w:val="0"/>
+          <w:iCs w:val="0"/>
+          <w:caps w:val="0"/>
+          <w:smallCaps w:val="0"/>
+          <w:noProof w:val="0"/>
+          <w:color w:val="000000" w:themeColor="text1" w:themeTint="FF" w:themeShade="FF"/>
+          <w:sz w:val="22"/>
+          <w:szCs w:val="22"/>
+          <w:lang w:val="en-US"/>
+        </w:rPr>
+        <w:t xml:space="preserve"> application with Next.js using the </w:t>
+      </w:r>
+      <w:r>
+        <w:rPr>
+          <w:rFonts w:ascii="Calibri" w:hAnsi="Calibri" w:eastAsia="Calibri" w:cs="Calibri"/>
+          <w:b w:val="0"/>
+          <w:bCs w:val="0"/>
+          <w:i w:val="0"/>
+          <w:iCs w:val="0"/>
+          <w:caps w:val="0"/>
+          <w:smallCaps w:val="0"/>
+          <w:noProof w:val="0"/>
+          <w:color w:val="000000" w:themeColor="text1" w:themeTint="FF" w:themeShade="FF"/>
+          <w:sz w:val="22"/>
+          <w:szCs w:val="22"/>
+          <w:lang w:val="en-US"/>
+        </w:rPr>
+        <w:t>PokeAPI</w:t>
+      </w:r>
+    </w:p>
+    <w:p>
+      <w:pPr>
+        <w:pStyle w:val="ListParagraph"/>
+        <w:numPr>
+          <w:ilvl w:val="0"/>
+          <w:numId w:val="16"/>
+        </w:numPr>
+        <w:tabs>
+          <w:tab w:val="clear" w:leader="none" w:pos="916"/>
+        </w:tabs>
+        <w:bidi w:val="0"/>
+        <w:spacing w:after="20" w:afterAutospacing="off" w:line="240" w:lineRule="auto"/>
+        <w:ind w:left="252" w:hanging="180"/>
+        <w:rPr>
+          <w:rFonts w:ascii="Calibri" w:hAnsi="Calibri" w:eastAsia="Calibri" w:cs="Calibri"/>
+          <w:b w:val="0"/>
+          <w:bCs w:val="0"/>
+          <w:i w:val="0"/>
+          <w:iCs w:val="0"/>
+          <w:caps w:val="0"/>
+          <w:smallCaps w:val="0"/>
+          <w:noProof w:val="0"/>
+          <w:color w:val="000000" w:themeColor="text1" w:themeTint="FF" w:themeShade="FF"/>
+          <w:sz w:val="22"/>
+          <w:szCs w:val="22"/>
+          <w:lang w:val="en-US"/>
+        </w:rPr>
+      </w:pPr>
+      <w:r>
+        <w:rPr>
+          <w:rFonts w:ascii="Calibri" w:hAnsi="Calibri" w:eastAsia="Calibri" w:cs="Calibri"/>
+          <w:b w:val="1"/>
+          <w:bCs w:val="1"/>
+          <w:i w:val="0"/>
+          <w:iCs w:val="0"/>
+          <w:caps w:val="0"/>
+          <w:smallCaps w:val="0"/>
+          <w:noProof w:val="0"/>
+          <w:color w:val="000000" w:themeColor="text1" w:themeTint="FF" w:themeShade="FF"/>
+          <w:sz w:val="22"/>
+          <w:szCs w:val="22"/>
+          <w:lang w:val="en-US"/>
+        </w:rPr>
         <w:t xml:space="preserve">Metadata Generator: </w:t>
       </w:r>
       <w:r>
@@ -2200,24 +2707,24 @@
           <w:szCs w:val="22"/>
           <w:lang w:val="en-US"/>
         </w:rPr>
-        <w:t>Eleventy</w:t>
-      </w:r>
-      <w:r>
-        <w:rPr>
-          <w:rFonts w:ascii="Calibri" w:hAnsi="Calibri" w:eastAsia="Calibri" w:cs="Calibri"/>
-          <w:b w:val="0"/>
-          <w:bCs w:val="0"/>
-          <w:i w:val="0"/>
-          <w:iCs w:val="0"/>
-          <w:caps w:val="0"/>
-          <w:smallCaps w:val="0"/>
-          <w:noProof w:val="0"/>
-          <w:color w:val="000000" w:themeColor="text1" w:themeTint="FF" w:themeShade="FF"/>
-          <w:sz w:val="22"/>
-          <w:szCs w:val="22"/>
-          <w:lang w:val="en-US"/>
-        </w:rPr>
-        <w:t xml:space="preserve"> plugin with JavaScript that generates document metadata and social share functionality for the &lt;head&gt; of a webpage</w:t>
+        <w:t xml:space="preserve">11ty </w:t>
+      </w:r>
+      <w:r>
+        <w:rPr>
+          <w:rFonts w:ascii="Calibri" w:hAnsi="Calibri" w:eastAsia="Calibri" w:cs="Calibri"/>
+          <w:b w:val="0"/>
+          <w:bCs w:val="0"/>
+          <w:i w:val="0"/>
+          <w:iCs w:val="0"/>
+          <w:caps w:val="0"/>
+          <w:smallCaps w:val="0"/>
+          <w:noProof w:val="0"/>
+          <w:color w:val="000000" w:themeColor="text1" w:themeTint="FF" w:themeShade="FF"/>
+          <w:sz w:val="22"/>
+          <w:szCs w:val="22"/>
+          <w:lang w:val="en-US"/>
+        </w:rPr>
+        <w:t>plugin with JavaScript that generates document metadata and social share functionality for the &lt;head&gt; of a webpage</w:t>
       </w:r>
     </w:p>
     <w:p>
@@ -2281,7 +2788,7 @@
           <w:szCs w:val="22"/>
           <w:lang w:val="en-US"/>
         </w:rPr>
-        <w:t xml:space="preserve">Actively contributed to MDN Web Docs on GitHub from Oct 2020 – Jan 2021. </w:t>
+        <w:t xml:space="preserve">Actively contributed to MDN Web Docs on GitHub. </w:t>
       </w:r>
       <w:r>
         <w:rPr>
@@ -2300,7 +2807,7 @@
         </w:rPr>
         <w:t xml:space="preserve">Featured in the </w:t>
       </w:r>
-      <w:hyperlink r:id="Rdb6f8a7178044756">
+      <w:hyperlink r:id="Re1fad95042994edd">
         <w:r>
           <w:rPr>
             <w:rStyle w:val="Hyperlink"/>
@@ -2537,6 +3044,23 @@
     </w:pPr>
   </w:p>
 </w:hdr>
+</file>
+
+<file path=word/intelligence2.xml><?xml version="1.0" encoding="utf-8"?>
+<int2:intelligence xmlns:int2="http://schemas.microsoft.com/office/intelligence/2020/intelligence">
+  <int2:observations>
+    <int2:textHash int2:hashCode="lwFynZztHijpWm" int2:id="oOhXITLH">
+      <int2:state int2:type="AugLoop_Text_Critique" int2:value="Rejected"/>
+    </int2:textHash>
+    <int2:textHash int2:hashCode="Ti4Rs1PHF7Xw7b" int2:id="CWA4RZi0">
+      <int2:state int2:type="AugLoop_Text_Critique" int2:value="Rejected"/>
+    </int2:textHash>
+    <int2:textHash int2:hashCode="Kdri/U1rZ7dkCV" int2:id="W6vxpghI">
+      <int2:state int2:type="AugLoop_Text_Critique" int2:value="Rejected"/>
+    </int2:textHash>
+  </int2:observations>
+  <int2:intelligenceSettings/>
+</int2:intelligence>
 </file>
 
 <file path=word/numbering.xml><?xml version="1.0" encoding="utf-8"?>

</xml_diff>

<commit_message>
Get updated GitHub repo data and cleanup
</commit_message>
<xml_diff>
--- a/src/resume.docx
+++ b/src/resume.docx
@@ -6,26 +6,73 @@
       <w:pPr>
         <w:jc w:val="center"/>
         <w:rPr>
-          <w:rFonts w:ascii="Calibri" w:hAnsi="Calibri" w:eastAsia="Calibri" w:cs="Calibri"/>
+          <w:rFonts w:ascii="Raleway" w:hAnsi="Raleway" w:eastAsia="Raleway" w:cs="Raleway"/>
           <w:b w:val="1"/>
           <w:bCs w:val="1"/>
           <w:i w:val="0"/>
           <w:iCs w:val="0"/>
-          <w:sz w:val="36"/>
-          <w:szCs w:val="36"/>
-        </w:rPr>
-      </w:pPr>
-      <w:r>
-        <w:rPr>
-          <w:rFonts w:ascii="Calibri" w:hAnsi="Calibri" w:eastAsia="Calibri" w:cs="Calibri"/>
+          <w:sz w:val="52"/>
+          <w:szCs w:val="52"/>
+        </w:rPr>
+      </w:pPr>
+      <w:r>
+        <w:rPr>
+          <w:rFonts w:ascii="Raleway" w:hAnsi="Raleway" w:eastAsia="Raleway" w:cs="Raleway"/>
           <w:b w:val="1"/>
           <w:bCs w:val="1"/>
           <w:i w:val="0"/>
           <w:iCs w:val="0"/>
-          <w:sz w:val="40"/>
-          <w:szCs w:val="40"/>
+          <w:sz w:val="52"/>
+          <w:szCs w:val="52"/>
         </w:rPr>
         <w:t>Tanner Dolby</w:t>
+      </w:r>
+    </w:p>
+    <w:p>
+      <w:pPr>
+        <w:pStyle w:val="Normal"/>
+        <w:spacing w:before="0" w:beforeAutospacing="off" w:after="0" w:afterAutospacing="off" w:line="259" w:lineRule="auto"/>
+        <w:ind w:left="0" w:right="0"/>
+        <w:jc w:val="center"/>
+        <w:rPr>
+          <w:rFonts w:ascii="Raleway" w:hAnsi="Raleway" w:eastAsia="Raleway" w:cs="Raleway"/>
+        </w:rPr>
+      </w:pPr>
+      <w:r>
+        <w:rPr>
+          <w:rFonts w:ascii="Raleway" w:hAnsi="Raleway" w:eastAsia="Raleway" w:cs="Raleway"/>
+        </w:rPr>
+        <w:t>tannercdolby@gmail.com</w:t>
+      </w:r>
+      <w:r>
+        <w:rPr>
+          <w:rFonts w:ascii="Raleway" w:hAnsi="Raleway" w:eastAsia="Raleway" w:cs="Raleway"/>
+        </w:rPr>
+        <w:t xml:space="preserve"> | </w:t>
+      </w:r>
+      <w:r>
+        <w:rPr>
+          <w:rFonts w:ascii="Raleway" w:hAnsi="Raleway" w:eastAsia="Raleway" w:cs="Raleway"/>
+        </w:rPr>
+        <w:t>916</w:t>
+      </w:r>
+      <w:r>
+        <w:rPr>
+          <w:rFonts w:ascii="Raleway" w:hAnsi="Raleway" w:eastAsia="Raleway" w:cs="Raleway"/>
+        </w:rPr>
+        <w:t>-</w:t>
+      </w:r>
+      <w:r>
+        <w:rPr>
+          <w:rFonts w:ascii="Raleway" w:hAnsi="Raleway" w:eastAsia="Raleway" w:cs="Raleway"/>
+        </w:rPr>
+        <w:t>899-431</w:t>
+      </w:r>
+      <w:r>
+        <w:rPr>
+          <w:rFonts w:ascii="Raleway" w:hAnsi="Raleway" w:eastAsia="Raleway" w:cs="Raleway"/>
+        </w:rPr>
+        <w:t>4</w:t>
       </w:r>
     </w:p>
     <w:p>
@@ -34,105 +81,10 @@
         <w:bidi w:val="0"/>
         <w:spacing w:before="0" w:beforeAutospacing="off" w:after="0" w:afterAutospacing="off" w:line="259" w:lineRule="auto"/>
         <w:ind w:left="0" w:right="0"/>
-        <w:jc w:val="left"/>
-      </w:pPr>
-      <w:r>
-        <w:rPr/>
-        <w:t>tannercdolby@gmail.com</w:t>
-      </w:r>
-      <w:r>
-        <w:tab/>
-      </w:r>
-      <w:r>
-        <w:tab/>
-      </w:r>
-      <w:r>
-        <w:tab/>
-      </w:r>
-      <w:r>
-        <w:tab/>
-      </w:r>
-      <w:r>
-        <w:tab/>
-      </w:r>
-      <w:r>
-        <w:tab/>
-      </w:r>
-      <w:r>
-        <w:tab/>
-      </w:r>
-      <w:r>
-        <w:rPr/>
-        <w:t xml:space="preserve">   </w:t>
-      </w:r>
-      <w:r>
-        <w:rPr/>
-        <w:t xml:space="preserve">          </w:t>
-      </w:r>
-      <w:r>
-        <w:rPr/>
-        <w:t>Sacramento, CA</w:t>
-      </w:r>
-    </w:p>
-    <w:p>
-      <w:pPr>
-        <w:pStyle w:val="Normal"/>
-        <w:bidi w:val="0"/>
-        <w:spacing w:before="0" w:beforeAutospacing="off" w:after="0" w:afterAutospacing="off" w:line="259" w:lineRule="auto"/>
-        <w:ind w:left="0" w:right="0" w:firstLine="0"/>
-        <w:jc w:val="left"/>
-      </w:pPr>
-      <w:r>
-        <w:rPr/>
-        <w:t>916</w:t>
-      </w:r>
-      <w:r>
-        <w:rPr/>
-        <w:t>-</w:t>
-      </w:r>
-      <w:r>
-        <w:rPr/>
-        <w:t>899-4314</w:t>
-      </w:r>
-      <w:r>
-        <w:tab/>
-      </w:r>
-      <w:r>
-        <w:tab/>
-      </w:r>
-      <w:r>
-        <w:tab/>
-      </w:r>
-      <w:r>
-        <w:tab/>
-      </w:r>
-      <w:r>
-        <w:tab/>
-      </w:r>
-      <w:r>
-        <w:tab/>
-      </w:r>
-      <w:r>
-        <w:tab/>
-      </w:r>
-      <w:r>
-        <w:tab/>
-      </w:r>
-      <w:r>
-        <w:tab/>
-      </w:r>
-      <w:r>
-        <w:rPr/>
-        <w:t xml:space="preserve">           tannerdolby.com</w:t>
-      </w:r>
-    </w:p>
-    <w:p>
-      <w:pPr>
-        <w:pStyle w:val="Normal"/>
-        <w:bidi w:val="0"/>
-        <w:spacing w:before="0" w:beforeAutospacing="off" w:after="0" w:afterAutospacing="off" w:line="240" w:lineRule="auto"/>
-        <w:ind w:left="0" w:right="0" w:firstLine="0"/>
-        <w:jc w:val="left"/>
+        <w:jc w:val="center"/>
+        <w:rPr>
+          <w:rFonts w:ascii="Raleway" w:hAnsi="Raleway" w:eastAsia="Raleway" w:cs="Raleway"/>
+        </w:rPr>
       </w:pPr>
     </w:p>
     <w:tbl>
@@ -172,7 +124,7 @@
               <w:ind w:left="0" w:right="0"/>
               <w:jc w:val="left"/>
               <w:rPr>
-                <w:rFonts w:ascii="Calibri" w:hAnsi="Calibri" w:eastAsia="Calibri" w:cs="Calibri"/>
+                <w:rFonts w:ascii="Raleway" w:hAnsi="Raleway" w:eastAsia="Raleway" w:cs="Raleway"/>
                 <w:b w:val="1"/>
                 <w:bCs w:val="1"/>
                 <w:i w:val="0"/>
@@ -183,15 +135,15 @@
                 <w:dstrike w:val="0"/>
                 <w:noProof w:val="0"/>
                 <w:color w:val="000000" w:themeColor="text1" w:themeTint="FF" w:themeShade="FF"/>
-                <w:sz w:val="24"/>
-                <w:szCs w:val="24"/>
+                <w:sz w:val="28"/>
+                <w:szCs w:val="28"/>
                 <w:u w:val="none"/>
                 <w:lang w:val="en-US"/>
               </w:rPr>
             </w:pPr>
             <w:r>
               <w:rPr>
-                <w:rFonts w:ascii="Calibri" w:hAnsi="Calibri" w:eastAsia="Calibri" w:cs="Calibri"/>
+                <w:rFonts w:ascii="Raleway" w:hAnsi="Raleway" w:eastAsia="Raleway" w:cs="Raleway"/>
                 <w:b w:val="1"/>
                 <w:bCs w:val="1"/>
                 <w:i w:val="0"/>
@@ -202,8 +154,8 @@
                 <w:dstrike w:val="0"/>
                 <w:noProof w:val="0"/>
                 <w:color w:val="000000" w:themeColor="text1" w:themeTint="FF" w:themeShade="FF"/>
-                <w:sz w:val="24"/>
-                <w:szCs w:val="24"/>
+                <w:sz w:val="28"/>
+                <w:szCs w:val="28"/>
                 <w:u w:val="none"/>
                 <w:lang w:val="en-US"/>
               </w:rPr>
@@ -217,10 +169,11 @@
       <w:pPr>
         <w:pStyle w:val="Normal"/>
         <w:bidi w:val="0"/>
-        <w:spacing w:before="60" w:beforeAutospacing="off" w:after="60" w:afterAutospacing="off" w:line="259" w:lineRule="auto"/>
+        <w:spacing w:before="60" w:beforeAutospacing="off" w:after="60" w:afterAutospacing="off" w:line="240" w:lineRule="auto"/>
         <w:ind w:left="0" w:right="0" w:firstLine="0"/>
         <w:jc w:val="left"/>
         <w:rPr>
+          <w:rFonts w:ascii="Raleway" w:hAnsi="Raleway" w:eastAsia="Raleway" w:cs="Raleway"/>
           <w:b w:val="1"/>
           <w:bCs w:val="1"/>
           <w:sz w:val="22"/>
@@ -230,10 +183,11 @@
       </w:pPr>
       <w:r>
         <w:rPr>
+          <w:rFonts w:ascii="Raleway" w:hAnsi="Raleway" w:eastAsia="Raleway" w:cs="Raleway"/>
           <w:b w:val="1"/>
           <w:bCs w:val="1"/>
-          <w:sz w:val="22"/>
-          <w:szCs w:val="22"/>
+          <w:sz w:val="24"/>
+          <w:szCs w:val="24"/>
           <w:u w:val="none"/>
         </w:rPr>
         <w:t>Arizona State University</w:t>
@@ -257,21 +211,32 @@
         <w:tab/>
       </w:r>
       <w:r>
-        <w:tab/>
-      </w:r>
-      <w:r>
-        <w:rPr>
+        <w:rPr>
+          <w:rFonts w:ascii="Raleway" w:hAnsi="Raleway" w:eastAsia="Raleway" w:cs="Raleway"/>
           <w:b w:val="1"/>
           <w:bCs w:val="1"/>
           <w:sz w:val="22"/>
           <w:szCs w:val="22"/>
           <w:u w:val="none"/>
         </w:rPr>
-        <w:t xml:space="preserve">   Jan 2018 </w:t>
-      </w:r>
-      <w:r>
-        <w:rPr>
-          <w:rFonts w:ascii="Calibri" w:hAnsi="Calibri" w:eastAsia="Calibri" w:cs="Calibri"/>
+        <w:t xml:space="preserve">            </w:t>
+      </w:r>
+      <w:r>
+        <w:rPr>
+          <w:rFonts w:ascii="Raleway" w:hAnsi="Raleway" w:eastAsia="Raleway" w:cs="Raleway"/>
+          <w:b w:val="0"/>
+          <w:bCs w:val="0"/>
+          <w:sz w:val="22"/>
+          <w:szCs w:val="22"/>
+          <w:u w:val="none"/>
+        </w:rPr>
+        <w:t xml:space="preserve">Jan 2018 </w:t>
+      </w:r>
+      <w:r>
+        <w:rPr>
+          <w:rFonts w:ascii="Raleway" w:hAnsi="Raleway" w:eastAsia="Raleway" w:cs="Raleway"/>
+          <w:b w:val="0"/>
+          <w:bCs w:val="0"/>
           <w:noProof w:val="0"/>
           <w:sz w:val="22"/>
           <w:szCs w:val="22"/>
@@ -281,8 +246,9 @@
       </w:r>
       <w:r>
         <w:rPr>
-          <w:b w:val="1"/>
-          <w:bCs w:val="1"/>
+          <w:rFonts w:ascii="Raleway" w:hAnsi="Raleway" w:eastAsia="Raleway" w:cs="Raleway"/>
+          <w:b w:val="0"/>
+          <w:bCs w:val="0"/>
           <w:sz w:val="22"/>
           <w:szCs w:val="22"/>
           <w:u w:val="none"/>
@@ -304,36 +270,70 @@
         <w:spacing w:after="60" w:afterAutospacing="off"/>
         <w:ind w:left="252" w:hanging="180"/>
         <w:rPr>
-          <w:rFonts w:ascii="Calibri" w:hAnsi="Calibri" w:eastAsia="Calibri" w:cs="Calibri"/>
-          <w:b w:val="0"/>
-          <w:bCs w:val="0"/>
-          <w:i w:val="0"/>
-          <w:iCs w:val="0"/>
-          <w:caps w:val="0"/>
-          <w:smallCaps w:val="0"/>
-          <w:noProof w:val="0"/>
-          <w:color w:val="000000" w:themeColor="text1" w:themeTint="FF" w:themeShade="FF"/>
-          <w:sz w:val="22"/>
-          <w:szCs w:val="22"/>
-          <w:lang w:val="en-US"/>
-        </w:rPr>
-      </w:pPr>
-      <w:r>
-        <w:rPr>
-          <w:rFonts w:ascii="Calibri" w:hAnsi="Calibri" w:eastAsia="Calibri" w:cs="Calibri"/>
-          <w:b w:val="0"/>
-          <w:bCs w:val="0"/>
-          <w:i w:val="0"/>
-          <w:iCs w:val="0"/>
-          <w:caps w:val="0"/>
-          <w:smallCaps w:val="0"/>
-          <w:noProof w:val="0"/>
-          <w:color w:val="000000" w:themeColor="text1" w:themeTint="FF" w:themeShade="FF"/>
-          <w:sz w:val="22"/>
-          <w:szCs w:val="22"/>
-          <w:lang w:val="en-US"/>
-        </w:rPr>
-        <w:t>B.S. in Applied Mathematics, May 2020. GPA: 3.57</w:t>
+          <w:rFonts w:ascii="Raleway" w:hAnsi="Raleway" w:eastAsia="Raleway" w:cs="Raleway"/>
+          <w:b w:val="0"/>
+          <w:bCs w:val="0"/>
+          <w:i w:val="0"/>
+          <w:iCs w:val="0"/>
+          <w:caps w:val="0"/>
+          <w:smallCaps w:val="0"/>
+          <w:noProof w:val="0"/>
+          <w:color w:val="000000" w:themeColor="text1" w:themeTint="FF" w:themeShade="FF"/>
+          <w:sz w:val="22"/>
+          <w:szCs w:val="22"/>
+          <w:lang w:val="en-US"/>
+        </w:rPr>
+      </w:pPr>
+      <w:r>
+        <w:rPr>
+          <w:rFonts w:ascii="Raleway" w:hAnsi="Raleway" w:eastAsia="Raleway" w:cs="Raleway"/>
+          <w:b w:val="0"/>
+          <w:bCs w:val="0"/>
+          <w:i w:val="0"/>
+          <w:iCs w:val="0"/>
+          <w:caps w:val="0"/>
+          <w:smallCaps w:val="0"/>
+          <w:noProof w:val="0"/>
+          <w:color w:val="000000" w:themeColor="text1" w:themeTint="FF" w:themeShade="FF"/>
+          <w:sz w:val="22"/>
+          <w:szCs w:val="22"/>
+          <w:lang w:val="en-US"/>
+        </w:rPr>
+        <w:t>B</w:t>
+      </w:r>
+      <w:r>
+        <w:rPr>
+          <w:rFonts w:ascii="Raleway" w:hAnsi="Raleway" w:eastAsia="Raleway" w:cs="Raleway"/>
+          <w:b w:val="0"/>
+          <w:bCs w:val="0"/>
+          <w:i w:val="0"/>
+          <w:iCs w:val="0"/>
+          <w:caps w:val="0"/>
+          <w:smallCaps w:val="0"/>
+          <w:noProof w:val="0"/>
+          <w:color w:val="000000" w:themeColor="text1" w:themeTint="FF" w:themeShade="FF"/>
+          <w:sz w:val="22"/>
+          <w:szCs w:val="22"/>
+          <w:lang w:val="en-US"/>
+        </w:rPr>
+        <w:t>achelor of Science</w:t>
+      </w:r>
+      <w:r>
+        <w:rPr>
+          <w:rFonts w:ascii="Raleway" w:hAnsi="Raleway" w:eastAsia="Raleway" w:cs="Raleway"/>
+          <w:b w:val="0"/>
+          <w:bCs w:val="0"/>
+          <w:i w:val="0"/>
+          <w:iCs w:val="0"/>
+          <w:caps w:val="0"/>
+          <w:smallCaps w:val="0"/>
+          <w:noProof w:val="0"/>
+          <w:color w:val="000000" w:themeColor="text1" w:themeTint="FF" w:themeShade="FF"/>
+          <w:sz w:val="22"/>
+          <w:szCs w:val="22"/>
+          <w:lang w:val="en-US"/>
+        </w:rPr>
+        <w:t xml:space="preserve"> in Applied Mathematics, May 2020. GPA: 3.57</w:t>
       </w:r>
     </w:p>
     <w:p>
@@ -348,23 +348,26 @@
         </w:tabs>
         <w:ind w:left="252" w:hanging="180"/>
         <w:rPr>
-          <w:rFonts w:ascii="Calibri" w:hAnsi="Calibri" w:eastAsia="Calibri" w:cs="Calibri"/>
-          <w:b w:val="0"/>
-          <w:bCs w:val="0"/>
-          <w:i w:val="0"/>
-          <w:iCs w:val="0"/>
-          <w:caps w:val="0"/>
-          <w:smallCaps w:val="0"/>
-          <w:noProof w:val="0"/>
-          <w:color w:val="000000" w:themeColor="text1" w:themeTint="FF" w:themeShade="FF"/>
-          <w:sz w:val="22"/>
-          <w:szCs w:val="22"/>
-          <w:lang w:val="en-US"/>
-        </w:rPr>
-      </w:pPr>
-      <w:r>
-        <w:rPr>
-          <w:rFonts w:ascii="Calibri" w:hAnsi="Calibri" w:eastAsia="Calibri" w:cs="Calibri"/>
+          <w:rFonts w:ascii="Raleway" w:hAnsi="Raleway" w:eastAsia="Raleway" w:cs="Raleway"/>
+          <w:b w:val="0"/>
+          <w:bCs w:val="0"/>
+          <w:i w:val="0"/>
+          <w:iCs w:val="0"/>
+          <w:caps w:val="0"/>
+          <w:smallCaps w:val="0"/>
+          <w:strike w:val="0"/>
+          <w:dstrike w:val="0"/>
+          <w:noProof w:val="0"/>
+          <w:color w:val="000000" w:themeColor="text1" w:themeTint="FF" w:themeShade="FF"/>
+          <w:sz w:val="22"/>
+          <w:szCs w:val="22"/>
+          <w:u w:val="none"/>
+          <w:lang w:val="en-US"/>
+        </w:rPr>
+      </w:pPr>
+      <w:r>
+        <w:rPr>
+          <w:rFonts w:ascii="Raleway" w:hAnsi="Raleway" w:eastAsia="Raleway" w:cs="Raleway"/>
           <w:b w:val="1"/>
           <w:bCs w:val="1"/>
           <w:i w:val="0"/>
@@ -377,11 +380,11 @@
           <w:szCs w:val="22"/>
           <w:lang w:val="en-US"/>
         </w:rPr>
-        <w:t xml:space="preserve">Relevant Courses: </w:t>
-      </w:r>
-      <w:r>
-        <w:rPr>
-          <w:rFonts w:ascii="Calibri" w:hAnsi="Calibri" w:eastAsia="Calibri" w:cs="Calibri"/>
+        <w:t xml:space="preserve">Courses: </w:t>
+      </w:r>
+      <w:r>
+        <w:rPr>
+          <w:rFonts w:ascii="Raleway" w:hAnsi="Raleway" w:eastAsia="Raleway" w:cs="Raleway"/>
           <w:b w:val="0"/>
           <w:bCs w:val="0"/>
           <w:i w:val="0"/>
@@ -397,7 +400,67 @@
           <w:u w:val="none"/>
           <w:lang w:val="en-US"/>
         </w:rPr>
-        <w:t>Linear Algebra (MAT343), Discrete Mathematical Structures (MAT243), Differential Equations (MAT275), Probability (STP421)</w:t>
+        <w:t>Linear Algebra, Differential Equations,</w:t>
+      </w:r>
+      <w:r>
+        <w:rPr>
+          <w:rFonts w:ascii="Raleway" w:hAnsi="Raleway" w:eastAsia="Raleway" w:cs="Raleway"/>
+          <w:b w:val="0"/>
+          <w:bCs w:val="0"/>
+          <w:i w:val="0"/>
+          <w:iCs w:val="0"/>
+          <w:caps w:val="0"/>
+          <w:smallCaps w:val="0"/>
+          <w:strike w:val="0"/>
+          <w:dstrike w:val="0"/>
+          <w:noProof w:val="0"/>
+          <w:color w:val="000000" w:themeColor="text1" w:themeTint="FF" w:themeShade="FF"/>
+          <w:sz w:val="22"/>
+          <w:szCs w:val="22"/>
+          <w:u w:val="none"/>
+          <w:lang w:val="en-US"/>
+        </w:rPr>
+        <w:t xml:space="preserve"> </w:t>
+      </w:r>
+      <w:r>
+        <w:rPr>
+          <w:rFonts w:ascii="Raleway" w:hAnsi="Raleway" w:eastAsia="Raleway" w:cs="Raleway"/>
+          <w:b w:val="0"/>
+          <w:bCs w:val="0"/>
+          <w:i w:val="0"/>
+          <w:iCs w:val="0"/>
+          <w:caps w:val="0"/>
+          <w:smallCaps w:val="0"/>
+          <w:strike w:val="0"/>
+          <w:dstrike w:val="0"/>
+          <w:noProof w:val="0"/>
+          <w:color w:val="000000" w:themeColor="text1" w:themeTint="FF" w:themeShade="FF"/>
+          <w:sz w:val="22"/>
+          <w:szCs w:val="22"/>
+          <w:u w:val="none"/>
+          <w:lang w:val="en-US"/>
+        </w:rPr>
+        <w:t>Probability</w:t>
+      </w:r>
+      <w:r>
+        <w:rPr>
+          <w:rFonts w:ascii="Raleway" w:hAnsi="Raleway" w:eastAsia="Raleway" w:cs="Raleway"/>
+          <w:b w:val="0"/>
+          <w:bCs w:val="0"/>
+          <w:i w:val="0"/>
+          <w:iCs w:val="0"/>
+          <w:caps w:val="0"/>
+          <w:smallCaps w:val="0"/>
+          <w:strike w:val="0"/>
+          <w:dstrike w:val="0"/>
+          <w:noProof w:val="0"/>
+          <w:color w:val="000000" w:themeColor="text1" w:themeTint="FF" w:themeShade="FF"/>
+          <w:sz w:val="22"/>
+          <w:szCs w:val="22"/>
+          <w:u w:val="none"/>
+          <w:lang w:val="en-US"/>
+        </w:rPr>
+        <w:t>, Discrete Mathematical Structures</w:t>
       </w:r>
     </w:p>
     <w:tbl>
@@ -437,7 +500,7 @@
               <w:ind w:left="0" w:right="0"/>
               <w:jc w:val="left"/>
               <w:rPr>
-                <w:rFonts w:ascii="Calibri" w:hAnsi="Calibri" w:eastAsia="Calibri" w:cs="Calibri"/>
+                <w:rFonts w:ascii="Raleway" w:hAnsi="Raleway" w:eastAsia="Raleway" w:cs="Raleway"/>
                 <w:b w:val="1"/>
                 <w:bCs w:val="1"/>
                 <w:i w:val="0"/>
@@ -448,15 +511,15 @@
                 <w:dstrike w:val="0"/>
                 <w:noProof w:val="0"/>
                 <w:color w:val="000000" w:themeColor="text1" w:themeTint="FF" w:themeShade="FF"/>
-                <w:sz w:val="24"/>
-                <w:szCs w:val="24"/>
+                <w:sz w:val="28"/>
+                <w:szCs w:val="28"/>
                 <w:u w:val="none"/>
                 <w:lang w:val="en-US"/>
               </w:rPr>
             </w:pPr>
             <w:r>
               <w:rPr>
-                <w:rFonts w:ascii="Calibri" w:hAnsi="Calibri" w:eastAsia="Calibri" w:cs="Calibri"/>
+                <w:rFonts w:ascii="Raleway" w:hAnsi="Raleway" w:eastAsia="Raleway" w:cs="Raleway"/>
                 <w:b w:val="1"/>
                 <w:bCs w:val="1"/>
                 <w:i w:val="0"/>
@@ -467,12 +530,12 @@
                 <w:dstrike w:val="0"/>
                 <w:noProof w:val="0"/>
                 <w:color w:val="000000" w:themeColor="text1" w:themeTint="FF" w:themeShade="FF"/>
-                <w:sz w:val="24"/>
-                <w:szCs w:val="24"/>
+                <w:sz w:val="28"/>
+                <w:szCs w:val="28"/>
                 <w:u w:val="none"/>
                 <w:lang w:val="en-US"/>
               </w:rPr>
-              <w:t>Skills and Languages</w:t>
+              <w:t>Skills</w:t>
             </w:r>
           </w:p>
         </w:tc>
@@ -480,35 +543,99 @@
     </w:tbl>
     <w:p>
       <w:pPr>
-        <w:pStyle w:val="ListParagraph"/>
-        <w:numPr>
-          <w:ilvl w:val="0"/>
-          <w:numId w:val="4"/>
-        </w:numPr>
+        <w:pStyle w:val="Normal"/>
         <w:tabs>
           <w:tab w:val="clear" w:leader="none" w:pos="720"/>
         </w:tabs>
         <w:bidi w:val="0"/>
         <w:spacing w:before="60" w:beforeAutospacing="off" w:after="60" w:afterAutospacing="off"/>
-        <w:ind w:left="252" w:hanging="180"/>
-        <w:rPr>
-          <w:rFonts w:ascii="Calibri" w:hAnsi="Calibri" w:eastAsia="Calibri" w:cs="Calibri"/>
-          <w:b w:val="0"/>
-          <w:bCs w:val="0"/>
-          <w:i w:val="0"/>
-          <w:iCs w:val="0"/>
-          <w:caps w:val="0"/>
-          <w:smallCaps w:val="0"/>
-          <w:noProof w:val="0"/>
-          <w:color w:val="000000" w:themeColor="text1" w:themeTint="FF" w:themeShade="FF"/>
-          <w:sz w:val="22"/>
-          <w:szCs w:val="22"/>
-          <w:lang w:val="en-US"/>
-        </w:rPr>
-      </w:pPr>
-      <w:r>
-        <w:rPr>
-          <w:rFonts w:ascii="Calibri" w:hAnsi="Calibri" w:eastAsia="Calibri" w:cs="Calibri"/>
+        <w:ind w:left="0"/>
+        <w:rPr>
+          <w:rFonts w:ascii="Raleway" w:hAnsi="Raleway" w:eastAsia="Raleway" w:cs="Raleway"/>
+          <w:b w:val="0"/>
+          <w:bCs w:val="0"/>
+          <w:i w:val="0"/>
+          <w:iCs w:val="0"/>
+          <w:caps w:val="0"/>
+          <w:smallCaps w:val="0"/>
+          <w:noProof w:val="0"/>
+          <w:color w:val="000000" w:themeColor="text1" w:themeTint="FF" w:themeShade="FF"/>
+          <w:sz w:val="22"/>
+          <w:szCs w:val="22"/>
+          <w:lang w:val="en-US"/>
+        </w:rPr>
+      </w:pPr>
+      <w:r>
+        <w:rPr>
+          <w:rFonts w:ascii="Raleway" w:hAnsi="Raleway" w:eastAsia="Raleway" w:cs="Raleway"/>
+          <w:b w:val="0"/>
+          <w:bCs w:val="0"/>
+          <w:i w:val="0"/>
+          <w:iCs w:val="0"/>
+          <w:caps w:val="0"/>
+          <w:smallCaps w:val="0"/>
+          <w:noProof w:val="0"/>
+          <w:color w:val="000000" w:themeColor="text1" w:themeTint="FF" w:themeShade="FF"/>
+          <w:sz w:val="22"/>
+          <w:szCs w:val="22"/>
+          <w:lang w:val="en-US"/>
+        </w:rPr>
+        <w:t>Languages</w:t>
+      </w:r>
+      <w:r>
+        <w:rPr>
+          <w:rFonts w:ascii="Raleway" w:hAnsi="Raleway" w:eastAsia="Raleway" w:cs="Raleway"/>
+          <w:b w:val="0"/>
+          <w:bCs w:val="0"/>
+          <w:i w:val="0"/>
+          <w:iCs w:val="0"/>
+          <w:caps w:val="0"/>
+          <w:smallCaps w:val="0"/>
+          <w:noProof w:val="0"/>
+          <w:color w:val="000000" w:themeColor="text1" w:themeTint="FF" w:themeShade="FF"/>
+          <w:sz w:val="22"/>
+          <w:szCs w:val="22"/>
+          <w:lang w:val="en-US"/>
+        </w:rPr>
+        <w:t>:</w:t>
+      </w:r>
+      <w:r>
+        <w:rPr>
+          <w:rFonts w:ascii="Raleway" w:hAnsi="Raleway" w:eastAsia="Raleway" w:cs="Raleway"/>
+          <w:b w:val="0"/>
+          <w:bCs w:val="0"/>
+          <w:i w:val="0"/>
+          <w:iCs w:val="0"/>
+          <w:caps w:val="0"/>
+          <w:smallCaps w:val="0"/>
+          <w:noProof w:val="0"/>
+          <w:color w:val="000000" w:themeColor="text1" w:themeTint="FF" w:themeShade="FF"/>
+          <w:sz w:val="22"/>
+          <w:szCs w:val="22"/>
+          <w:lang w:val="en-US"/>
+        </w:rPr>
+        <w:t xml:space="preserve"> </w:t>
+      </w:r>
+      <w:r>
+        <w:rPr>
+          <w:rFonts w:ascii="Raleway" w:hAnsi="Raleway" w:eastAsia="Raleway" w:cs="Raleway"/>
+          <w:b w:val="0"/>
+          <w:bCs w:val="0"/>
+          <w:i w:val="0"/>
+          <w:iCs w:val="0"/>
+          <w:caps w:val="0"/>
+          <w:smallCaps w:val="0"/>
+          <w:noProof w:val="0"/>
+          <w:color w:val="000000" w:themeColor="text1" w:themeTint="FF" w:themeShade="FF"/>
+          <w:sz w:val="22"/>
+          <w:szCs w:val="22"/>
+          <w:lang w:val="en-US"/>
+        </w:rPr>
+        <w:t xml:space="preserve"> </w:t>
+      </w:r>
+      <w:r>
+        <w:rPr>
+          <w:rFonts w:ascii="Raleway" w:hAnsi="Raleway" w:eastAsia="Raleway" w:cs="Raleway"/>
           <w:b w:val="0"/>
           <w:bCs w:val="0"/>
           <w:i w:val="0"/>
@@ -525,7 +652,7 @@
       </w:r>
       <w:r>
         <w:rPr>
-          <w:rFonts w:ascii="Calibri" w:hAnsi="Calibri" w:eastAsia="Calibri" w:cs="Calibri"/>
+          <w:rFonts w:ascii="Raleway" w:hAnsi="Raleway" w:eastAsia="Raleway" w:cs="Raleway"/>
           <w:b w:val="0"/>
           <w:bCs w:val="0"/>
           <w:i w:val="0"/>
@@ -542,24 +669,7 @@
       </w:r>
       <w:r>
         <w:rPr>
-          <w:rFonts w:ascii="Calibri" w:hAnsi="Calibri" w:eastAsia="Calibri" w:cs="Calibri"/>
-          <w:b w:val="0"/>
-          <w:bCs w:val="0"/>
-          <w:i w:val="0"/>
-          <w:iCs w:val="0"/>
-          <w:caps w:val="0"/>
-          <w:smallCaps w:val="0"/>
-          <w:noProof w:val="0"/>
-          <w:color w:val="000000" w:themeColor="text1" w:themeTint="FF" w:themeShade="FF"/>
-          <w:sz w:val="22"/>
-          <w:szCs w:val="22"/>
-          <w:lang w:val="en-US"/>
-        </w:rPr>
-        <w:t xml:space="preserve">Node.js, </w:t>
-      </w:r>
-      <w:r>
-        <w:rPr>
-          <w:rFonts w:ascii="Calibri" w:hAnsi="Calibri" w:eastAsia="Calibri" w:cs="Calibri"/>
+          <w:rFonts w:ascii="Raleway" w:hAnsi="Raleway" w:eastAsia="Raleway" w:cs="Raleway"/>
           <w:b w:val="0"/>
           <w:bCs w:val="0"/>
           <w:i w:val="0"/>
@@ -576,7 +686,7 @@
       </w:r>
       <w:r>
         <w:rPr>
-          <w:rFonts w:ascii="Calibri" w:hAnsi="Calibri" w:eastAsia="Calibri" w:cs="Calibri"/>
+          <w:rFonts w:ascii="Raleway" w:hAnsi="Raleway" w:eastAsia="Raleway" w:cs="Raleway"/>
           <w:b w:val="0"/>
           <w:bCs w:val="0"/>
           <w:i w:val="0"/>
@@ -593,7 +703,7 @@
       </w:r>
       <w:r>
         <w:rPr>
-          <w:rFonts w:ascii="Calibri" w:hAnsi="Calibri" w:eastAsia="Calibri" w:cs="Calibri"/>
+          <w:rFonts w:ascii="Raleway" w:hAnsi="Raleway" w:eastAsia="Raleway" w:cs="Raleway"/>
           <w:b w:val="0"/>
           <w:bCs w:val="0"/>
           <w:i w:val="0"/>
@@ -610,7 +720,7 @@
       </w:r>
       <w:r>
         <w:rPr>
-          <w:rFonts w:ascii="Calibri" w:hAnsi="Calibri" w:eastAsia="Calibri" w:cs="Calibri"/>
+          <w:rFonts w:ascii="Raleway" w:hAnsi="Raleway" w:eastAsia="Raleway" w:cs="Raleway"/>
           <w:b w:val="0"/>
           <w:bCs w:val="0"/>
           <w:i w:val="0"/>
@@ -627,216 +737,209 @@
       </w:r>
       <w:r>
         <w:rPr>
-          <w:rFonts w:ascii="Calibri" w:hAnsi="Calibri" w:eastAsia="Calibri" w:cs="Calibri"/>
-          <w:b w:val="0"/>
-          <w:bCs w:val="0"/>
-          <w:i w:val="0"/>
-          <w:iCs w:val="0"/>
-          <w:caps w:val="0"/>
-          <w:smallCaps w:val="0"/>
-          <w:noProof w:val="0"/>
-          <w:color w:val="000000" w:themeColor="text1" w:themeTint="FF" w:themeShade="FF"/>
-          <w:sz w:val="22"/>
-          <w:szCs w:val="22"/>
-          <w:lang w:val="en-US"/>
-        </w:rPr>
-        <w:t xml:space="preserve">, </w:t>
-      </w:r>
-      <w:r>
-        <w:rPr>
-          <w:rFonts w:ascii="Calibri" w:hAnsi="Calibri" w:eastAsia="Calibri" w:cs="Calibri"/>
-          <w:b w:val="0"/>
-          <w:bCs w:val="0"/>
-          <w:i w:val="0"/>
-          <w:iCs w:val="0"/>
-          <w:caps w:val="0"/>
-          <w:smallCaps w:val="0"/>
-          <w:noProof w:val="0"/>
-          <w:color w:val="000000" w:themeColor="text1" w:themeTint="FF" w:themeShade="FF"/>
-          <w:sz w:val="22"/>
-          <w:szCs w:val="22"/>
-          <w:lang w:val="en-US"/>
-        </w:rPr>
-        <w:t xml:space="preserve">React, </w:t>
-      </w:r>
-      <w:r>
-        <w:rPr>
-          <w:rFonts w:ascii="Calibri" w:hAnsi="Calibri" w:eastAsia="Calibri" w:cs="Calibri"/>
-          <w:b w:val="0"/>
-          <w:bCs w:val="0"/>
-          <w:i w:val="0"/>
-          <w:iCs w:val="0"/>
-          <w:caps w:val="0"/>
-          <w:smallCaps w:val="0"/>
-          <w:noProof w:val="0"/>
-          <w:color w:val="000000" w:themeColor="text1" w:themeTint="FF" w:themeShade="FF"/>
-          <w:sz w:val="22"/>
-          <w:szCs w:val="22"/>
-          <w:lang w:val="en-US"/>
-        </w:rPr>
-        <w:t xml:space="preserve">Next.js, </w:t>
-      </w:r>
-      <w:r>
-        <w:rPr>
-          <w:rFonts w:ascii="Calibri" w:hAnsi="Calibri" w:eastAsia="Calibri" w:cs="Calibri"/>
-          <w:b w:val="0"/>
-          <w:bCs w:val="0"/>
-          <w:i w:val="0"/>
-          <w:iCs w:val="0"/>
-          <w:caps w:val="0"/>
-          <w:smallCaps w:val="0"/>
-          <w:noProof w:val="0"/>
-          <w:color w:val="000000" w:themeColor="text1" w:themeTint="FF" w:themeShade="FF"/>
-          <w:sz w:val="22"/>
-          <w:szCs w:val="22"/>
-          <w:lang w:val="en-US"/>
-        </w:rPr>
-        <w:t>Redux</w:t>
-      </w:r>
-      <w:r>
-        <w:rPr>
-          <w:rFonts w:ascii="Calibri" w:hAnsi="Calibri" w:eastAsia="Calibri" w:cs="Calibri"/>
-          <w:b w:val="0"/>
-          <w:bCs w:val="0"/>
-          <w:i w:val="0"/>
-          <w:iCs w:val="0"/>
-          <w:caps w:val="0"/>
-          <w:smallCaps w:val="0"/>
-          <w:noProof w:val="0"/>
-          <w:color w:val="000000" w:themeColor="text1" w:themeTint="FF" w:themeShade="FF"/>
-          <w:sz w:val="22"/>
-          <w:szCs w:val="22"/>
-          <w:lang w:val="en-US"/>
-        </w:rPr>
-        <w:t xml:space="preserve">, </w:t>
-      </w:r>
-      <w:r>
-        <w:rPr>
-          <w:rFonts w:ascii="Calibri" w:hAnsi="Calibri" w:eastAsia="Calibri" w:cs="Calibri"/>
-          <w:b w:val="0"/>
-          <w:bCs w:val="0"/>
-          <w:i w:val="0"/>
-          <w:iCs w:val="0"/>
-          <w:caps w:val="0"/>
-          <w:smallCaps w:val="0"/>
-          <w:noProof w:val="0"/>
-          <w:color w:val="000000" w:themeColor="text1" w:themeTint="FF" w:themeShade="FF"/>
-          <w:sz w:val="22"/>
-          <w:szCs w:val="22"/>
-          <w:lang w:val="en-US"/>
-        </w:rPr>
-        <w:t>TypeScript</w:t>
-      </w:r>
-      <w:r>
-        <w:rPr>
-          <w:rFonts w:ascii="Calibri" w:hAnsi="Calibri" w:eastAsia="Calibri" w:cs="Calibri"/>
-          <w:b w:val="0"/>
-          <w:bCs w:val="0"/>
-          <w:i w:val="0"/>
-          <w:iCs w:val="0"/>
-          <w:caps w:val="0"/>
-          <w:smallCaps w:val="0"/>
-          <w:noProof w:val="0"/>
-          <w:color w:val="000000" w:themeColor="text1" w:themeTint="FF" w:themeShade="FF"/>
-          <w:sz w:val="22"/>
-          <w:szCs w:val="22"/>
-          <w:lang w:val="en-US"/>
-        </w:rPr>
-        <w:t xml:space="preserve">, </w:t>
-      </w:r>
-      <w:r>
-        <w:rPr>
-          <w:rFonts w:ascii="Calibri" w:hAnsi="Calibri" w:eastAsia="Calibri" w:cs="Calibri"/>
-          <w:b w:val="0"/>
-          <w:bCs w:val="0"/>
-          <w:i w:val="0"/>
-          <w:iCs w:val="0"/>
-          <w:caps w:val="0"/>
-          <w:smallCaps w:val="0"/>
-          <w:noProof w:val="0"/>
-          <w:color w:val="000000" w:themeColor="text1" w:themeTint="FF" w:themeShade="FF"/>
-          <w:sz w:val="22"/>
-          <w:szCs w:val="22"/>
-          <w:lang w:val="en-US"/>
-        </w:rPr>
-        <w:t>MongoDB</w:t>
+          <w:rFonts w:ascii="Raleway" w:hAnsi="Raleway" w:eastAsia="Raleway" w:cs="Raleway"/>
+          <w:b w:val="0"/>
+          <w:bCs w:val="0"/>
+          <w:i w:val="0"/>
+          <w:iCs w:val="0"/>
+          <w:caps w:val="0"/>
+          <w:smallCaps w:val="0"/>
+          <w:noProof w:val="0"/>
+          <w:color w:val="000000" w:themeColor="text1" w:themeTint="FF" w:themeShade="FF"/>
+          <w:sz w:val="22"/>
+          <w:szCs w:val="22"/>
+          <w:lang w:val="en-US"/>
+        </w:rPr>
+        <w:t>,</w:t>
+      </w:r>
+      <w:r>
+        <w:rPr>
+          <w:rFonts w:ascii="Raleway" w:hAnsi="Raleway" w:eastAsia="Raleway" w:cs="Raleway"/>
+          <w:b w:val="0"/>
+          <w:bCs w:val="0"/>
+          <w:i w:val="0"/>
+          <w:iCs w:val="0"/>
+          <w:caps w:val="0"/>
+          <w:smallCaps w:val="0"/>
+          <w:noProof w:val="0"/>
+          <w:color w:val="000000" w:themeColor="text1" w:themeTint="FF" w:themeShade="FF"/>
+          <w:sz w:val="22"/>
+          <w:szCs w:val="22"/>
+          <w:lang w:val="en-US"/>
+        </w:rPr>
+        <w:t xml:space="preserve"> Java</w:t>
       </w:r>
     </w:p>
     <w:p>
       <w:pPr>
-        <w:pStyle w:val="ListParagraph"/>
-        <w:numPr>
-          <w:ilvl w:val="0"/>
-          <w:numId w:val="4"/>
-        </w:numPr>
+        <w:pStyle w:val="Normal"/>
         <w:tabs>
           <w:tab w:val="clear" w:leader="none" w:pos="720"/>
         </w:tabs>
         <w:bidi w:val="0"/>
-        <w:ind w:left="252" w:hanging="180"/>
-        <w:rPr>
-          <w:rFonts w:ascii="Calibri" w:hAnsi="Calibri" w:eastAsia="Calibri" w:cs="Calibri"/>
-          <w:b w:val="0"/>
-          <w:bCs w:val="0"/>
-          <w:i w:val="0"/>
-          <w:iCs w:val="0"/>
-          <w:caps w:val="0"/>
-          <w:smallCaps w:val="0"/>
-          <w:noProof w:val="0"/>
-          <w:color w:val="000000" w:themeColor="text1" w:themeTint="FF" w:themeShade="FF"/>
-          <w:sz w:val="22"/>
-          <w:szCs w:val="22"/>
-          <w:lang w:val="en-US"/>
-        </w:rPr>
-      </w:pPr>
-      <w:r>
-        <w:rPr>
-          <w:rFonts w:ascii="Calibri" w:hAnsi="Calibri" w:eastAsia="Calibri" w:cs="Calibri"/>
-          <w:b w:val="0"/>
-          <w:bCs w:val="0"/>
-          <w:i w:val="0"/>
-          <w:iCs w:val="0"/>
-          <w:caps w:val="0"/>
-          <w:smallCaps w:val="0"/>
-          <w:noProof w:val="0"/>
-          <w:color w:val="000000" w:themeColor="text1" w:themeTint="FF" w:themeShade="FF"/>
-          <w:sz w:val="22"/>
-          <w:szCs w:val="22"/>
-          <w:lang w:val="en-US"/>
-        </w:rPr>
-        <w:t>Git, Unix, Linux, Docker, Jira</w:t>
+        <w:spacing w:before="60" w:beforeAutospacing="off" w:after="60" w:afterAutospacing="off"/>
+        <w:ind w:left="0"/>
+        <w:rPr>
+          <w:rFonts w:ascii="Raleway" w:hAnsi="Raleway" w:eastAsia="Raleway" w:cs="Raleway"/>
+          <w:b w:val="0"/>
+          <w:bCs w:val="0"/>
+          <w:i w:val="0"/>
+          <w:iCs w:val="0"/>
+          <w:caps w:val="0"/>
+          <w:smallCaps w:val="0"/>
+          <w:noProof w:val="0"/>
+          <w:color w:val="000000" w:themeColor="text1" w:themeTint="FF" w:themeShade="FF"/>
+          <w:sz w:val="22"/>
+          <w:szCs w:val="22"/>
+          <w:lang w:val="en-US"/>
+        </w:rPr>
+      </w:pPr>
+      <w:r>
+        <w:rPr>
+          <w:rFonts w:ascii="Raleway" w:hAnsi="Raleway" w:eastAsia="Raleway" w:cs="Raleway"/>
+          <w:b w:val="0"/>
+          <w:bCs w:val="0"/>
+          <w:i w:val="0"/>
+          <w:iCs w:val="0"/>
+          <w:caps w:val="0"/>
+          <w:smallCaps w:val="0"/>
+          <w:noProof w:val="0"/>
+          <w:color w:val="000000" w:themeColor="text1" w:themeTint="FF" w:themeShade="FF"/>
+          <w:sz w:val="22"/>
+          <w:szCs w:val="22"/>
+          <w:lang w:val="en-US"/>
+        </w:rPr>
+        <w:t xml:space="preserve">Technologies: </w:t>
+      </w:r>
+      <w:r>
+        <w:rPr>
+          <w:rFonts w:ascii="Raleway" w:hAnsi="Raleway" w:eastAsia="Raleway" w:cs="Raleway"/>
+          <w:b w:val="0"/>
+          <w:bCs w:val="0"/>
+          <w:i w:val="0"/>
+          <w:iCs w:val="0"/>
+          <w:caps w:val="0"/>
+          <w:smallCaps w:val="0"/>
+          <w:noProof w:val="0"/>
+          <w:color w:val="000000" w:themeColor="text1" w:themeTint="FF" w:themeShade="FF"/>
+          <w:sz w:val="22"/>
+          <w:szCs w:val="22"/>
+          <w:lang w:val="en-US"/>
+        </w:rPr>
+        <w:t xml:space="preserve"> </w:t>
+      </w:r>
+      <w:r>
+        <w:rPr>
+          <w:rFonts w:ascii="Raleway" w:hAnsi="Raleway" w:eastAsia="Raleway" w:cs="Raleway"/>
+          <w:b w:val="0"/>
+          <w:bCs w:val="0"/>
+          <w:i w:val="0"/>
+          <w:iCs w:val="0"/>
+          <w:caps w:val="0"/>
+          <w:smallCaps w:val="0"/>
+          <w:noProof w:val="0"/>
+          <w:color w:val="000000" w:themeColor="text1" w:themeTint="FF" w:themeShade="FF"/>
+          <w:sz w:val="22"/>
+          <w:szCs w:val="22"/>
+          <w:lang w:val="en-US"/>
+        </w:rPr>
+        <w:t xml:space="preserve">React.js, Node.js, </w:t>
+      </w:r>
+      <w:r>
+        <w:rPr>
+          <w:rFonts w:ascii="Raleway" w:hAnsi="Raleway" w:eastAsia="Raleway" w:cs="Raleway"/>
+          <w:b w:val="0"/>
+          <w:bCs w:val="0"/>
+          <w:i w:val="0"/>
+          <w:iCs w:val="0"/>
+          <w:caps w:val="0"/>
+          <w:smallCaps w:val="0"/>
+          <w:noProof w:val="0"/>
+          <w:color w:val="000000" w:themeColor="text1" w:themeTint="FF" w:themeShade="FF"/>
+          <w:sz w:val="22"/>
+          <w:szCs w:val="22"/>
+          <w:lang w:val="en-US"/>
+        </w:rPr>
+        <w:t xml:space="preserve">Express.js, </w:t>
+      </w:r>
+      <w:r>
+        <w:rPr>
+          <w:rFonts w:ascii="Raleway" w:hAnsi="Raleway" w:eastAsia="Raleway" w:cs="Raleway"/>
+          <w:b w:val="0"/>
+          <w:bCs w:val="0"/>
+          <w:i w:val="0"/>
+          <w:iCs w:val="0"/>
+          <w:caps w:val="0"/>
+          <w:smallCaps w:val="0"/>
+          <w:noProof w:val="0"/>
+          <w:color w:val="000000" w:themeColor="text1" w:themeTint="FF" w:themeShade="FF"/>
+          <w:sz w:val="22"/>
+          <w:szCs w:val="22"/>
+          <w:lang w:val="en-US"/>
+        </w:rPr>
+        <w:t>Next.js, MySQL, MongoDB, Bash, Git</w:t>
+      </w:r>
+      <w:r>
+        <w:rPr>
+          <w:rFonts w:ascii="Raleway" w:hAnsi="Raleway" w:eastAsia="Raleway" w:cs="Raleway"/>
+          <w:b w:val="0"/>
+          <w:bCs w:val="0"/>
+          <w:i w:val="0"/>
+          <w:iCs w:val="0"/>
+          <w:caps w:val="0"/>
+          <w:smallCaps w:val="0"/>
+          <w:noProof w:val="0"/>
+          <w:color w:val="000000" w:themeColor="text1" w:themeTint="FF" w:themeShade="FF"/>
+          <w:sz w:val="22"/>
+          <w:szCs w:val="22"/>
+          <w:lang w:val="en-US"/>
+        </w:rPr>
+        <w:t>, Docker</w:t>
       </w:r>
     </w:p>
     <w:p>
       <w:pPr>
-        <w:pStyle w:val="ListParagraph"/>
-        <w:numPr>
-          <w:ilvl w:val="0"/>
-          <w:numId w:val="4"/>
-        </w:numPr>
+        <w:pStyle w:val="Normal"/>
         <w:tabs>
           <w:tab w:val="clear" w:leader="none" w:pos="720"/>
         </w:tabs>
         <w:bidi w:val="0"/>
-        <w:ind w:left="252" w:hanging="180"/>
-        <w:rPr>
-          <w:rFonts w:ascii="Times New Roman" w:hAnsi="Times New Roman" w:eastAsia="Times New Roman" w:cs="Times New Roman"/>
-          <w:b w:val="0"/>
-          <w:bCs w:val="0"/>
-          <w:i w:val="0"/>
-          <w:iCs w:val="0"/>
-          <w:caps w:val="0"/>
-          <w:smallCaps w:val="0"/>
-          <w:noProof w:val="0"/>
-          <w:color w:val="000000" w:themeColor="text1" w:themeTint="FF" w:themeShade="FF"/>
-          <w:sz w:val="22"/>
-          <w:szCs w:val="22"/>
-          <w:lang w:val="en-US"/>
-        </w:rPr>
-      </w:pPr>
-      <w:r>
-        <w:rPr>
-          <w:rFonts w:ascii="Calibri" w:hAnsi="Calibri" w:eastAsia="Calibri" w:cs="Calibri"/>
+        <w:ind w:left="0"/>
+        <w:rPr>
+          <w:rFonts w:ascii="Raleway" w:hAnsi="Raleway" w:eastAsia="Raleway" w:cs="Raleway"/>
+          <w:b w:val="0"/>
+          <w:bCs w:val="0"/>
+          <w:i w:val="0"/>
+          <w:iCs w:val="0"/>
+          <w:caps w:val="0"/>
+          <w:smallCaps w:val="0"/>
+          <w:noProof w:val="0"/>
+          <w:color w:val="000000" w:themeColor="text1" w:themeTint="FF" w:themeShade="FF"/>
+          <w:sz w:val="22"/>
+          <w:szCs w:val="22"/>
+          <w:lang w:val="en-US"/>
+        </w:rPr>
+      </w:pPr>
+      <w:r>
+        <w:rPr>
+          <w:rFonts w:ascii="Raleway" w:hAnsi="Raleway" w:eastAsia="Raleway" w:cs="Raleway"/>
+          <w:b w:val="0"/>
+          <w:bCs w:val="0"/>
+          <w:i w:val="0"/>
+          <w:iCs w:val="0"/>
+          <w:caps w:val="0"/>
+          <w:smallCaps w:val="0"/>
+          <w:noProof w:val="0"/>
+          <w:color w:val="000000" w:themeColor="text1" w:themeTint="FF" w:themeShade="FF"/>
+          <w:sz w:val="22"/>
+          <w:szCs w:val="22"/>
+          <w:lang w:val="en-US"/>
+        </w:rPr>
+        <w:t>Relevant Links</w:t>
+      </w:r>
+      <w:r>
+        <w:rPr>
+          <w:rFonts w:ascii="Raleway" w:hAnsi="Raleway" w:eastAsia="Raleway" w:cs="Raleway"/>
           <w:b w:val="1"/>
           <w:bCs w:val="1"/>
           <w:i w:val="0"/>
@@ -849,13 +952,13 @@
           <w:szCs w:val="22"/>
           <w:lang w:val="en-US"/>
         </w:rPr>
-        <w:t xml:space="preserve">Relevant Links: </w:t>
-      </w:r>
-      <w:hyperlink r:id="R39e85ca8b5024efe">
+        <w:t xml:space="preserve">: </w:t>
+      </w:r>
+      <w:hyperlink r:id="R4c19a7a57a7844c8">
         <w:r>
           <w:rPr>
             <w:rStyle w:val="Hyperlink"/>
-            <w:rFonts w:ascii="Calibri" w:hAnsi="Calibri" w:eastAsia="Calibri" w:cs="Calibri"/>
+            <w:rFonts w:ascii="Raleway" w:hAnsi="Raleway" w:eastAsia="Raleway" w:cs="Raleway"/>
             <w:b w:val="0"/>
             <w:bCs w:val="0"/>
             <w:i w:val="0"/>
@@ -874,7 +977,7 @@
       </w:hyperlink>
       <w:r>
         <w:rPr>
-          <w:rFonts w:ascii="Calibri" w:hAnsi="Calibri" w:eastAsia="Calibri" w:cs="Calibri"/>
+          <w:rFonts w:ascii="Raleway" w:hAnsi="Raleway" w:eastAsia="Raleway" w:cs="Raleway"/>
           <w:b w:val="0"/>
           <w:bCs w:val="0"/>
           <w:i w:val="0"/>
@@ -891,7 +994,7 @@
       </w:r>
       <w:r>
         <w:rPr>
-          <w:rFonts w:ascii="Calibri" w:hAnsi="Calibri" w:eastAsia="Calibri" w:cs="Calibri"/>
+          <w:rFonts w:ascii="Raleway" w:hAnsi="Raleway" w:eastAsia="Raleway" w:cs="Raleway"/>
           <w:b w:val="1"/>
           <w:bCs w:val="1"/>
           <w:i w:val="0"/>
@@ -906,11 +1009,11 @@
         </w:rPr>
         <w:t xml:space="preserve"> </w:t>
       </w:r>
-      <w:hyperlink r:id="R62afd8cca6ad448e">
+      <w:hyperlink r:id="R95583b40d9794d69">
         <w:r>
           <w:rPr>
             <w:rStyle w:val="Hyperlink"/>
-            <w:rFonts w:ascii="Calibri" w:hAnsi="Calibri" w:eastAsia="Calibri" w:cs="Calibri"/>
+            <w:rFonts w:ascii="Raleway" w:hAnsi="Raleway" w:eastAsia="Raleway" w:cs="Raleway"/>
             <w:b w:val="0"/>
             <w:bCs w:val="0"/>
             <w:i w:val="0"/>
@@ -963,7 +1066,7 @@
               <w:bidi w:val="0"/>
               <w:spacing w:after="0" w:afterAutospacing="off"/>
               <w:rPr>
-                <w:rFonts w:ascii="Calibri" w:hAnsi="Calibri" w:eastAsia="Calibri" w:cs="Calibri" w:asciiTheme="minorAscii" w:hAnsiTheme="minorAscii" w:eastAsiaTheme="minorAscii" w:cstheme="minorAscii"/>
+                <w:rFonts w:ascii="Raleway" w:hAnsi="Raleway" w:eastAsia="Raleway" w:cs="Raleway"/>
                 <w:b w:val="1"/>
                 <w:bCs w:val="1"/>
                 <w:i w:val="0"/>
@@ -972,15 +1075,15 @@
                 <w:smallCaps w:val="0"/>
                 <w:noProof w:val="0"/>
                 <w:color w:val="000000" w:themeColor="text1" w:themeTint="FF" w:themeShade="FF"/>
-                <w:sz w:val="24"/>
-                <w:szCs w:val="24"/>
+                <w:sz w:val="28"/>
+                <w:szCs w:val="28"/>
                 <w:u w:val="none"/>
                 <w:lang w:val="en-US"/>
               </w:rPr>
             </w:pPr>
             <w:r>
               <w:rPr>
-                <w:rFonts w:ascii="Calibri" w:hAnsi="Calibri" w:eastAsia="Calibri" w:cs="Calibri" w:asciiTheme="minorAscii" w:hAnsiTheme="minorAscii" w:eastAsiaTheme="minorAscii" w:cstheme="minorAscii"/>
+                <w:rFonts w:ascii="Raleway" w:hAnsi="Raleway" w:eastAsia="Raleway" w:cs="Raleway"/>
                 <w:b w:val="1"/>
                 <w:bCs w:val="1"/>
                 <w:i w:val="0"/>
@@ -989,8 +1092,8 @@
                 <w:smallCaps w:val="0"/>
                 <w:noProof w:val="0"/>
                 <w:color w:val="000000" w:themeColor="text1" w:themeTint="FF" w:themeShade="FF"/>
-                <w:sz w:val="24"/>
-                <w:szCs w:val="24"/>
+                <w:sz w:val="28"/>
+                <w:szCs w:val="28"/>
                 <w:u w:val="none"/>
                 <w:lang w:val="en-US"/>
               </w:rPr>
@@ -1007,23 +1110,27 @@
           <w:tab w:val="clear" w:leader="none" w:pos="720"/>
         </w:tabs>
         <w:bidi w:val="0"/>
-        <w:spacing w:before="60" w:beforeAutospacing="off" w:after="20" w:afterAutospacing="off" w:line="259" w:lineRule="auto"/>
+        <w:spacing w:before="60" w:beforeAutospacing="off" w:after="20" w:afterAutospacing="off" w:line="240" w:lineRule="auto"/>
         <w:ind w:left="0" w:right="0"/>
         <w:jc w:val="left"/>
         <w:rPr>
-          <w:rFonts w:ascii="Calibri" w:hAnsi="Calibri" w:eastAsia="Calibri" w:cs="Calibri"/>
+          <w:rFonts w:ascii="Raleway" w:hAnsi="Raleway" w:eastAsia="Raleway" w:cs="Raleway"/>
           <w:b w:val="1"/>
           <w:bCs w:val="1"/>
           <w:i w:val="0"/>
           <w:iCs w:val="0"/>
-          <w:color w:val="000000" w:themeColor="text1" w:themeTint="FF" w:themeShade="FF"/>
-          <w:sz w:val="22"/>
-          <w:szCs w:val="22"/>
-        </w:rPr>
-      </w:pPr>
-      <w:r>
-        <w:rPr>
-          <w:rFonts w:ascii="Calibri" w:hAnsi="Calibri" w:eastAsia="Calibri" w:cs="Calibri"/>
+          <w:caps w:val="0"/>
+          <w:smallCaps w:val="0"/>
+          <w:noProof w:val="0"/>
+          <w:color w:val="000000" w:themeColor="text1" w:themeTint="FF" w:themeShade="FF"/>
+          <w:sz w:val="22"/>
+          <w:szCs w:val="22"/>
+          <w:lang w:val="en-US"/>
+        </w:rPr>
+      </w:pPr>
+      <w:r>
+        <w:rPr>
+          <w:rFonts w:ascii="Raleway" w:hAnsi="Raleway" w:eastAsia="Raleway" w:cs="Raleway"/>
           <w:b w:val="1"/>
           <w:bCs w:val="1"/>
           <w:i w:val="0"/>
@@ -1032,15 +1139,15 @@
           <w:smallCaps w:val="0"/>
           <w:noProof w:val="0"/>
           <w:color w:val="000000" w:themeColor="text1" w:themeTint="FF" w:themeShade="FF"/>
-          <w:sz w:val="22"/>
-          <w:szCs w:val="22"/>
+          <w:sz w:val="24"/>
+          <w:szCs w:val="24"/>
           <w:lang w:val="en-US"/>
         </w:rPr>
         <w:t xml:space="preserve">Software Engineer at </w:t>
       </w:r>
       <w:r>
         <w:rPr>
-          <w:rFonts w:ascii="Calibri" w:hAnsi="Calibri" w:eastAsia="Calibri" w:cs="Calibri"/>
+          <w:rFonts w:ascii="Raleway" w:hAnsi="Raleway" w:eastAsia="Raleway" w:cs="Raleway"/>
           <w:b w:val="1"/>
           <w:bCs w:val="1"/>
           <w:i w:val="0"/>
@@ -1049,15 +1156,15 @@
           <w:smallCaps w:val="0"/>
           <w:noProof w:val="0"/>
           <w:color w:val="000000" w:themeColor="text1" w:themeTint="FF" w:themeShade="FF"/>
-          <w:sz w:val="22"/>
-          <w:szCs w:val="22"/>
+          <w:sz w:val="24"/>
+          <w:szCs w:val="24"/>
           <w:lang w:val="en-US"/>
         </w:rPr>
         <w:t>WorkHound</w:t>
       </w:r>
       <w:r>
         <w:rPr>
-          <w:rFonts w:ascii="Calibri" w:hAnsi="Calibri" w:eastAsia="Calibri" w:cs="Calibri"/>
+          <w:rFonts w:ascii="Raleway" w:hAnsi="Raleway" w:eastAsia="Raleway" w:cs="Raleway"/>
           <w:b w:val="1"/>
           <w:bCs w:val="1"/>
           <w:i w:val="0"/>
@@ -1066,8 +1173,8 @@
           <w:smallCaps w:val="0"/>
           <w:noProof w:val="0"/>
           <w:color w:val="000000" w:themeColor="text1" w:themeTint="FF" w:themeShade="FF"/>
-          <w:sz w:val="22"/>
-          <w:szCs w:val="22"/>
+          <w:sz w:val="24"/>
+          <w:szCs w:val="24"/>
           <w:lang w:val="en-US"/>
         </w:rPr>
         <w:t xml:space="preserve"> </w:t>
@@ -1085,14 +1192,8 @@
         <w:tab/>
       </w:r>
       <w:r>
-        <w:tab/>
-      </w:r>
-      <w:r>
-        <w:tab/>
-      </w:r>
-      <w:r>
-        <w:rPr>
-          <w:rFonts w:ascii="Calibri" w:hAnsi="Calibri" w:eastAsia="Calibri" w:cs="Calibri"/>
+        <w:rPr>
+          <w:rFonts w:ascii="Raleway" w:hAnsi="Raleway" w:eastAsia="Raleway" w:cs="Raleway"/>
           <w:b w:val="1"/>
           <w:bCs w:val="1"/>
           <w:i w:val="0"/>
@@ -1105,7 +1206,24 @@
           <w:szCs w:val="22"/>
           <w:lang w:val="en-US"/>
         </w:rPr>
-        <w:t xml:space="preserve">      Aug 2022 – Present</w:t>
+        <w:t xml:space="preserve">              </w:t>
+      </w:r>
+      <w:r>
+        <w:rPr>
+          <w:rFonts w:ascii="Raleway" w:hAnsi="Raleway" w:eastAsia="Raleway" w:cs="Raleway"/>
+          <w:b w:val="0"/>
+          <w:bCs w:val="0"/>
+          <w:i w:val="0"/>
+          <w:iCs w:val="0"/>
+          <w:caps w:val="0"/>
+          <w:smallCaps w:val="0"/>
+          <w:noProof w:val="0"/>
+          <w:color w:val="000000" w:themeColor="text1" w:themeTint="FF" w:themeShade="FF"/>
+          <w:sz w:val="22"/>
+          <w:szCs w:val="22"/>
+          <w:lang w:val="en-US"/>
+        </w:rPr>
+        <w:t>Aug 2022 – Present</w:t>
       </w:r>
     </w:p>
     <w:p>
@@ -1123,70 +1241,39 @@
         <w:ind w:left="252" w:right="0" w:hanging="180"/>
         <w:jc w:val="left"/>
         <w:rPr>
-          <w:rFonts w:ascii="Calibri" w:hAnsi="Calibri" w:eastAsia="Calibri" w:cs="Calibri"/>
-          <w:b w:val="0"/>
-          <w:bCs w:val="0"/>
-          <w:i w:val="0"/>
-          <w:iCs w:val="0"/>
-          <w:caps w:val="0"/>
-          <w:smallCaps w:val="0"/>
-          <w:noProof w:val="0"/>
-          <w:color w:val="000000" w:themeColor="text1" w:themeTint="FF" w:themeShade="FF"/>
-          <w:sz w:val="22"/>
-          <w:szCs w:val="22"/>
-          <w:lang w:val="en-US"/>
-        </w:rPr>
-      </w:pPr>
-      <w:r>
-        <w:rPr>
-          <w:rFonts w:ascii="Calibri" w:hAnsi="Calibri" w:eastAsia="Calibri" w:cs="Calibri"/>
-          <w:b w:val="0"/>
-          <w:bCs w:val="0"/>
-          <w:i w:val="0"/>
-          <w:iCs w:val="0"/>
-          <w:caps w:val="0"/>
-          <w:smallCaps w:val="0"/>
-          <w:noProof w:val="0"/>
-          <w:color w:val="000000" w:themeColor="text1" w:themeTint="FF" w:themeShade="FF"/>
-          <w:sz w:val="22"/>
-          <w:szCs w:val="22"/>
-          <w:lang w:val="en-US"/>
-        </w:rPr>
-        <w:t xml:space="preserve">Develop REST APIs and </w:t>
-      </w:r>
-      <w:r>
-        <w:rPr>
-          <w:rFonts w:ascii="Calibri" w:hAnsi="Calibri" w:eastAsia="Calibri" w:cs="Calibri"/>
-          <w:b w:val="0"/>
-          <w:bCs w:val="0"/>
-          <w:i w:val="0"/>
-          <w:iCs w:val="0"/>
-          <w:caps w:val="0"/>
-          <w:smallCaps w:val="0"/>
-          <w:noProof w:val="0"/>
-          <w:color w:val="000000" w:themeColor="text1" w:themeTint="FF" w:themeShade="FF"/>
-          <w:sz w:val="22"/>
-          <w:szCs w:val="22"/>
-          <w:lang w:val="en-US"/>
-        </w:rPr>
-        <w:t xml:space="preserve">backend services </w:t>
-      </w:r>
-      <w:r>
-        <w:rPr>
-          <w:rFonts w:ascii="Calibri" w:hAnsi="Calibri" w:eastAsia="Calibri" w:cs="Calibri"/>
-          <w:b w:val="0"/>
-          <w:bCs w:val="0"/>
-          <w:i w:val="0"/>
-          <w:iCs w:val="0"/>
-          <w:caps w:val="0"/>
-          <w:smallCaps w:val="0"/>
-          <w:noProof w:val="0"/>
-          <w:color w:val="000000" w:themeColor="text1" w:themeTint="FF" w:themeShade="FF"/>
-          <w:sz w:val="22"/>
-          <w:szCs w:val="22"/>
-          <w:lang w:val="en-US"/>
-        </w:rPr>
-        <w:t>using the MERN stack</w:t>
+          <w:rFonts w:ascii="Raleway" w:hAnsi="Raleway" w:eastAsia="Raleway" w:cs="Raleway"/>
+          <w:b w:val="0"/>
+          <w:bCs w:val="0"/>
+          <w:i w:val="0"/>
+          <w:iCs w:val="0"/>
+          <w:caps w:val="0"/>
+          <w:smallCaps w:val="0"/>
+          <w:noProof w:val="0"/>
+          <w:color w:val="000000" w:themeColor="text1" w:themeTint="FF" w:themeShade="FF"/>
+          <w:sz w:val="22"/>
+          <w:szCs w:val="22"/>
+          <w:lang w:val="en-US"/>
+        </w:rPr>
+      </w:pPr>
+      <w:r>
+        <w:rPr>
+          <w:rFonts w:ascii="Raleway" w:hAnsi="Raleway" w:eastAsia="Raleway" w:cs="Raleway"/>
+          <w:b w:val="0"/>
+          <w:bCs w:val="0"/>
+          <w:i w:val="0"/>
+          <w:iCs w:val="0"/>
+          <w:caps w:val="0"/>
+          <w:smallCaps w:val="0"/>
+          <w:strike w:val="0"/>
+          <w:dstrike w:val="0"/>
+          <w:noProof w:val="0"/>
+          <w:color w:val="000000" w:themeColor="text1" w:themeTint="FF" w:themeShade="FF"/>
+          <w:sz w:val="22"/>
+          <w:szCs w:val="22"/>
+          <w:u w:val="none"/>
+          <w:lang w:val="en-US"/>
+        </w:rPr>
+        <w:t>Led frontend implementation of a new analytics dashboard using Next.js, Redux, MongoDB, Node.js</w:t>
       </w:r>
     </w:p>
     <w:p>
@@ -1204,30 +1291,242 @@
         <w:ind w:left="252" w:right="0" w:hanging="180"/>
         <w:jc w:val="left"/>
         <w:rPr>
-          <w:noProof w:val="0"/>
-          <w:lang w:val="en-US"/>
-        </w:rPr>
-      </w:pPr>
-      <w:r>
-        <w:rPr>
-          <w:noProof w:val="0"/>
-          <w:lang w:val="en-US"/>
-        </w:rPr>
-        <w:t xml:space="preserve">Responsible for </w:t>
-      </w:r>
-      <w:r>
-        <w:rPr>
-          <w:noProof w:val="0"/>
-          <w:lang w:val="en-US"/>
-        </w:rPr>
-        <w:t>designing f</w:t>
-      </w:r>
-      <w:r>
-        <w:rPr>
-          <w:noProof w:val="0"/>
-          <w:lang w:val="en-US"/>
-        </w:rPr>
-        <w:t>rontend systems and developing UI components</w:t>
+          <w:rFonts w:ascii="Raleway" w:hAnsi="Raleway" w:eastAsia="Raleway" w:cs="Raleway"/>
+          <w:b w:val="0"/>
+          <w:bCs w:val="0"/>
+          <w:i w:val="0"/>
+          <w:iCs w:val="0"/>
+          <w:caps w:val="0"/>
+          <w:smallCaps w:val="0"/>
+          <w:strike w:val="0"/>
+          <w:dstrike w:val="0"/>
+          <w:noProof w:val="0"/>
+          <w:color w:val="000000" w:themeColor="text1" w:themeTint="FF" w:themeShade="FF"/>
+          <w:sz w:val="22"/>
+          <w:szCs w:val="22"/>
+          <w:u w:val="none"/>
+          <w:lang w:val="en-US"/>
+        </w:rPr>
+      </w:pPr>
+      <w:r>
+        <w:rPr>
+          <w:rFonts w:ascii="Raleway" w:hAnsi="Raleway" w:eastAsia="Raleway" w:cs="Raleway"/>
+          <w:b w:val="0"/>
+          <w:bCs w:val="0"/>
+          <w:i w:val="0"/>
+          <w:iCs w:val="0"/>
+          <w:caps w:val="0"/>
+          <w:smallCaps w:val="0"/>
+          <w:strike w:val="0"/>
+          <w:dstrike w:val="0"/>
+          <w:noProof w:val="0"/>
+          <w:color w:val="000000" w:themeColor="text1" w:themeTint="FF" w:themeShade="FF"/>
+          <w:sz w:val="22"/>
+          <w:szCs w:val="22"/>
+          <w:u w:val="none"/>
+          <w:lang w:val="en-US"/>
+        </w:rPr>
+        <w:t>Built</w:t>
+      </w:r>
+      <w:r>
+        <w:rPr>
+          <w:rFonts w:ascii="Raleway" w:hAnsi="Raleway" w:eastAsia="Raleway" w:cs="Raleway"/>
+          <w:b w:val="0"/>
+          <w:bCs w:val="0"/>
+          <w:i w:val="0"/>
+          <w:iCs w:val="0"/>
+          <w:caps w:val="0"/>
+          <w:smallCaps w:val="0"/>
+          <w:strike w:val="0"/>
+          <w:dstrike w:val="0"/>
+          <w:noProof w:val="0"/>
+          <w:color w:val="000000" w:themeColor="text1" w:themeTint="FF" w:themeShade="FF"/>
+          <w:sz w:val="22"/>
+          <w:szCs w:val="22"/>
+          <w:u w:val="none"/>
+          <w:lang w:val="en-US"/>
+        </w:rPr>
+        <w:t xml:space="preserve"> a </w:t>
+      </w:r>
+      <w:r>
+        <w:rPr>
+          <w:rFonts w:ascii="Raleway" w:hAnsi="Raleway" w:eastAsia="Raleway" w:cs="Raleway"/>
+          <w:b w:val="0"/>
+          <w:bCs w:val="0"/>
+          <w:i w:val="0"/>
+          <w:iCs w:val="0"/>
+          <w:caps w:val="0"/>
+          <w:smallCaps w:val="0"/>
+          <w:strike w:val="0"/>
+          <w:dstrike w:val="0"/>
+          <w:noProof w:val="0"/>
+          <w:color w:val="000000" w:themeColor="text1" w:themeTint="FF" w:themeShade="FF"/>
+          <w:sz w:val="22"/>
+          <w:szCs w:val="22"/>
+          <w:u w:val="none"/>
+          <w:lang w:val="en-US"/>
+        </w:rPr>
+        <w:t>GitHub</w:t>
+      </w:r>
+      <w:r>
+        <w:rPr>
+          <w:rFonts w:ascii="Raleway" w:hAnsi="Raleway" w:eastAsia="Raleway" w:cs="Raleway"/>
+          <w:b w:val="0"/>
+          <w:bCs w:val="0"/>
+          <w:i w:val="0"/>
+          <w:iCs w:val="0"/>
+          <w:caps w:val="0"/>
+          <w:smallCaps w:val="0"/>
+          <w:strike w:val="0"/>
+          <w:dstrike w:val="0"/>
+          <w:noProof w:val="0"/>
+          <w:color w:val="000000" w:themeColor="text1" w:themeTint="FF" w:themeShade="FF"/>
+          <w:sz w:val="22"/>
+          <w:szCs w:val="22"/>
+          <w:u w:val="none"/>
+          <w:lang w:val="en-US"/>
+        </w:rPr>
+        <w:t xml:space="preserve"> Action that automatically creates a ticket in Jira and notifies slack for </w:t>
+      </w:r>
+      <w:r>
+        <w:rPr>
+          <w:rFonts w:ascii="Raleway" w:hAnsi="Raleway" w:eastAsia="Raleway" w:cs="Raleway"/>
+          <w:b w:val="0"/>
+          <w:bCs w:val="0"/>
+          <w:i w:val="0"/>
+          <w:iCs w:val="0"/>
+          <w:caps w:val="0"/>
+          <w:smallCaps w:val="0"/>
+          <w:strike w:val="0"/>
+          <w:dstrike w:val="0"/>
+          <w:noProof w:val="0"/>
+          <w:color w:val="000000" w:themeColor="text1" w:themeTint="FF" w:themeShade="FF"/>
+          <w:sz w:val="22"/>
+          <w:szCs w:val="22"/>
+          <w:u w:val="none"/>
+          <w:lang w:val="en-US"/>
+        </w:rPr>
+        <w:t>dependabot</w:t>
+      </w:r>
+      <w:r>
+        <w:rPr>
+          <w:rFonts w:ascii="Raleway" w:hAnsi="Raleway" w:eastAsia="Raleway" w:cs="Raleway"/>
+          <w:b w:val="0"/>
+          <w:bCs w:val="0"/>
+          <w:i w:val="0"/>
+          <w:iCs w:val="0"/>
+          <w:caps w:val="0"/>
+          <w:smallCaps w:val="0"/>
+          <w:strike w:val="0"/>
+          <w:dstrike w:val="0"/>
+          <w:noProof w:val="0"/>
+          <w:color w:val="000000" w:themeColor="text1" w:themeTint="FF" w:themeShade="FF"/>
+          <w:sz w:val="22"/>
+          <w:szCs w:val="22"/>
+          <w:u w:val="none"/>
+          <w:lang w:val="en-US"/>
+        </w:rPr>
+        <w:t xml:space="preserve"> security </w:t>
+      </w:r>
+      <w:r>
+        <w:rPr>
+          <w:rFonts w:ascii="Raleway" w:hAnsi="Raleway" w:eastAsia="Raleway" w:cs="Raleway"/>
+          <w:b w:val="0"/>
+          <w:bCs w:val="0"/>
+          <w:i w:val="0"/>
+          <w:iCs w:val="0"/>
+          <w:caps w:val="0"/>
+          <w:smallCaps w:val="0"/>
+          <w:strike w:val="0"/>
+          <w:dstrike w:val="0"/>
+          <w:noProof w:val="0"/>
+          <w:color w:val="000000" w:themeColor="text1" w:themeTint="FF" w:themeShade="FF"/>
+          <w:sz w:val="22"/>
+          <w:szCs w:val="22"/>
+          <w:u w:val="none"/>
+          <w:lang w:val="en-US"/>
+        </w:rPr>
+        <w:t>vulnerability</w:t>
+      </w:r>
+      <w:r>
+        <w:rPr>
+          <w:rFonts w:ascii="Raleway" w:hAnsi="Raleway" w:eastAsia="Raleway" w:cs="Raleway"/>
+          <w:b w:val="0"/>
+          <w:bCs w:val="0"/>
+          <w:i w:val="0"/>
+          <w:iCs w:val="0"/>
+          <w:caps w:val="0"/>
+          <w:smallCaps w:val="0"/>
+          <w:strike w:val="0"/>
+          <w:dstrike w:val="0"/>
+          <w:noProof w:val="0"/>
+          <w:color w:val="000000" w:themeColor="text1" w:themeTint="FF" w:themeShade="FF"/>
+          <w:sz w:val="22"/>
+          <w:szCs w:val="22"/>
+          <w:u w:val="none"/>
+          <w:lang w:val="en-US"/>
+        </w:rPr>
+        <w:t xml:space="preserve"> </w:t>
+      </w:r>
+      <w:r>
+        <w:rPr>
+          <w:rFonts w:ascii="Raleway" w:hAnsi="Raleway" w:eastAsia="Raleway" w:cs="Raleway"/>
+          <w:b w:val="0"/>
+          <w:bCs w:val="0"/>
+          <w:i w:val="0"/>
+          <w:iCs w:val="0"/>
+          <w:caps w:val="0"/>
+          <w:smallCaps w:val="0"/>
+          <w:strike w:val="0"/>
+          <w:dstrike w:val="0"/>
+          <w:noProof w:val="0"/>
+          <w:color w:val="000000" w:themeColor="text1" w:themeTint="FF" w:themeShade="FF"/>
+          <w:sz w:val="22"/>
+          <w:szCs w:val="22"/>
+          <w:u w:val="none"/>
+          <w:lang w:val="en-US"/>
+        </w:rPr>
+        <w:t>a</w:t>
+      </w:r>
+      <w:r>
+        <w:rPr>
+          <w:rFonts w:ascii="Raleway" w:hAnsi="Raleway" w:eastAsia="Raleway" w:cs="Raleway"/>
+          <w:b w:val="0"/>
+          <w:bCs w:val="0"/>
+          <w:i w:val="0"/>
+          <w:iCs w:val="0"/>
+          <w:caps w:val="0"/>
+          <w:smallCaps w:val="0"/>
+          <w:strike w:val="0"/>
+          <w:dstrike w:val="0"/>
+          <w:noProof w:val="0"/>
+          <w:color w:val="000000" w:themeColor="text1" w:themeTint="FF" w:themeShade="FF"/>
+          <w:sz w:val="22"/>
+          <w:szCs w:val="22"/>
+          <w:u w:val="none"/>
+          <w:lang w:val="en-US"/>
+        </w:rPr>
+        <w:t>lerts</w:t>
+      </w:r>
+      <w:r>
+        <w:rPr>
+          <w:rFonts w:ascii="Raleway" w:hAnsi="Raleway" w:eastAsia="Raleway" w:cs="Raleway"/>
+          <w:b w:val="0"/>
+          <w:bCs w:val="0"/>
+          <w:i w:val="0"/>
+          <w:iCs w:val="0"/>
+          <w:caps w:val="0"/>
+          <w:smallCaps w:val="0"/>
+          <w:strike w:val="0"/>
+          <w:dstrike w:val="0"/>
+          <w:noProof w:val="0"/>
+          <w:color w:val="000000" w:themeColor="text1" w:themeTint="FF" w:themeShade="FF"/>
+          <w:sz w:val="22"/>
+          <w:szCs w:val="22"/>
+          <w:u w:val="none"/>
+          <w:lang w:val="en-US"/>
+        </w:rPr>
+        <w:t xml:space="preserve"> which improved visibility by 50%</w:t>
       </w:r>
     </w:p>
     <w:p>
@@ -1245,40 +1544,108 @@
         <w:ind w:left="252" w:right="0" w:hanging="180"/>
         <w:jc w:val="left"/>
         <w:rPr>
-          <w:rFonts w:ascii="Calibri" w:hAnsi="Calibri" w:eastAsia="Calibri" w:cs="Calibri"/>
-          <w:b w:val="0"/>
-          <w:bCs w:val="0"/>
-          <w:i w:val="0"/>
-          <w:iCs w:val="0"/>
-          <w:caps w:val="0"/>
-          <w:smallCaps w:val="0"/>
-          <w:noProof w:val="0"/>
-          <w:color w:val="000000" w:themeColor="text1" w:themeTint="FF" w:themeShade="FF"/>
-          <w:sz w:val="22"/>
-          <w:szCs w:val="22"/>
-          <w:lang w:val="en-US"/>
-        </w:rPr>
-      </w:pPr>
-      <w:r>
-        <w:rPr>
-          <w:rFonts w:ascii="Calibri" w:hAnsi="Calibri" w:eastAsia="Calibri" w:cs="Calibri"/>
-          <w:b w:val="0"/>
-          <w:bCs w:val="0"/>
-          <w:i w:val="0"/>
-          <w:iCs w:val="0"/>
-          <w:caps w:val="0"/>
-          <w:smallCaps w:val="0"/>
-          <w:noProof w:val="0"/>
-          <w:color w:val="000000" w:themeColor="text1" w:themeTint="FF" w:themeShade="FF"/>
-          <w:sz w:val="22"/>
-          <w:szCs w:val="22"/>
-          <w:lang w:val="en-US"/>
-        </w:rPr>
-        <w:t xml:space="preserve">Collaborate with internal </w:t>
-      </w:r>
-      <w:r>
-        <w:rPr>
-          <w:rFonts w:ascii="Calibri" w:hAnsi="Calibri" w:eastAsia="Calibri" w:cs="Calibri"/>
+          <w:rFonts w:ascii="Raleway" w:hAnsi="Raleway" w:eastAsia="Raleway" w:cs="Raleway"/>
+          <w:b w:val="0"/>
+          <w:bCs w:val="0"/>
+          <w:i w:val="0"/>
+          <w:iCs w:val="0"/>
+          <w:caps w:val="0"/>
+          <w:smallCaps w:val="0"/>
+          <w:noProof w:val="0"/>
+          <w:color w:val="000000" w:themeColor="text1" w:themeTint="FF" w:themeShade="FF"/>
+          <w:sz w:val="22"/>
+          <w:szCs w:val="22"/>
+          <w:lang w:val="en-US"/>
+        </w:rPr>
+      </w:pPr>
+      <w:r>
+        <w:rPr>
+          <w:rFonts w:ascii="Raleway" w:hAnsi="Raleway" w:eastAsia="Raleway" w:cs="Raleway"/>
+          <w:b w:val="0"/>
+          <w:bCs w:val="0"/>
+          <w:i w:val="0"/>
+          <w:iCs w:val="0"/>
+          <w:caps w:val="0"/>
+          <w:smallCaps w:val="0"/>
+          <w:noProof w:val="0"/>
+          <w:color w:val="000000" w:themeColor="text1" w:themeTint="FF" w:themeShade="FF"/>
+          <w:sz w:val="22"/>
+          <w:szCs w:val="22"/>
+          <w:lang w:val="en-US"/>
+        </w:rPr>
+        <w:t>Collaborate</w:t>
+      </w:r>
+      <w:r>
+        <w:rPr>
+          <w:rFonts w:ascii="Raleway" w:hAnsi="Raleway" w:eastAsia="Raleway" w:cs="Raleway"/>
+          <w:b w:val="0"/>
+          <w:bCs w:val="0"/>
+          <w:i w:val="0"/>
+          <w:iCs w:val="0"/>
+          <w:caps w:val="0"/>
+          <w:smallCaps w:val="0"/>
+          <w:noProof w:val="0"/>
+          <w:color w:val="000000" w:themeColor="text1" w:themeTint="FF" w:themeShade="FF"/>
+          <w:sz w:val="22"/>
+          <w:szCs w:val="22"/>
+          <w:lang w:val="en-US"/>
+        </w:rPr>
+        <w:t>d</w:t>
+      </w:r>
+      <w:r>
+        <w:rPr>
+          <w:rFonts w:ascii="Raleway" w:hAnsi="Raleway" w:eastAsia="Raleway" w:cs="Raleway"/>
+          <w:b w:val="0"/>
+          <w:bCs w:val="0"/>
+          <w:i w:val="0"/>
+          <w:iCs w:val="0"/>
+          <w:caps w:val="0"/>
+          <w:smallCaps w:val="0"/>
+          <w:noProof w:val="0"/>
+          <w:color w:val="000000" w:themeColor="text1" w:themeTint="FF" w:themeShade="FF"/>
+          <w:sz w:val="22"/>
+          <w:szCs w:val="22"/>
+          <w:lang w:val="en-US"/>
+        </w:rPr>
+        <w:t xml:space="preserve"> with </w:t>
+      </w:r>
+      <w:r>
+        <w:rPr>
+          <w:rFonts w:ascii="Raleway" w:hAnsi="Raleway" w:eastAsia="Raleway" w:cs="Raleway"/>
+          <w:b w:val="0"/>
+          <w:bCs w:val="0"/>
+          <w:i w:val="0"/>
+          <w:iCs w:val="0"/>
+          <w:caps w:val="0"/>
+          <w:smallCaps w:val="0"/>
+          <w:noProof w:val="0"/>
+          <w:color w:val="000000" w:themeColor="text1" w:themeTint="FF" w:themeShade="FF"/>
+          <w:sz w:val="22"/>
+          <w:szCs w:val="22"/>
+          <w:lang w:val="en-US"/>
+        </w:rPr>
+        <w:t xml:space="preserve">UI designers and </w:t>
+      </w:r>
+      <w:r>
+        <w:rPr>
+          <w:rFonts w:ascii="Raleway" w:hAnsi="Raleway" w:eastAsia="Raleway" w:cs="Raleway"/>
+          <w:b w:val="0"/>
+          <w:bCs w:val="0"/>
+          <w:i w:val="0"/>
+          <w:iCs w:val="0"/>
+          <w:caps w:val="0"/>
+          <w:smallCaps w:val="0"/>
+          <w:noProof w:val="0"/>
+          <w:color w:val="000000" w:themeColor="text1" w:themeTint="FF" w:themeShade="FF"/>
+          <w:sz w:val="22"/>
+          <w:szCs w:val="22"/>
+          <w:lang w:val="en-US"/>
+        </w:rPr>
+        <w:t xml:space="preserve">internal </w:t>
+      </w:r>
+      <w:r>
+        <w:rPr>
+          <w:rFonts w:ascii="Raleway" w:hAnsi="Raleway" w:eastAsia="Raleway" w:cs="Raleway"/>
           <w:b w:val="0"/>
           <w:bCs w:val="0"/>
           <w:i w:val="0"/>
@@ -1295,7 +1662,7 @@
       </w:r>
       <w:r>
         <w:rPr>
-          <w:rFonts w:ascii="Calibri" w:hAnsi="Calibri" w:eastAsia="Calibri" w:cs="Calibri"/>
+          <w:rFonts w:ascii="Raleway" w:hAnsi="Raleway" w:eastAsia="Raleway" w:cs="Raleway"/>
           <w:b w:val="0"/>
           <w:bCs w:val="0"/>
           <w:i w:val="0"/>
@@ -1312,7 +1679,7 @@
       </w:r>
       <w:r>
         <w:rPr>
-          <w:rFonts w:ascii="Calibri" w:hAnsi="Calibri" w:eastAsia="Calibri" w:cs="Calibri"/>
+          <w:rFonts w:ascii="Raleway" w:hAnsi="Raleway" w:eastAsia="Raleway" w:cs="Raleway"/>
           <w:b w:val="0"/>
           <w:bCs w:val="0"/>
           <w:i w:val="0"/>
@@ -1329,7 +1696,7 @@
       </w:r>
       <w:r>
         <w:rPr>
-          <w:rFonts w:ascii="Calibri" w:hAnsi="Calibri" w:eastAsia="Calibri" w:cs="Calibri"/>
+          <w:rFonts w:ascii="Raleway" w:hAnsi="Raleway" w:eastAsia="Raleway" w:cs="Raleway"/>
           <w:b w:val="0"/>
           <w:bCs w:val="0"/>
           <w:i w:val="0"/>
@@ -1352,6 +1719,7 @@
           <w:ilvl w:val="0"/>
           <w:numId w:val="7"/>
         </w:numPr>
+        <w:suppressLineNumbers w:val="0"/>
         <w:tabs>
           <w:tab w:val="clear" w:leader="none" w:pos="720"/>
         </w:tabs>
@@ -1360,473 +1728,162 @@
         <w:ind w:left="252" w:right="0" w:hanging="180"/>
         <w:jc w:val="left"/>
         <w:rPr>
-          <w:rFonts w:ascii="Calibri" w:hAnsi="Calibri" w:eastAsia="Calibri" w:cs="Calibri"/>
-          <w:b w:val="0"/>
-          <w:bCs w:val="0"/>
-          <w:i w:val="0"/>
-          <w:iCs w:val="0"/>
-          <w:caps w:val="0"/>
-          <w:smallCaps w:val="0"/>
-          <w:noProof w:val="0"/>
-          <w:color w:val="000000" w:themeColor="text1" w:themeTint="FF" w:themeShade="FF"/>
-          <w:sz w:val="22"/>
-          <w:szCs w:val="22"/>
-          <w:lang w:val="en-US"/>
-        </w:rPr>
-      </w:pPr>
-      <w:r>
-        <w:rPr>
-          <w:rFonts w:ascii="Calibri" w:hAnsi="Calibri" w:eastAsia="Calibri" w:cs="Calibri"/>
-          <w:b w:val="0"/>
-          <w:bCs w:val="0"/>
-          <w:i w:val="0"/>
-          <w:iCs w:val="0"/>
-          <w:caps w:val="0"/>
-          <w:smallCaps w:val="0"/>
-          <w:noProof w:val="0"/>
-          <w:color w:val="000000" w:themeColor="text1" w:themeTint="FF" w:themeShade="FF"/>
-          <w:sz w:val="22"/>
-          <w:szCs w:val="22"/>
-          <w:lang w:val="en-US"/>
-        </w:rPr>
-        <w:t xml:space="preserve">Write unit and integration tests </w:t>
-      </w:r>
-      <w:r>
-        <w:rPr>
-          <w:rFonts w:ascii="Calibri" w:hAnsi="Calibri" w:eastAsia="Calibri" w:cs="Calibri"/>
-          <w:b w:val="0"/>
-          <w:bCs w:val="0"/>
-          <w:i w:val="0"/>
-          <w:iCs w:val="0"/>
-          <w:caps w:val="0"/>
-          <w:smallCaps w:val="0"/>
-          <w:noProof w:val="0"/>
-          <w:color w:val="000000" w:themeColor="text1" w:themeTint="FF" w:themeShade="FF"/>
-          <w:sz w:val="22"/>
-          <w:szCs w:val="22"/>
-          <w:lang w:val="en-US"/>
-        </w:rPr>
-        <w:t>and work with</w:t>
-      </w:r>
-      <w:r>
-        <w:rPr>
-          <w:rFonts w:ascii="Calibri" w:hAnsi="Calibri" w:eastAsia="Calibri" w:cs="Calibri"/>
-          <w:b w:val="0"/>
-          <w:bCs w:val="0"/>
-          <w:i w:val="0"/>
-          <w:iCs w:val="0"/>
-          <w:caps w:val="0"/>
-          <w:smallCaps w:val="0"/>
-          <w:noProof w:val="0"/>
-          <w:color w:val="000000" w:themeColor="text1" w:themeTint="FF" w:themeShade="FF"/>
-          <w:sz w:val="22"/>
-          <w:szCs w:val="22"/>
-          <w:lang w:val="en-US"/>
-        </w:rPr>
-        <w:t xml:space="preserve"> CI/CD pipelines</w:t>
-      </w:r>
-    </w:p>
-    <w:p>
-      <w:pPr>
-        <w:pStyle w:val="ListParagraph"/>
-        <w:numPr>
-          <w:ilvl w:val="0"/>
-          <w:numId w:val="7"/>
-        </w:numPr>
-        <w:tabs>
-          <w:tab w:val="clear" w:leader="none" w:pos="720"/>
-        </w:tabs>
-        <w:spacing w:before="0" w:beforeAutospacing="off" w:after="0" w:afterAutospacing="off" w:line="259" w:lineRule="auto"/>
-        <w:ind w:left="252" w:right="0" w:hanging="180"/>
-        <w:jc w:val="left"/>
-        <w:rPr>
-          <w:rFonts w:ascii="Calibri" w:hAnsi="Calibri" w:eastAsia="Calibri" w:cs="Calibri"/>
-          <w:b w:val="0"/>
-          <w:bCs w:val="0"/>
-          <w:i w:val="0"/>
-          <w:iCs w:val="0"/>
-          <w:caps w:val="0"/>
-          <w:smallCaps w:val="0"/>
-          <w:noProof w:val="0"/>
-          <w:color w:val="000000" w:themeColor="text1" w:themeTint="FF" w:themeShade="FF"/>
-          <w:sz w:val="22"/>
-          <w:szCs w:val="22"/>
-          <w:lang w:val="en-US"/>
-        </w:rPr>
-      </w:pPr>
-      <w:r>
-        <w:rPr>
-          <w:rFonts w:ascii="Calibri" w:hAnsi="Calibri" w:eastAsia="Calibri" w:cs="Calibri"/>
-          <w:b w:val="0"/>
-          <w:bCs w:val="0"/>
-          <w:i w:val="0"/>
-          <w:iCs w:val="0"/>
-          <w:caps w:val="0"/>
-          <w:smallCaps w:val="0"/>
-          <w:noProof w:val="0"/>
-          <w:color w:val="000000" w:themeColor="text1" w:themeTint="FF" w:themeShade="FF"/>
-          <w:sz w:val="22"/>
-          <w:szCs w:val="22"/>
-          <w:lang w:val="en-US"/>
-        </w:rPr>
-        <w:t>B</w:t>
-      </w:r>
-      <w:r>
-        <w:rPr>
-          <w:rFonts w:ascii="Calibri" w:hAnsi="Calibri" w:eastAsia="Calibri" w:cs="Calibri"/>
-          <w:b w:val="0"/>
-          <w:bCs w:val="0"/>
-          <w:i w:val="0"/>
-          <w:iCs w:val="0"/>
-          <w:caps w:val="0"/>
-          <w:smallCaps w:val="0"/>
-          <w:noProof w:val="0"/>
-          <w:color w:val="000000" w:themeColor="text1" w:themeTint="FF" w:themeShade="FF"/>
-          <w:sz w:val="22"/>
-          <w:szCs w:val="22"/>
-          <w:lang w:val="en-US"/>
-        </w:rPr>
-        <w:t>uil</w:t>
-      </w:r>
-      <w:r>
-        <w:rPr>
-          <w:rFonts w:ascii="Calibri" w:hAnsi="Calibri" w:eastAsia="Calibri" w:cs="Calibri"/>
-          <w:b w:val="0"/>
-          <w:bCs w:val="0"/>
-          <w:i w:val="0"/>
-          <w:iCs w:val="0"/>
-          <w:caps w:val="0"/>
-          <w:smallCaps w:val="0"/>
-          <w:noProof w:val="0"/>
-          <w:color w:val="000000" w:themeColor="text1" w:themeTint="FF" w:themeShade="FF"/>
-          <w:sz w:val="22"/>
-          <w:szCs w:val="22"/>
-          <w:lang w:val="en-US"/>
-        </w:rPr>
-        <w:t>t</w:t>
-      </w:r>
-      <w:r>
-        <w:rPr>
-          <w:rFonts w:ascii="Calibri" w:hAnsi="Calibri" w:eastAsia="Calibri" w:cs="Calibri"/>
-          <w:b w:val="0"/>
-          <w:bCs w:val="0"/>
-          <w:i w:val="0"/>
-          <w:iCs w:val="0"/>
-          <w:caps w:val="0"/>
-          <w:smallCaps w:val="0"/>
-          <w:noProof w:val="0"/>
-          <w:color w:val="000000" w:themeColor="text1" w:themeTint="FF" w:themeShade="FF"/>
-          <w:sz w:val="22"/>
-          <w:szCs w:val="22"/>
-          <w:lang w:val="en-US"/>
-        </w:rPr>
-        <w:t xml:space="preserve"> </w:t>
-      </w:r>
-      <w:r>
-        <w:rPr>
-          <w:rFonts w:ascii="Calibri" w:hAnsi="Calibri" w:eastAsia="Calibri" w:cs="Calibri"/>
-          <w:b w:val="0"/>
-          <w:bCs w:val="0"/>
-          <w:i w:val="0"/>
-          <w:iCs w:val="0"/>
-          <w:caps w:val="0"/>
-          <w:smallCaps w:val="0"/>
-          <w:noProof w:val="0"/>
-          <w:color w:val="000000" w:themeColor="text1" w:themeTint="FF" w:themeShade="FF"/>
-          <w:sz w:val="22"/>
-          <w:szCs w:val="22"/>
-          <w:lang w:val="en-US"/>
-        </w:rPr>
-        <w:t xml:space="preserve">a </w:t>
-      </w:r>
-      <w:r>
-        <w:rPr>
-          <w:rFonts w:ascii="Calibri" w:hAnsi="Calibri" w:eastAsia="Calibri" w:cs="Calibri"/>
-          <w:b w:val="0"/>
-          <w:bCs w:val="0"/>
-          <w:i w:val="0"/>
-          <w:iCs w:val="0"/>
-          <w:caps w:val="0"/>
-          <w:smallCaps w:val="0"/>
-          <w:noProof w:val="0"/>
-          <w:color w:val="000000" w:themeColor="text1" w:themeTint="FF" w:themeShade="FF"/>
-          <w:sz w:val="22"/>
-          <w:szCs w:val="22"/>
-          <w:lang w:val="en-US"/>
-        </w:rPr>
-        <w:t xml:space="preserve">GitHub Action </w:t>
-      </w:r>
-      <w:r>
-        <w:rPr>
-          <w:rFonts w:ascii="Calibri" w:hAnsi="Calibri" w:eastAsia="Calibri" w:cs="Calibri"/>
-          <w:b w:val="0"/>
-          <w:bCs w:val="0"/>
-          <w:i w:val="0"/>
-          <w:iCs w:val="0"/>
-          <w:caps w:val="0"/>
-          <w:smallCaps w:val="0"/>
-          <w:noProof w:val="0"/>
-          <w:color w:val="000000" w:themeColor="text1" w:themeTint="FF" w:themeShade="FF"/>
-          <w:sz w:val="22"/>
-          <w:szCs w:val="22"/>
-          <w:lang w:val="en-US"/>
-        </w:rPr>
-        <w:t>that</w:t>
-      </w:r>
-      <w:r>
-        <w:rPr>
-          <w:rFonts w:ascii="Calibri" w:hAnsi="Calibri" w:eastAsia="Calibri" w:cs="Calibri"/>
-          <w:b w:val="0"/>
-          <w:bCs w:val="0"/>
-          <w:i w:val="0"/>
-          <w:iCs w:val="0"/>
-          <w:caps w:val="0"/>
-          <w:smallCaps w:val="0"/>
-          <w:noProof w:val="0"/>
-          <w:color w:val="000000" w:themeColor="text1" w:themeTint="FF" w:themeShade="FF"/>
-          <w:sz w:val="22"/>
-          <w:szCs w:val="22"/>
-          <w:lang w:val="en-US"/>
-        </w:rPr>
-        <w:t xml:space="preserve"> </w:t>
-      </w:r>
-      <w:r>
-        <w:rPr>
-          <w:rFonts w:ascii="Calibri" w:hAnsi="Calibri" w:eastAsia="Calibri" w:cs="Calibri"/>
-          <w:b w:val="0"/>
-          <w:bCs w:val="0"/>
-          <w:i w:val="0"/>
-          <w:iCs w:val="0"/>
-          <w:caps w:val="0"/>
-          <w:smallCaps w:val="0"/>
-          <w:noProof w:val="0"/>
-          <w:color w:val="000000" w:themeColor="text1" w:themeTint="FF" w:themeShade="FF"/>
-          <w:sz w:val="22"/>
-          <w:szCs w:val="22"/>
-          <w:lang w:val="en-US"/>
-        </w:rPr>
-        <w:t xml:space="preserve">creates a Jira ticket and </w:t>
-      </w:r>
-      <w:r>
-        <w:rPr>
-          <w:rFonts w:ascii="Calibri" w:hAnsi="Calibri" w:eastAsia="Calibri" w:cs="Calibri"/>
-          <w:b w:val="0"/>
-          <w:bCs w:val="0"/>
-          <w:i w:val="0"/>
-          <w:iCs w:val="0"/>
-          <w:caps w:val="0"/>
-          <w:smallCaps w:val="0"/>
-          <w:noProof w:val="0"/>
-          <w:color w:val="000000" w:themeColor="text1" w:themeTint="FF" w:themeShade="FF"/>
-          <w:sz w:val="22"/>
-          <w:szCs w:val="22"/>
-          <w:lang w:val="en-US"/>
-        </w:rPr>
-        <w:t xml:space="preserve">posts to </w:t>
-      </w:r>
-      <w:r>
-        <w:rPr>
-          <w:rFonts w:ascii="Calibri" w:hAnsi="Calibri" w:eastAsia="Calibri" w:cs="Calibri"/>
-          <w:b w:val="0"/>
-          <w:bCs w:val="0"/>
-          <w:i w:val="0"/>
-          <w:iCs w:val="0"/>
-          <w:caps w:val="0"/>
-          <w:smallCaps w:val="0"/>
-          <w:noProof w:val="0"/>
-          <w:color w:val="000000" w:themeColor="text1" w:themeTint="FF" w:themeShade="FF"/>
-          <w:sz w:val="22"/>
-          <w:szCs w:val="22"/>
-          <w:lang w:val="en-US"/>
-        </w:rPr>
-        <w:t>Slack</w:t>
-      </w:r>
-      <w:r>
-        <w:rPr>
-          <w:rFonts w:ascii="Calibri" w:hAnsi="Calibri" w:eastAsia="Calibri" w:cs="Calibri"/>
-          <w:b w:val="0"/>
-          <w:bCs w:val="0"/>
-          <w:i w:val="0"/>
-          <w:iCs w:val="0"/>
-          <w:caps w:val="0"/>
-          <w:smallCaps w:val="0"/>
-          <w:noProof w:val="0"/>
-          <w:color w:val="000000" w:themeColor="text1" w:themeTint="FF" w:themeShade="FF"/>
-          <w:sz w:val="22"/>
-          <w:szCs w:val="22"/>
-          <w:lang w:val="en-US"/>
-        </w:rPr>
-        <w:t xml:space="preserve"> </w:t>
-      </w:r>
-      <w:r>
-        <w:rPr>
-          <w:rFonts w:ascii="Calibri" w:hAnsi="Calibri" w:eastAsia="Calibri" w:cs="Calibri"/>
-          <w:b w:val="0"/>
-          <w:bCs w:val="0"/>
-          <w:i w:val="0"/>
-          <w:iCs w:val="0"/>
-          <w:caps w:val="0"/>
-          <w:smallCaps w:val="0"/>
-          <w:noProof w:val="0"/>
-          <w:color w:val="000000" w:themeColor="text1" w:themeTint="FF" w:themeShade="FF"/>
-          <w:sz w:val="22"/>
-          <w:szCs w:val="22"/>
-          <w:lang w:val="en-US"/>
-        </w:rPr>
-        <w:t xml:space="preserve">automatically when </w:t>
-      </w:r>
-      <w:r>
-        <w:rPr>
-          <w:rFonts w:ascii="Calibri" w:hAnsi="Calibri" w:eastAsia="Calibri" w:cs="Calibri"/>
-          <w:b w:val="0"/>
-          <w:bCs w:val="0"/>
-          <w:i w:val="0"/>
-          <w:iCs w:val="0"/>
-          <w:caps w:val="0"/>
-          <w:smallCaps w:val="0"/>
-          <w:noProof w:val="0"/>
-          <w:color w:val="000000" w:themeColor="text1" w:themeTint="FF" w:themeShade="FF"/>
-          <w:sz w:val="22"/>
-          <w:szCs w:val="22"/>
-          <w:lang w:val="en-US"/>
-        </w:rPr>
-        <w:t>Dependabot</w:t>
-      </w:r>
-      <w:r>
-        <w:rPr>
-          <w:rFonts w:ascii="Calibri" w:hAnsi="Calibri" w:eastAsia="Calibri" w:cs="Calibri"/>
-          <w:b w:val="0"/>
-          <w:bCs w:val="0"/>
-          <w:i w:val="0"/>
-          <w:iCs w:val="0"/>
-          <w:caps w:val="0"/>
-          <w:smallCaps w:val="0"/>
-          <w:noProof w:val="0"/>
-          <w:color w:val="000000" w:themeColor="text1" w:themeTint="FF" w:themeShade="FF"/>
-          <w:sz w:val="22"/>
-          <w:szCs w:val="22"/>
-          <w:lang w:val="en-US"/>
-        </w:rPr>
-        <w:t xml:space="preserve"> alerts </w:t>
-      </w:r>
-      <w:r>
-        <w:rPr>
-          <w:rFonts w:ascii="Calibri" w:hAnsi="Calibri" w:eastAsia="Calibri" w:cs="Calibri"/>
-          <w:b w:val="0"/>
-          <w:bCs w:val="0"/>
-          <w:i w:val="0"/>
-          <w:iCs w:val="0"/>
-          <w:caps w:val="0"/>
-          <w:smallCaps w:val="0"/>
-          <w:noProof w:val="0"/>
-          <w:color w:val="000000" w:themeColor="text1" w:themeTint="FF" w:themeShade="FF"/>
-          <w:sz w:val="22"/>
-          <w:szCs w:val="22"/>
-          <w:lang w:val="en-US"/>
-        </w:rPr>
-        <w:t xml:space="preserve">happen </w:t>
-      </w:r>
-      <w:r>
-        <w:rPr>
-          <w:rFonts w:ascii="Calibri" w:hAnsi="Calibri" w:eastAsia="Calibri" w:cs="Calibri"/>
-          <w:b w:val="0"/>
-          <w:bCs w:val="0"/>
-          <w:i w:val="0"/>
-          <w:iCs w:val="0"/>
-          <w:caps w:val="0"/>
-          <w:smallCaps w:val="0"/>
-          <w:noProof w:val="0"/>
-          <w:color w:val="000000" w:themeColor="text1" w:themeTint="FF" w:themeShade="FF"/>
-          <w:sz w:val="22"/>
-          <w:szCs w:val="22"/>
-          <w:lang w:val="en-US"/>
-        </w:rPr>
-        <w:t>to</w:t>
-      </w:r>
-      <w:r>
-        <w:rPr>
-          <w:rFonts w:ascii="Calibri" w:hAnsi="Calibri" w:eastAsia="Calibri" w:cs="Calibri"/>
-          <w:b w:val="0"/>
-          <w:bCs w:val="0"/>
-          <w:i w:val="0"/>
-          <w:iCs w:val="0"/>
-          <w:caps w:val="0"/>
-          <w:smallCaps w:val="0"/>
-          <w:noProof w:val="0"/>
-          <w:color w:val="000000" w:themeColor="text1" w:themeTint="FF" w:themeShade="FF"/>
-          <w:sz w:val="22"/>
-          <w:szCs w:val="22"/>
-          <w:lang w:val="en-US"/>
-        </w:rPr>
-        <w:t xml:space="preserve"> improv</w:t>
-      </w:r>
-      <w:r>
-        <w:rPr>
-          <w:rFonts w:ascii="Calibri" w:hAnsi="Calibri" w:eastAsia="Calibri" w:cs="Calibri"/>
-          <w:b w:val="0"/>
-          <w:bCs w:val="0"/>
-          <w:i w:val="0"/>
-          <w:iCs w:val="0"/>
-          <w:caps w:val="0"/>
-          <w:smallCaps w:val="0"/>
-          <w:noProof w:val="0"/>
-          <w:color w:val="000000" w:themeColor="text1" w:themeTint="FF" w:themeShade="FF"/>
-          <w:sz w:val="22"/>
-          <w:szCs w:val="22"/>
-          <w:lang w:val="en-US"/>
-        </w:rPr>
-        <w:t>e</w:t>
-      </w:r>
-      <w:r>
-        <w:rPr>
-          <w:rFonts w:ascii="Calibri" w:hAnsi="Calibri" w:eastAsia="Calibri" w:cs="Calibri"/>
-          <w:b w:val="0"/>
-          <w:bCs w:val="0"/>
-          <w:i w:val="0"/>
-          <w:iCs w:val="0"/>
-          <w:caps w:val="0"/>
-          <w:smallCaps w:val="0"/>
-          <w:noProof w:val="0"/>
-          <w:color w:val="000000" w:themeColor="text1" w:themeTint="FF" w:themeShade="FF"/>
-          <w:sz w:val="22"/>
-          <w:szCs w:val="22"/>
-          <w:lang w:val="en-US"/>
-        </w:rPr>
-        <w:t xml:space="preserve"> visibility </w:t>
-      </w:r>
-      <w:r>
-        <w:rPr>
-          <w:rFonts w:ascii="Calibri" w:hAnsi="Calibri" w:eastAsia="Calibri" w:cs="Calibri"/>
-          <w:b w:val="0"/>
-          <w:bCs w:val="0"/>
-          <w:i w:val="0"/>
-          <w:iCs w:val="0"/>
-          <w:caps w:val="0"/>
-          <w:smallCaps w:val="0"/>
-          <w:noProof w:val="0"/>
-          <w:color w:val="000000" w:themeColor="text1" w:themeTint="FF" w:themeShade="FF"/>
-          <w:sz w:val="22"/>
-          <w:szCs w:val="22"/>
-          <w:lang w:val="en-US"/>
-        </w:rPr>
-        <w:t xml:space="preserve">of important security </w:t>
-      </w:r>
-      <w:r>
-        <w:rPr>
-          <w:rFonts w:ascii="Calibri" w:hAnsi="Calibri" w:eastAsia="Calibri" w:cs="Calibri"/>
-          <w:b w:val="0"/>
-          <w:bCs w:val="0"/>
-          <w:i w:val="0"/>
-          <w:iCs w:val="0"/>
-          <w:caps w:val="0"/>
-          <w:smallCaps w:val="0"/>
-          <w:noProof w:val="0"/>
-          <w:color w:val="000000" w:themeColor="text1" w:themeTint="FF" w:themeShade="FF"/>
-          <w:sz w:val="22"/>
-          <w:szCs w:val="22"/>
-          <w:lang w:val="en-US"/>
-        </w:rPr>
-        <w:t>vulnerabilities</w:t>
+          <w:rFonts w:ascii="Raleway" w:hAnsi="Raleway" w:eastAsia="Raleway" w:cs="Raleway"/>
+          <w:b w:val="0"/>
+          <w:bCs w:val="0"/>
+          <w:i w:val="0"/>
+          <w:iCs w:val="0"/>
+          <w:caps w:val="0"/>
+          <w:smallCaps w:val="0"/>
+          <w:strike w:val="0"/>
+          <w:dstrike w:val="0"/>
+          <w:noProof w:val="0"/>
+          <w:color w:val="000000" w:themeColor="text1" w:themeTint="FF" w:themeShade="FF"/>
+          <w:sz w:val="22"/>
+          <w:szCs w:val="22"/>
+          <w:u w:val="none"/>
+          <w:lang w:val="en-US"/>
+        </w:rPr>
+      </w:pPr>
+      <w:r>
+        <w:rPr>
+          <w:rFonts w:ascii="Raleway" w:hAnsi="Raleway" w:eastAsia="Raleway" w:cs="Raleway"/>
+          <w:b w:val="0"/>
+          <w:bCs w:val="0"/>
+          <w:i w:val="0"/>
+          <w:iCs w:val="0"/>
+          <w:caps w:val="0"/>
+          <w:smallCaps w:val="0"/>
+          <w:strike w:val="0"/>
+          <w:dstrike w:val="0"/>
+          <w:noProof w:val="0"/>
+          <w:color w:val="000000" w:themeColor="text1" w:themeTint="FF" w:themeShade="FF"/>
+          <w:sz w:val="22"/>
+          <w:szCs w:val="22"/>
+          <w:u w:val="none"/>
+          <w:lang w:val="en-US"/>
+        </w:rPr>
+        <w:t>Built</w:t>
+      </w:r>
+      <w:r>
+        <w:rPr>
+          <w:rFonts w:ascii="Raleway" w:hAnsi="Raleway" w:eastAsia="Raleway" w:cs="Raleway"/>
+          <w:b w:val="0"/>
+          <w:bCs w:val="0"/>
+          <w:i w:val="0"/>
+          <w:iCs w:val="0"/>
+          <w:caps w:val="0"/>
+          <w:smallCaps w:val="0"/>
+          <w:strike w:val="0"/>
+          <w:dstrike w:val="0"/>
+          <w:noProof w:val="0"/>
+          <w:color w:val="000000" w:themeColor="text1" w:themeTint="FF" w:themeShade="FF"/>
+          <w:sz w:val="22"/>
+          <w:szCs w:val="22"/>
+          <w:u w:val="none"/>
+          <w:lang w:val="en-US"/>
+        </w:rPr>
+        <w:t xml:space="preserve"> data aggregation pipelines in MongoDB and </w:t>
+      </w:r>
+      <w:r>
+        <w:rPr>
+          <w:rFonts w:ascii="Raleway" w:hAnsi="Raleway" w:eastAsia="Raleway" w:cs="Raleway"/>
+          <w:b w:val="0"/>
+          <w:bCs w:val="0"/>
+          <w:i w:val="0"/>
+          <w:iCs w:val="0"/>
+          <w:caps w:val="0"/>
+          <w:smallCaps w:val="0"/>
+          <w:strike w:val="0"/>
+          <w:dstrike w:val="0"/>
+          <w:noProof w:val="0"/>
+          <w:color w:val="000000" w:themeColor="text1" w:themeTint="FF" w:themeShade="FF"/>
+          <w:sz w:val="22"/>
+          <w:szCs w:val="22"/>
+          <w:u w:val="none"/>
+          <w:lang w:val="en-US"/>
+        </w:rPr>
+        <w:t>REST</w:t>
+      </w:r>
+      <w:r>
+        <w:rPr>
+          <w:rFonts w:ascii="Raleway" w:hAnsi="Raleway" w:eastAsia="Raleway" w:cs="Raleway"/>
+          <w:b w:val="0"/>
+          <w:bCs w:val="0"/>
+          <w:i w:val="0"/>
+          <w:iCs w:val="0"/>
+          <w:caps w:val="0"/>
+          <w:smallCaps w:val="0"/>
+          <w:strike w:val="0"/>
+          <w:dstrike w:val="0"/>
+          <w:noProof w:val="0"/>
+          <w:color w:val="000000" w:themeColor="text1" w:themeTint="FF" w:themeShade="FF"/>
+          <w:sz w:val="22"/>
+          <w:szCs w:val="22"/>
+          <w:u w:val="none"/>
+          <w:lang w:val="en-US"/>
+        </w:rPr>
+        <w:t xml:space="preserve"> APIs </w:t>
+      </w:r>
+      <w:r>
+        <w:rPr>
+          <w:rFonts w:ascii="Raleway" w:hAnsi="Raleway" w:eastAsia="Raleway" w:cs="Raleway"/>
+          <w:b w:val="0"/>
+          <w:bCs w:val="0"/>
+          <w:i w:val="0"/>
+          <w:iCs w:val="0"/>
+          <w:caps w:val="0"/>
+          <w:smallCaps w:val="0"/>
+          <w:strike w:val="0"/>
+          <w:dstrike w:val="0"/>
+          <w:noProof w:val="0"/>
+          <w:color w:val="000000" w:themeColor="text1" w:themeTint="FF" w:themeShade="FF"/>
+          <w:sz w:val="22"/>
+          <w:szCs w:val="22"/>
+          <w:u w:val="none"/>
+          <w:lang w:val="en-US"/>
+        </w:rPr>
+        <w:t xml:space="preserve">with Node.js </w:t>
+      </w:r>
+      <w:r>
+        <w:rPr>
+          <w:rFonts w:ascii="Raleway" w:hAnsi="Raleway" w:eastAsia="Raleway" w:cs="Raleway"/>
+          <w:b w:val="0"/>
+          <w:bCs w:val="0"/>
+          <w:i w:val="0"/>
+          <w:iCs w:val="0"/>
+          <w:caps w:val="0"/>
+          <w:smallCaps w:val="0"/>
+          <w:strike w:val="0"/>
+          <w:dstrike w:val="0"/>
+          <w:noProof w:val="0"/>
+          <w:color w:val="000000" w:themeColor="text1" w:themeTint="FF" w:themeShade="FF"/>
+          <w:sz w:val="22"/>
+          <w:szCs w:val="22"/>
+          <w:u w:val="none"/>
+          <w:lang w:val="en-US"/>
+        </w:rPr>
+        <w:t xml:space="preserve">that power the </w:t>
+      </w:r>
+      <w:r>
+        <w:rPr>
+          <w:rFonts w:ascii="Raleway" w:hAnsi="Raleway" w:eastAsia="Raleway" w:cs="Raleway"/>
+          <w:b w:val="0"/>
+          <w:bCs w:val="0"/>
+          <w:i w:val="0"/>
+          <w:iCs w:val="0"/>
+          <w:caps w:val="0"/>
+          <w:smallCaps w:val="0"/>
+          <w:strike w:val="0"/>
+          <w:dstrike w:val="0"/>
+          <w:noProof w:val="0"/>
+          <w:color w:val="000000" w:themeColor="text1" w:themeTint="FF" w:themeShade="FF"/>
+          <w:sz w:val="22"/>
+          <w:szCs w:val="22"/>
+          <w:u w:val="none"/>
+          <w:lang w:val="en-US"/>
+        </w:rPr>
+        <w:t>analytics dashboard</w:t>
       </w:r>
     </w:p>
     <w:p>
@@ -1836,22 +1893,26 @@
           <w:tab w:val="clear" w:leader="none" w:pos="720"/>
         </w:tabs>
         <w:bidi w:val="0"/>
-        <w:spacing w:after="20" w:afterAutospacing="off"/>
+        <w:spacing w:after="20" w:afterAutospacing="off" w:line="240" w:lineRule="auto"/>
         <w:ind w:left="0"/>
         <w:rPr>
-          <w:rFonts w:ascii="Calibri" w:hAnsi="Calibri" w:eastAsia="Calibri" w:cs="Calibri"/>
+          <w:rFonts w:ascii="Raleway" w:hAnsi="Raleway" w:eastAsia="Raleway" w:cs="Raleway"/>
           <w:b w:val="1"/>
           <w:bCs w:val="1"/>
           <w:i w:val="0"/>
           <w:iCs w:val="0"/>
-          <w:color w:val="000000" w:themeColor="text1" w:themeTint="FF" w:themeShade="FF"/>
-          <w:sz w:val="22"/>
-          <w:szCs w:val="22"/>
-        </w:rPr>
-      </w:pPr>
-      <w:r>
-        <w:rPr>
-          <w:rFonts w:ascii="Calibri" w:hAnsi="Calibri" w:eastAsia="Calibri" w:cs="Calibri"/>
+          <w:caps w:val="0"/>
+          <w:smallCaps w:val="0"/>
+          <w:noProof w:val="0"/>
+          <w:color w:val="000000" w:themeColor="text1" w:themeTint="FF" w:themeShade="FF"/>
+          <w:sz w:val="22"/>
+          <w:szCs w:val="22"/>
+          <w:lang w:val="en-US"/>
+        </w:rPr>
+      </w:pPr>
+      <w:r>
+        <w:rPr>
+          <w:rFonts w:ascii="Raleway" w:hAnsi="Raleway" w:eastAsia="Raleway" w:cs="Raleway"/>
           <w:b w:val="1"/>
           <w:bCs w:val="1"/>
           <w:i w:val="0"/>
@@ -1860,8 +1921,8 @@
           <w:smallCaps w:val="0"/>
           <w:noProof w:val="0"/>
           <w:color w:val="000000" w:themeColor="text1" w:themeTint="FF" w:themeShade="FF"/>
-          <w:sz w:val="22"/>
-          <w:szCs w:val="22"/>
+          <w:sz w:val="24"/>
+          <w:szCs w:val="24"/>
           <w:lang w:val="en-US"/>
         </w:rPr>
         <w:t xml:space="preserve">Software Engineer at Tata Consultancy Services </w:t>
@@ -1873,14 +1934,8 @@
         <w:tab/>
       </w:r>
       <w:r>
-        <w:tab/>
-      </w:r>
-      <w:r>
-        <w:tab/>
-      </w:r>
-      <w:r>
-        <w:rPr>
-          <w:rFonts w:ascii="Calibri" w:hAnsi="Calibri" w:eastAsia="Calibri" w:cs="Calibri"/>
+        <w:rPr>
+          <w:rFonts w:ascii="Raleway" w:hAnsi="Raleway" w:eastAsia="Raleway" w:cs="Raleway"/>
           <w:b w:val="1"/>
           <w:bCs w:val="1"/>
           <w:i w:val="0"/>
@@ -1893,7 +1948,24 @@
           <w:szCs w:val="22"/>
           <w:lang w:val="en-US"/>
         </w:rPr>
-        <w:t xml:space="preserve">    Jan 2021 – Aug 2022</w:t>
+        <w:t xml:space="preserve">            </w:t>
+      </w:r>
+      <w:r>
+        <w:rPr>
+          <w:rFonts w:ascii="Raleway" w:hAnsi="Raleway" w:eastAsia="Raleway" w:cs="Raleway"/>
+          <w:b w:val="0"/>
+          <w:bCs w:val="0"/>
+          <w:i w:val="0"/>
+          <w:iCs w:val="0"/>
+          <w:caps w:val="0"/>
+          <w:smallCaps w:val="0"/>
+          <w:noProof w:val="0"/>
+          <w:color w:val="000000" w:themeColor="text1" w:themeTint="FF" w:themeShade="FF"/>
+          <w:sz w:val="22"/>
+          <w:szCs w:val="22"/>
+          <w:lang w:val="en-US"/>
+        </w:rPr>
+        <w:t>Jan 2021 – Aug 2022</w:t>
       </w:r>
     </w:p>
     <w:p>
@@ -1910,23 +1982,23 @@
         <w:spacing w:after="0" w:afterAutospacing="off"/>
         <w:ind w:left="252" w:hanging="180"/>
         <w:rPr>
-          <w:rFonts w:ascii="Calibri" w:hAnsi="Calibri" w:eastAsia="Calibri" w:cs="Calibri"/>
-          <w:b w:val="0"/>
-          <w:bCs w:val="0"/>
-          <w:i w:val="0"/>
-          <w:iCs w:val="0"/>
-          <w:caps w:val="0"/>
-          <w:smallCaps w:val="0"/>
-          <w:noProof w:val="0"/>
-          <w:color w:val="000000" w:themeColor="text1" w:themeTint="FF" w:themeShade="FF"/>
-          <w:sz w:val="22"/>
-          <w:szCs w:val="22"/>
-          <w:lang w:val="en-US"/>
-        </w:rPr>
-      </w:pPr>
-      <w:r>
-        <w:rPr>
-          <w:rFonts w:ascii="Calibri" w:hAnsi="Calibri" w:eastAsia="Calibri" w:cs="Calibri"/>
+          <w:rFonts w:ascii="Raleway" w:hAnsi="Raleway" w:eastAsia="Raleway" w:cs="Raleway"/>
+          <w:b w:val="0"/>
+          <w:bCs w:val="0"/>
+          <w:i w:val="0"/>
+          <w:iCs w:val="0"/>
+          <w:caps w:val="0"/>
+          <w:smallCaps w:val="0"/>
+          <w:noProof w:val="0"/>
+          <w:color w:val="000000" w:themeColor="text1" w:themeTint="FF" w:themeShade="FF"/>
+          <w:sz w:val="22"/>
+          <w:szCs w:val="22"/>
+          <w:lang w:val="en-US"/>
+        </w:rPr>
+      </w:pPr>
+      <w:r>
+        <w:rPr>
+          <w:rFonts w:ascii="Raleway" w:hAnsi="Raleway" w:eastAsia="Raleway" w:cs="Raleway"/>
           <w:b w:val="0"/>
           <w:bCs w:val="0"/>
           <w:i w:val="0"/>
@@ -1943,7 +2015,7 @@
       </w:r>
       <w:r>
         <w:rPr>
-          <w:rFonts w:ascii="Calibri" w:hAnsi="Calibri" w:eastAsia="Calibri" w:cs="Calibri"/>
+          <w:rFonts w:ascii="Raleway" w:hAnsi="Raleway" w:eastAsia="Raleway" w:cs="Raleway"/>
           <w:b w:val="0"/>
           <w:bCs w:val="0"/>
           <w:i w:val="0"/>
@@ -1960,7 +2032,7 @@
       </w:r>
       <w:r>
         <w:rPr>
-          <w:rFonts w:ascii="Calibri" w:hAnsi="Calibri" w:eastAsia="Calibri" w:cs="Calibri"/>
+          <w:rFonts w:ascii="Raleway" w:hAnsi="Raleway" w:eastAsia="Raleway" w:cs="Raleway"/>
           <w:b w:val="0"/>
           <w:bCs w:val="0"/>
           <w:i w:val="0"/>
@@ -1990,23 +2062,23 @@
         <w:spacing w:after="0" w:afterAutospacing="off"/>
         <w:ind w:left="252" w:hanging="180"/>
         <w:rPr>
-          <w:rFonts w:ascii="Calibri" w:hAnsi="Calibri" w:eastAsia="Calibri" w:cs="Calibri"/>
-          <w:b w:val="0"/>
-          <w:bCs w:val="0"/>
-          <w:i w:val="0"/>
-          <w:iCs w:val="0"/>
-          <w:caps w:val="0"/>
-          <w:smallCaps w:val="0"/>
-          <w:noProof w:val="0"/>
-          <w:color w:val="000000" w:themeColor="text1" w:themeTint="FF" w:themeShade="FF"/>
-          <w:sz w:val="22"/>
-          <w:szCs w:val="22"/>
-          <w:lang w:val="en-US"/>
-        </w:rPr>
-      </w:pPr>
-      <w:r>
-        <w:rPr>
-          <w:rFonts w:ascii="Calibri" w:hAnsi="Calibri" w:eastAsia="Calibri" w:cs="Calibri"/>
+          <w:rFonts w:ascii="Raleway" w:hAnsi="Raleway" w:eastAsia="Raleway" w:cs="Raleway"/>
+          <w:b w:val="0"/>
+          <w:bCs w:val="0"/>
+          <w:i w:val="0"/>
+          <w:iCs w:val="0"/>
+          <w:caps w:val="0"/>
+          <w:smallCaps w:val="0"/>
+          <w:noProof w:val="0"/>
+          <w:color w:val="000000" w:themeColor="text1" w:themeTint="FF" w:themeShade="FF"/>
+          <w:sz w:val="22"/>
+          <w:szCs w:val="22"/>
+          <w:lang w:val="en-US"/>
+        </w:rPr>
+      </w:pPr>
+      <w:r>
+        <w:rPr>
+          <w:rFonts w:ascii="Raleway" w:hAnsi="Raleway" w:eastAsia="Raleway" w:cs="Raleway"/>
           <w:b w:val="0"/>
           <w:bCs w:val="0"/>
           <w:i w:val="0"/>
@@ -2023,7 +2095,7 @@
       </w:r>
       <w:r>
         <w:rPr>
-          <w:rFonts w:ascii="Calibri" w:hAnsi="Calibri" w:eastAsia="Calibri" w:cs="Calibri"/>
+          <w:rFonts w:ascii="Raleway" w:hAnsi="Raleway" w:eastAsia="Raleway" w:cs="Raleway"/>
           <w:b w:val="0"/>
           <w:bCs w:val="0"/>
           <w:i w:val="0"/>
@@ -2040,7 +2112,7 @@
       </w:r>
       <w:r>
         <w:rPr>
-          <w:rFonts w:ascii="Calibri" w:hAnsi="Calibri" w:eastAsia="Calibri" w:cs="Calibri"/>
+          <w:rFonts w:ascii="Raleway" w:hAnsi="Raleway" w:eastAsia="Raleway" w:cs="Raleway"/>
           <w:b w:val="0"/>
           <w:bCs w:val="0"/>
           <w:i w:val="0"/>
@@ -2070,23 +2142,23 @@
         <w:spacing w:after="60" w:afterAutospacing="off"/>
         <w:ind w:left="252" w:hanging="180"/>
         <w:rPr>
-          <w:rFonts w:ascii="Calibri" w:hAnsi="Calibri" w:eastAsia="Calibri" w:cs="Calibri"/>
-          <w:b w:val="0"/>
-          <w:bCs w:val="0"/>
-          <w:i w:val="0"/>
-          <w:iCs w:val="0"/>
-          <w:caps w:val="0"/>
-          <w:smallCaps w:val="0"/>
-          <w:noProof w:val="0"/>
-          <w:color w:val="000000" w:themeColor="text1" w:themeTint="FF" w:themeShade="FF"/>
-          <w:sz w:val="22"/>
-          <w:szCs w:val="22"/>
-          <w:lang w:val="en-US"/>
-        </w:rPr>
-      </w:pPr>
-      <w:r>
-        <w:rPr>
-          <w:rFonts w:ascii="Calibri" w:hAnsi="Calibri" w:eastAsia="Calibri" w:cs="Calibri"/>
+          <w:rFonts w:ascii="Raleway" w:hAnsi="Raleway" w:eastAsia="Raleway" w:cs="Raleway"/>
+          <w:b w:val="0"/>
+          <w:bCs w:val="0"/>
+          <w:i w:val="0"/>
+          <w:iCs w:val="0"/>
+          <w:caps w:val="0"/>
+          <w:smallCaps w:val="0"/>
+          <w:noProof w:val="0"/>
+          <w:color w:val="000000" w:themeColor="text1" w:themeTint="FF" w:themeShade="FF"/>
+          <w:sz w:val="22"/>
+          <w:szCs w:val="22"/>
+          <w:lang w:val="en-US"/>
+        </w:rPr>
+      </w:pPr>
+      <w:r>
+        <w:rPr>
+          <w:rFonts w:ascii="Raleway" w:hAnsi="Raleway" w:eastAsia="Raleway" w:cs="Raleway"/>
           <w:b w:val="0"/>
           <w:bCs w:val="0"/>
           <w:i w:val="0"/>
@@ -2103,7 +2175,7 @@
       </w:r>
       <w:r>
         <w:rPr>
-          <w:rFonts w:ascii="Calibri" w:hAnsi="Calibri" w:eastAsia="Calibri" w:cs="Calibri"/>
+          <w:rFonts w:ascii="Raleway" w:hAnsi="Raleway" w:eastAsia="Raleway" w:cs="Raleway"/>
           <w:b w:val="0"/>
           <w:bCs w:val="0"/>
           <w:i w:val="0"/>
@@ -2120,7 +2192,7 @@
       </w:r>
       <w:r>
         <w:rPr>
-          <w:rFonts w:ascii="Calibri" w:hAnsi="Calibri" w:eastAsia="Calibri" w:cs="Calibri"/>
+          <w:rFonts w:ascii="Raleway" w:hAnsi="Raleway" w:eastAsia="Raleway" w:cs="Raleway"/>
           <w:b w:val="0"/>
           <w:bCs w:val="0"/>
           <w:i w:val="0"/>
@@ -2143,9 +2215,9 @@
           <w:tab w:val="clear" w:leader="none" w:pos="720"/>
         </w:tabs>
         <w:bidi w:val="0"/>
-        <w:spacing w:after="20" w:afterAutospacing="off"/>
-        <w:rPr>
-          <w:rFonts w:ascii="Calibri" w:hAnsi="Calibri" w:eastAsia="Calibri" w:cs="Calibri"/>
+        <w:spacing w:after="20" w:afterAutospacing="off" w:line="240" w:lineRule="auto"/>
+        <w:rPr>
+          <w:rFonts w:ascii="Raleway" w:hAnsi="Raleway" w:eastAsia="Raleway" w:cs="Raleway"/>
           <w:b w:val="1"/>
           <w:bCs w:val="1"/>
           <w:noProof w:val="0"/>
@@ -2156,7 +2228,7 @@
       </w:pPr>
       <w:r>
         <w:rPr>
-          <w:rFonts w:ascii="Calibri" w:hAnsi="Calibri" w:eastAsia="Calibri" w:cs="Calibri" w:asciiTheme="minorAscii" w:hAnsiTheme="minorAscii" w:eastAsiaTheme="minorAscii" w:cstheme="minorAscii"/>
+          <w:rFonts w:ascii="Raleway" w:hAnsi="Raleway" w:eastAsia="Raleway" w:cs="Raleway"/>
           <w:b w:val="1"/>
           <w:bCs w:val="1"/>
           <w:i w:val="0"/>
@@ -2165,22 +2237,16 @@
           <w:smallCaps w:val="0"/>
           <w:noProof w:val="0"/>
           <w:color w:val="000000" w:themeColor="text1" w:themeTint="FF" w:themeShade="FF"/>
-          <w:sz w:val="22"/>
-          <w:szCs w:val="22"/>
+          <w:sz w:val="24"/>
+          <w:szCs w:val="24"/>
           <w:u w:val="none"/>
           <w:lang w:val="en-US"/>
         </w:rPr>
-        <w:t xml:space="preserve">S.I. Leader for Differential Equations at Arizona State University </w:t>
-      </w:r>
-      <w:r>
-        <w:tab/>
-      </w:r>
-      <w:r>
-        <w:tab/>
-      </w:r>
-      <w:r>
-        <w:rPr>
-          <w:rFonts w:ascii="Calibri" w:hAnsi="Calibri" w:eastAsia="Calibri" w:cs="Calibri" w:asciiTheme="minorAscii" w:hAnsiTheme="minorAscii" w:eastAsiaTheme="minorAscii" w:cstheme="minorAscii"/>
+        <w:t>S.I. Leader for Differential Equations at A</w:t>
+      </w:r>
+      <w:r>
+        <w:rPr>
+          <w:rFonts w:ascii="Raleway" w:hAnsi="Raleway" w:eastAsia="Raleway" w:cs="Raleway"/>
           <w:b w:val="1"/>
           <w:bCs w:val="1"/>
           <w:i w:val="0"/>
@@ -2189,18 +2255,78 @@
           <w:smallCaps w:val="0"/>
           <w:noProof w:val="0"/>
           <w:color w:val="000000" w:themeColor="text1" w:themeTint="FF" w:themeShade="FF"/>
-          <w:sz w:val="22"/>
-          <w:szCs w:val="22"/>
+          <w:sz w:val="24"/>
+          <w:szCs w:val="24"/>
           <w:u w:val="none"/>
           <w:lang w:val="en-US"/>
         </w:rPr>
-        <w:t xml:space="preserve">    Jan 2019 </w:t>
-      </w:r>
-      <w:r>
-        <w:rPr>
-          <w:rFonts w:ascii="Calibri" w:hAnsi="Calibri" w:eastAsia="Calibri" w:cs="Calibri"/>
+        <w:t>SU</w:t>
+      </w:r>
+      <w:r>
+        <w:tab/>
+      </w:r>
+      <w:r>
+        <w:tab/>
+      </w:r>
+      <w:r>
+        <w:rPr>
+          <w:rFonts w:ascii="Raleway" w:hAnsi="Raleway" w:eastAsia="Raleway" w:cs="Raleway"/>
           <w:b w:val="1"/>
           <w:bCs w:val="1"/>
+          <w:i w:val="0"/>
+          <w:iCs w:val="0"/>
+          <w:caps w:val="0"/>
+          <w:smallCaps w:val="0"/>
+          <w:noProof w:val="0"/>
+          <w:color w:val="000000" w:themeColor="text1" w:themeTint="FF" w:themeShade="FF"/>
+          <w:sz w:val="22"/>
+          <w:szCs w:val="22"/>
+          <w:u w:val="none"/>
+          <w:lang w:val="en-US"/>
+        </w:rPr>
+        <w:t xml:space="preserve">    </w:t>
+      </w:r>
+      <w:r>
+        <w:rPr>
+          <w:rFonts w:ascii="Raleway" w:hAnsi="Raleway" w:eastAsia="Raleway" w:cs="Raleway"/>
+          <w:b w:val="1"/>
+          <w:bCs w:val="1"/>
+          <w:i w:val="0"/>
+          <w:iCs w:val="0"/>
+          <w:caps w:val="0"/>
+          <w:smallCaps w:val="0"/>
+          <w:noProof w:val="0"/>
+          <w:color w:val="000000" w:themeColor="text1" w:themeTint="FF" w:themeShade="FF"/>
+          <w:sz w:val="22"/>
+          <w:szCs w:val="22"/>
+          <w:u w:val="none"/>
+          <w:lang w:val="en-US"/>
+        </w:rPr>
+        <w:t xml:space="preserve">                      </w:t>
+      </w:r>
+      <w:r>
+        <w:rPr>
+          <w:rFonts w:ascii="Raleway" w:hAnsi="Raleway" w:eastAsia="Raleway" w:cs="Raleway"/>
+          <w:b w:val="0"/>
+          <w:bCs w:val="0"/>
+          <w:i w:val="0"/>
+          <w:iCs w:val="0"/>
+          <w:caps w:val="0"/>
+          <w:smallCaps w:val="0"/>
+          <w:noProof w:val="0"/>
+          <w:color w:val="000000" w:themeColor="text1" w:themeTint="FF" w:themeShade="FF"/>
+          <w:sz w:val="22"/>
+          <w:szCs w:val="22"/>
+          <w:u w:val="none"/>
+          <w:lang w:val="en-US"/>
+        </w:rPr>
+        <w:t xml:space="preserve">Jan 2019 </w:t>
+      </w:r>
+      <w:r>
+        <w:rPr>
+          <w:rFonts w:ascii="Raleway" w:hAnsi="Raleway" w:eastAsia="Raleway" w:cs="Raleway"/>
+          <w:b w:val="0"/>
+          <w:bCs w:val="0"/>
           <w:noProof w:val="0"/>
           <w:sz w:val="22"/>
           <w:szCs w:val="22"/>
@@ -2223,7 +2349,7 @@
         <w:spacing w:after="20" w:afterAutospacing="off"/>
         <w:ind w:left="252" w:hanging="180"/>
         <w:rPr>
-          <w:rFonts w:ascii="Calibri" w:hAnsi="Calibri" w:eastAsia="Calibri" w:cs="Calibri" w:asciiTheme="minorAscii" w:hAnsiTheme="minorAscii" w:eastAsiaTheme="minorAscii" w:cstheme="minorAscii"/>
+          <w:rFonts w:ascii="Raleway" w:hAnsi="Raleway" w:eastAsia="Raleway" w:cs="Raleway"/>
           <w:b w:val="0"/>
           <w:bCs w:val="0"/>
           <w:i w:val="0"/>
@@ -2240,7 +2366,7 @@
       </w:pPr>
       <w:r>
         <w:rPr>
-          <w:rFonts w:ascii="Calibri" w:hAnsi="Calibri" w:eastAsia="Calibri" w:cs="Calibri" w:asciiTheme="minorAscii" w:hAnsiTheme="minorAscii" w:eastAsiaTheme="minorAscii" w:cstheme="minorAscii"/>
+          <w:rFonts w:ascii="Raleway" w:hAnsi="Raleway" w:eastAsia="Raleway" w:cs="Raleway"/>
           <w:b w:val="0"/>
           <w:bCs w:val="0"/>
           <w:i w:val="0"/>
@@ -2270,7 +2396,7 @@
         <w:bidi w:val="0"/>
         <w:ind w:left="252" w:hanging="180"/>
         <w:rPr>
-          <w:rFonts w:ascii="Calibri" w:hAnsi="Calibri" w:eastAsia="Calibri" w:cs="Calibri" w:asciiTheme="minorAscii" w:hAnsiTheme="minorAscii" w:eastAsiaTheme="minorAscii" w:cstheme="minorAscii"/>
+          <w:rFonts w:ascii="Raleway" w:hAnsi="Raleway" w:eastAsia="Raleway" w:cs="Raleway"/>
           <w:b w:val="0"/>
           <w:bCs w:val="0"/>
           <w:i w:val="0"/>
@@ -2287,7 +2413,7 @@
       </w:pPr>
       <w:r>
         <w:rPr>
-          <w:rFonts w:ascii="Calibri" w:hAnsi="Calibri" w:eastAsia="Calibri" w:cs="Calibri" w:asciiTheme="minorAscii" w:hAnsiTheme="minorAscii" w:eastAsiaTheme="minorAscii" w:cstheme="minorAscii"/>
+          <w:rFonts w:ascii="Raleway" w:hAnsi="Raleway" w:eastAsia="Raleway" w:cs="Raleway"/>
           <w:b w:val="0"/>
           <w:bCs w:val="0"/>
           <w:i w:val="0"/>
@@ -2305,7 +2431,7 @@
       </w:r>
       <w:r>
         <w:rPr>
-          <w:rFonts w:ascii="Calibri" w:hAnsi="Calibri" w:eastAsia="Calibri" w:cs="Calibri" w:asciiTheme="minorAscii" w:hAnsiTheme="minorAscii" w:eastAsiaTheme="minorAscii" w:cstheme="minorAscii"/>
+          <w:rFonts w:ascii="Raleway" w:hAnsi="Raleway" w:eastAsia="Raleway" w:cs="Raleway"/>
           <w:b w:val="0"/>
           <w:bCs w:val="0"/>
           <w:i w:val="0"/>
@@ -2323,7 +2449,7 @@
       </w:r>
       <w:r>
         <w:rPr>
-          <w:rFonts w:ascii="Calibri" w:hAnsi="Calibri" w:eastAsia="Calibri" w:cs="Calibri" w:asciiTheme="minorAscii" w:hAnsiTheme="minorAscii" w:eastAsiaTheme="minorAscii" w:cstheme="minorAscii"/>
+          <w:rFonts w:ascii="Raleway" w:hAnsi="Raleway" w:eastAsia="Raleway" w:cs="Raleway"/>
           <w:b w:val="0"/>
           <w:bCs w:val="0"/>
           <w:i w:val="0"/>
@@ -2341,7 +2467,7 @@
       </w:r>
       <w:r>
         <w:rPr>
-          <w:rFonts w:ascii="Calibri" w:hAnsi="Calibri" w:eastAsia="Calibri" w:cs="Calibri" w:asciiTheme="minorAscii" w:hAnsiTheme="minorAscii" w:eastAsiaTheme="minorAscii" w:cstheme="minorAscii"/>
+          <w:rFonts w:ascii="Raleway" w:hAnsi="Raleway" w:eastAsia="Raleway" w:cs="Raleway"/>
           <w:b w:val="0"/>
           <w:bCs w:val="0"/>
           <w:i w:val="0"/>
@@ -2359,7 +2485,7 @@
       </w:r>
       <w:r>
         <w:rPr>
-          <w:rFonts w:ascii="Calibri" w:hAnsi="Calibri" w:eastAsia="Calibri" w:cs="Calibri" w:asciiTheme="minorAscii" w:hAnsiTheme="minorAscii" w:eastAsiaTheme="minorAscii" w:cstheme="minorAscii"/>
+          <w:rFonts w:ascii="Raleway" w:hAnsi="Raleway" w:eastAsia="Raleway" w:cs="Raleway"/>
           <w:b w:val="0"/>
           <w:bCs w:val="0"/>
           <w:i w:val="0"/>
@@ -2411,7 +2537,7 @@
               <w:bidi w:val="0"/>
               <w:spacing w:after="0" w:afterAutospacing="off" w:line="240" w:lineRule="auto"/>
               <w:rPr>
-                <w:rFonts w:ascii="Calibri" w:hAnsi="Calibri" w:eastAsia="Calibri" w:cs="Calibri" w:asciiTheme="minorAscii" w:hAnsiTheme="minorAscii" w:eastAsiaTheme="minorAscii" w:cstheme="minorAscii"/>
+                <w:rFonts w:ascii="Raleway" w:hAnsi="Raleway" w:eastAsia="Raleway" w:cs="Raleway"/>
                 <w:b w:val="1"/>
                 <w:bCs w:val="1"/>
                 <w:i w:val="0"/>
@@ -2428,7 +2554,7 @@
             </w:pPr>
             <w:r>
               <w:rPr>
-                <w:rFonts w:ascii="Calibri" w:hAnsi="Calibri" w:eastAsia="Calibri" w:cs="Calibri" w:asciiTheme="minorAscii" w:hAnsiTheme="minorAscii" w:eastAsiaTheme="minorAscii" w:cstheme="minorAscii"/>
+                <w:rFonts w:ascii="Raleway" w:hAnsi="Raleway" w:eastAsia="Raleway" w:cs="Raleway"/>
                 <w:b w:val="1"/>
                 <w:bCs w:val="1"/>
                 <w:i w:val="0"/>
@@ -2462,23 +2588,23 @@
         <w:spacing w:after="20" w:afterAutospacing="off" w:line="240" w:lineRule="auto"/>
         <w:ind w:left="252" w:hanging="180"/>
         <w:rPr>
-          <w:rFonts w:ascii="Calibri" w:hAnsi="Calibri" w:eastAsia="Calibri" w:cs="Calibri"/>
-          <w:b w:val="0"/>
-          <w:bCs w:val="0"/>
-          <w:i w:val="0"/>
-          <w:iCs w:val="0"/>
-          <w:caps w:val="0"/>
-          <w:smallCaps w:val="0"/>
-          <w:noProof w:val="0"/>
-          <w:color w:val="000000" w:themeColor="text1" w:themeTint="FF" w:themeShade="FF"/>
-          <w:sz w:val="22"/>
-          <w:szCs w:val="22"/>
-          <w:lang w:val="en-US"/>
-        </w:rPr>
-      </w:pPr>
-      <w:r>
-        <w:rPr>
-          <w:rFonts w:ascii="Calibri" w:hAnsi="Calibri" w:eastAsia="Calibri" w:cs="Calibri"/>
+          <w:rFonts w:ascii="Raleway" w:hAnsi="Raleway" w:eastAsia="Raleway" w:cs="Raleway"/>
+          <w:b w:val="0"/>
+          <w:bCs w:val="0"/>
+          <w:i w:val="0"/>
+          <w:iCs w:val="0"/>
+          <w:caps w:val="0"/>
+          <w:smallCaps w:val="0"/>
+          <w:noProof w:val="0"/>
+          <w:color w:val="000000" w:themeColor="text1" w:themeTint="FF" w:themeShade="FF"/>
+          <w:sz w:val="22"/>
+          <w:szCs w:val="22"/>
+          <w:lang w:val="en-US"/>
+        </w:rPr>
+      </w:pPr>
+      <w:r>
+        <w:rPr>
+          <w:rFonts w:ascii="Raleway" w:hAnsi="Raleway" w:eastAsia="Raleway" w:cs="Raleway"/>
           <w:b w:val="1"/>
           <w:bCs w:val="1"/>
           <w:i w:val="0"/>
@@ -2491,193 +2617,11 @@
           <w:szCs w:val="22"/>
           <w:lang w:val="en-US"/>
         </w:rPr>
-        <w:t>React Po</w:t>
-      </w:r>
-      <w:r>
-        <w:rPr>
-          <w:rFonts w:ascii="Calibri" w:hAnsi="Calibri" w:eastAsia="Calibri" w:cs="Calibri"/>
-          <w:b w:val="1"/>
-          <w:bCs w:val="1"/>
-          <w:i w:val="0"/>
-          <w:iCs w:val="0"/>
-          <w:caps w:val="0"/>
-          <w:smallCaps w:val="0"/>
-          <w:noProof w:val="0"/>
-          <w:color w:val="000000" w:themeColor="text1" w:themeTint="FF" w:themeShade="FF"/>
-          <w:sz w:val="22"/>
-          <w:szCs w:val="22"/>
-          <w:lang w:val="en-US"/>
-        </w:rPr>
-        <w:t>ke</w:t>
-      </w:r>
-      <w:r>
-        <w:rPr>
-          <w:rFonts w:ascii="Calibri" w:hAnsi="Calibri" w:eastAsia="Calibri" w:cs="Calibri"/>
-          <w:b w:val="1"/>
-          <w:bCs w:val="1"/>
-          <w:i w:val="0"/>
-          <w:iCs w:val="0"/>
-          <w:caps w:val="0"/>
-          <w:smallCaps w:val="0"/>
-          <w:noProof w:val="0"/>
-          <w:color w:val="000000" w:themeColor="text1" w:themeTint="FF" w:themeShade="FF"/>
-          <w:sz w:val="22"/>
-          <w:szCs w:val="22"/>
-          <w:lang w:val="en-US"/>
-        </w:rPr>
-        <w:t>dex</w:t>
-      </w:r>
-      <w:r>
-        <w:rPr>
-          <w:rFonts w:ascii="Calibri" w:hAnsi="Calibri" w:eastAsia="Calibri" w:cs="Calibri"/>
-          <w:b w:val="0"/>
-          <w:bCs w:val="0"/>
-          <w:i w:val="0"/>
-          <w:iCs w:val="0"/>
-          <w:caps w:val="0"/>
-          <w:smallCaps w:val="0"/>
-          <w:noProof w:val="0"/>
-          <w:color w:val="000000" w:themeColor="text1" w:themeTint="FF" w:themeShade="FF"/>
-          <w:sz w:val="22"/>
-          <w:szCs w:val="22"/>
-          <w:lang w:val="en-US"/>
-        </w:rPr>
-        <w:t xml:space="preserve">: Developed a </w:t>
-      </w:r>
-      <w:r>
-        <w:rPr>
-          <w:rFonts w:ascii="Calibri" w:hAnsi="Calibri" w:eastAsia="Calibri" w:cs="Calibri"/>
-          <w:b w:val="0"/>
-          <w:bCs w:val="0"/>
-          <w:i w:val="0"/>
-          <w:iCs w:val="0"/>
-          <w:caps w:val="0"/>
-          <w:smallCaps w:val="0"/>
-          <w:noProof w:val="0"/>
-          <w:color w:val="000000" w:themeColor="text1" w:themeTint="FF" w:themeShade="FF"/>
-          <w:sz w:val="22"/>
-          <w:szCs w:val="22"/>
-          <w:lang w:val="en-US"/>
-        </w:rPr>
-        <w:t>Po</w:t>
-      </w:r>
-      <w:r>
-        <w:rPr>
-          <w:rFonts w:ascii="Calibri" w:hAnsi="Calibri" w:eastAsia="Calibri" w:cs="Calibri"/>
-          <w:b w:val="0"/>
-          <w:bCs w:val="0"/>
-          <w:i w:val="0"/>
-          <w:iCs w:val="0"/>
-          <w:caps w:val="0"/>
-          <w:smallCaps w:val="0"/>
-          <w:noProof w:val="0"/>
-          <w:color w:val="000000" w:themeColor="text1" w:themeTint="FF" w:themeShade="FF"/>
-          <w:sz w:val="22"/>
-          <w:szCs w:val="22"/>
-          <w:lang w:val="en-US"/>
-        </w:rPr>
-        <w:t>ke</w:t>
-      </w:r>
-      <w:r>
-        <w:rPr>
-          <w:rFonts w:ascii="Calibri" w:hAnsi="Calibri" w:eastAsia="Calibri" w:cs="Calibri"/>
-          <w:b w:val="0"/>
-          <w:bCs w:val="0"/>
-          <w:i w:val="0"/>
-          <w:iCs w:val="0"/>
-          <w:caps w:val="0"/>
-          <w:smallCaps w:val="0"/>
-          <w:noProof w:val="0"/>
-          <w:color w:val="000000" w:themeColor="text1" w:themeTint="FF" w:themeShade="FF"/>
-          <w:sz w:val="22"/>
-          <w:szCs w:val="22"/>
-          <w:lang w:val="en-US"/>
-        </w:rPr>
-        <w:t>dex</w:t>
-      </w:r>
-      <w:r>
-        <w:rPr>
-          <w:rFonts w:ascii="Calibri" w:hAnsi="Calibri" w:eastAsia="Calibri" w:cs="Calibri"/>
-          <w:b w:val="0"/>
-          <w:bCs w:val="0"/>
-          <w:i w:val="0"/>
-          <w:iCs w:val="0"/>
-          <w:caps w:val="0"/>
-          <w:smallCaps w:val="0"/>
-          <w:noProof w:val="0"/>
-          <w:color w:val="000000" w:themeColor="text1" w:themeTint="FF" w:themeShade="FF"/>
-          <w:sz w:val="22"/>
-          <w:szCs w:val="22"/>
-          <w:lang w:val="en-US"/>
-        </w:rPr>
-        <w:t xml:space="preserve"> application with Next.js using the </w:t>
-      </w:r>
-      <w:r>
-        <w:rPr>
-          <w:rFonts w:ascii="Calibri" w:hAnsi="Calibri" w:eastAsia="Calibri" w:cs="Calibri"/>
-          <w:b w:val="0"/>
-          <w:bCs w:val="0"/>
-          <w:i w:val="0"/>
-          <w:iCs w:val="0"/>
-          <w:caps w:val="0"/>
-          <w:smallCaps w:val="0"/>
-          <w:noProof w:val="0"/>
-          <w:color w:val="000000" w:themeColor="text1" w:themeTint="FF" w:themeShade="FF"/>
-          <w:sz w:val="22"/>
-          <w:szCs w:val="22"/>
-          <w:lang w:val="en-US"/>
-        </w:rPr>
-        <w:t>PokeAPI</w:t>
-      </w:r>
-    </w:p>
-    <w:p>
-      <w:pPr>
-        <w:pStyle w:val="ListParagraph"/>
-        <w:numPr>
-          <w:ilvl w:val="0"/>
-          <w:numId w:val="16"/>
-        </w:numPr>
-        <w:tabs>
-          <w:tab w:val="clear" w:leader="none" w:pos="916"/>
-        </w:tabs>
-        <w:bidi w:val="0"/>
-        <w:spacing w:after="20" w:afterAutospacing="off" w:line="240" w:lineRule="auto"/>
-        <w:ind w:left="252" w:hanging="180"/>
-        <w:rPr>
-          <w:rFonts w:ascii="Calibri" w:hAnsi="Calibri" w:eastAsia="Calibri" w:cs="Calibri"/>
-          <w:b w:val="0"/>
-          <w:bCs w:val="0"/>
-          <w:i w:val="0"/>
-          <w:iCs w:val="0"/>
-          <w:caps w:val="0"/>
-          <w:smallCaps w:val="0"/>
-          <w:noProof w:val="0"/>
-          <w:color w:val="000000" w:themeColor="text1" w:themeTint="FF" w:themeShade="FF"/>
-          <w:sz w:val="22"/>
-          <w:szCs w:val="22"/>
-          <w:lang w:val="en-US"/>
-        </w:rPr>
-      </w:pPr>
-      <w:r>
-        <w:rPr>
-          <w:rFonts w:ascii="Calibri" w:hAnsi="Calibri" w:eastAsia="Calibri" w:cs="Calibri"/>
-          <w:b w:val="1"/>
-          <w:bCs w:val="1"/>
-          <w:i w:val="0"/>
-          <w:iCs w:val="0"/>
-          <w:caps w:val="0"/>
-          <w:smallCaps w:val="0"/>
-          <w:noProof w:val="0"/>
-          <w:color w:val="000000" w:themeColor="text1" w:themeTint="FF" w:themeShade="FF"/>
-          <w:sz w:val="22"/>
-          <w:szCs w:val="22"/>
-          <w:lang w:val="en-US"/>
-        </w:rPr>
         <w:t xml:space="preserve">Metadata Generator: </w:t>
       </w:r>
       <w:r>
         <w:rPr>
-          <w:rFonts w:ascii="Calibri" w:hAnsi="Calibri" w:eastAsia="Calibri" w:cs="Calibri"/>
+          <w:rFonts w:ascii="Raleway" w:hAnsi="Raleway" w:eastAsia="Raleway" w:cs="Raleway"/>
           <w:b w:val="0"/>
           <w:bCs w:val="0"/>
           <w:i w:val="0"/>
@@ -2694,7 +2638,7 @@
       </w:r>
       <w:r>
         <w:rPr>
-          <w:rFonts w:ascii="Calibri" w:hAnsi="Calibri" w:eastAsia="Calibri" w:cs="Calibri"/>
+          <w:rFonts w:ascii="Raleway" w:hAnsi="Raleway" w:eastAsia="Raleway" w:cs="Raleway"/>
           <w:b w:val="0"/>
           <w:bCs w:val="0"/>
           <w:i w:val="0"/>
@@ -2711,7 +2655,7 @@
       </w:r>
       <w:r>
         <w:rPr>
-          <w:rFonts w:ascii="Calibri" w:hAnsi="Calibri" w:eastAsia="Calibri" w:cs="Calibri"/>
+          <w:rFonts w:ascii="Raleway" w:hAnsi="Raleway" w:eastAsia="Raleway" w:cs="Raleway"/>
           <w:b w:val="0"/>
           <w:bCs w:val="0"/>
           <w:i w:val="0"/>
@@ -2741,7 +2685,7 @@
         <w:spacing w:after="0"/>
         <w:ind w:left="252" w:hanging="180"/>
         <w:rPr>
-          <w:rFonts w:ascii="Calibri" w:hAnsi="Calibri" w:eastAsia="Calibri" w:cs="Calibri"/>
+          <w:rFonts w:ascii="Raleway" w:hAnsi="Raleway" w:eastAsia="Raleway" w:cs="Raleway"/>
           <w:b w:val="0"/>
           <w:bCs w:val="0"/>
           <w:i w:val="0"/>
@@ -2758,7 +2702,7 @@
       </w:pPr>
       <w:r>
         <w:rPr>
-          <w:rFonts w:ascii="Calibri" w:hAnsi="Calibri" w:eastAsia="Calibri" w:cs="Calibri"/>
+          <w:rFonts w:ascii="Raleway" w:hAnsi="Raleway" w:eastAsia="Raleway" w:cs="Raleway"/>
           <w:b w:val="1"/>
           <w:bCs w:val="1"/>
           <w:i w:val="0"/>
@@ -2775,7 +2719,7 @@
       </w:r>
       <w:r>
         <w:rPr>
-          <w:rFonts w:ascii="Calibri" w:hAnsi="Calibri" w:eastAsia="Calibri" w:cs="Calibri"/>
+          <w:rFonts w:ascii="Raleway" w:hAnsi="Raleway" w:eastAsia="Raleway" w:cs="Raleway"/>
           <w:b w:val="0"/>
           <w:bCs w:val="0"/>
           <w:i w:val="0"/>
@@ -2792,7 +2736,7 @@
       </w:r>
       <w:r>
         <w:rPr>
-          <w:rFonts w:ascii="Calibri" w:hAnsi="Calibri" w:eastAsia="Calibri" w:cs="Calibri"/>
+          <w:rFonts w:ascii="Raleway" w:hAnsi="Raleway" w:eastAsia="Raleway" w:cs="Raleway"/>
           <w:b w:val="0"/>
           <w:bCs w:val="0"/>
           <w:i w:val="0"/>
@@ -2807,11 +2751,11 @@
         </w:rPr>
         <w:t xml:space="preserve">Featured in the </w:t>
       </w:r>
-      <w:hyperlink r:id="Re1fad95042994edd">
+      <w:hyperlink r:id="Rb24b5ab49776497a">
         <w:r>
           <w:rPr>
             <w:rStyle w:val="Hyperlink"/>
-            <w:rFonts w:ascii="Calibri" w:hAnsi="Calibri" w:eastAsia="Calibri" w:cs="Calibri"/>
+            <w:rFonts w:ascii="Raleway" w:hAnsi="Raleway" w:eastAsia="Raleway" w:cs="Raleway"/>
             <w:b w:val="0"/>
             <w:bCs w:val="0"/>
             <w:i w:val="0"/>
@@ -2843,7 +2787,7 @@
         <w:spacing w:after="0"/>
         <w:ind w:left="252" w:hanging="180"/>
         <w:rPr>
-          <w:rFonts w:ascii="Calibri" w:hAnsi="Calibri" w:eastAsia="Calibri" w:cs="Calibri"/>
+          <w:rFonts w:ascii="Raleway" w:hAnsi="Raleway" w:eastAsia="Raleway" w:cs="Raleway"/>
           <w:b w:val="1"/>
           <w:bCs w:val="1"/>
           <w:i w:val="0"/>
@@ -2859,7 +2803,7 @@
       </w:pPr>
       <w:r>
         <w:rPr>
-          <w:rFonts w:ascii="Calibri" w:hAnsi="Calibri" w:eastAsia="Calibri" w:cs="Calibri"/>
+          <w:rFonts w:ascii="Raleway" w:hAnsi="Raleway" w:eastAsia="Raleway" w:cs="Raleway"/>
           <w:b w:val="1"/>
           <w:bCs w:val="1"/>
           <w:i w:val="0"/>
@@ -2876,7 +2820,7 @@
       </w:r>
       <w:r>
         <w:rPr>
-          <w:rFonts w:ascii="Calibri" w:hAnsi="Calibri" w:eastAsia="Calibri" w:cs="Calibri"/>
+          <w:rFonts w:ascii="Raleway" w:hAnsi="Raleway" w:eastAsia="Raleway" w:cs="Raleway"/>
           <w:b w:val="0"/>
           <w:bCs w:val="0"/>
           <w:i w:val="0"/>
@@ -3065,6 +3009,118 @@
 
 <file path=word/numbering.xml><?xml version="1.0" encoding="utf-8"?>
 <w:numbering xmlns:w="http://schemas.openxmlformats.org/wordprocessingml/2006/main">
+  <w:abstractNum xmlns:w="http://schemas.openxmlformats.org/wordprocessingml/2006/main" w:abstractNumId="20">
+    <w:nsid w:val="5000cb71"/>
+    <w:multiLevelType xmlns:w="http://schemas.openxmlformats.org/wordprocessingml/2006/main" w:val="hybridMultilevel"/>
+    <w:lvl xmlns:w="http://schemas.openxmlformats.org/wordprocessingml/2006/main" w:ilvl="0">
+      <w:start w:val="1"/>
+      <w:numFmt w:val="bullet"/>
+      <w:lvlText w:val="-"/>
+      <w:lvlJc w:val="left"/>
+      <w:pPr>
+        <w:ind w:left="720" w:hanging="360"/>
+      </w:pPr>
+      <w:rPr>
+        <w:rFonts w:hint="default" w:ascii="Aptos" w:hAnsi="Aptos"/>
+      </w:rPr>
+    </w:lvl>
+    <w:lvl xmlns:w="http://schemas.openxmlformats.org/wordprocessingml/2006/main" w:ilvl="1">
+      <w:start w:val="1"/>
+      <w:numFmt w:val="bullet"/>
+      <w:lvlText w:val="o"/>
+      <w:lvlJc w:val="left"/>
+      <w:pPr>
+        <w:ind w:left="1440" w:hanging="360"/>
+      </w:pPr>
+      <w:rPr>
+        <w:rFonts w:hint="default" w:ascii="Courier New" w:hAnsi="Courier New"/>
+      </w:rPr>
+    </w:lvl>
+    <w:lvl xmlns:w="http://schemas.openxmlformats.org/wordprocessingml/2006/main" w:ilvl="2">
+      <w:start w:val="1"/>
+      <w:numFmt w:val="bullet"/>
+      <w:lvlText w:val=""/>
+      <w:lvlJc w:val="left"/>
+      <w:pPr>
+        <w:ind w:left="2160" w:hanging="360"/>
+      </w:pPr>
+      <w:rPr>
+        <w:rFonts w:hint="default" w:ascii="Wingdings" w:hAnsi="Wingdings"/>
+      </w:rPr>
+    </w:lvl>
+    <w:lvl xmlns:w="http://schemas.openxmlformats.org/wordprocessingml/2006/main" w:ilvl="3">
+      <w:start w:val="1"/>
+      <w:numFmt w:val="bullet"/>
+      <w:lvlText w:val=""/>
+      <w:lvlJc w:val="left"/>
+      <w:pPr>
+        <w:ind w:left="2880" w:hanging="360"/>
+      </w:pPr>
+      <w:rPr>
+        <w:rFonts w:hint="default" w:ascii="Symbol" w:hAnsi="Symbol"/>
+      </w:rPr>
+    </w:lvl>
+    <w:lvl xmlns:w="http://schemas.openxmlformats.org/wordprocessingml/2006/main" w:ilvl="4">
+      <w:start w:val="1"/>
+      <w:numFmt w:val="bullet"/>
+      <w:lvlText w:val="o"/>
+      <w:lvlJc w:val="left"/>
+      <w:pPr>
+        <w:ind w:left="3600" w:hanging="360"/>
+      </w:pPr>
+      <w:rPr>
+        <w:rFonts w:hint="default" w:ascii="Courier New" w:hAnsi="Courier New"/>
+      </w:rPr>
+    </w:lvl>
+    <w:lvl xmlns:w="http://schemas.openxmlformats.org/wordprocessingml/2006/main" w:ilvl="5">
+      <w:start w:val="1"/>
+      <w:numFmt w:val="bullet"/>
+      <w:lvlText w:val=""/>
+      <w:lvlJc w:val="left"/>
+      <w:pPr>
+        <w:ind w:left="4320" w:hanging="360"/>
+      </w:pPr>
+      <w:rPr>
+        <w:rFonts w:hint="default" w:ascii="Wingdings" w:hAnsi="Wingdings"/>
+      </w:rPr>
+    </w:lvl>
+    <w:lvl xmlns:w="http://schemas.openxmlformats.org/wordprocessingml/2006/main" w:ilvl="6">
+      <w:start w:val="1"/>
+      <w:numFmt w:val="bullet"/>
+      <w:lvlText w:val=""/>
+      <w:lvlJc w:val="left"/>
+      <w:pPr>
+        <w:ind w:left="5040" w:hanging="360"/>
+      </w:pPr>
+      <w:rPr>
+        <w:rFonts w:hint="default" w:ascii="Symbol" w:hAnsi="Symbol"/>
+      </w:rPr>
+    </w:lvl>
+    <w:lvl xmlns:w="http://schemas.openxmlformats.org/wordprocessingml/2006/main" w:ilvl="7">
+      <w:start w:val="1"/>
+      <w:numFmt w:val="bullet"/>
+      <w:lvlText w:val="o"/>
+      <w:lvlJc w:val="left"/>
+      <w:pPr>
+        <w:ind w:left="5760" w:hanging="360"/>
+      </w:pPr>
+      <w:rPr>
+        <w:rFonts w:hint="default" w:ascii="Courier New" w:hAnsi="Courier New"/>
+      </w:rPr>
+    </w:lvl>
+    <w:lvl xmlns:w="http://schemas.openxmlformats.org/wordprocessingml/2006/main" w:ilvl="8">
+      <w:start w:val="1"/>
+      <w:numFmt w:val="bullet"/>
+      <w:lvlText w:val=""/>
+      <w:lvlJc w:val="left"/>
+      <w:pPr>
+        <w:ind w:left="6480" w:hanging="360"/>
+      </w:pPr>
+      <w:rPr>
+        <w:rFonts w:hint="default" w:ascii="Wingdings" w:hAnsi="Wingdings"/>
+      </w:rPr>
+    </w:lvl>
+  </w:abstractNum>
   <w:abstractNum xmlns:w="http://schemas.openxmlformats.org/wordprocessingml/2006/main" w:abstractNumId="19">
     <w:nsid w:val="40adac21"/>
     <w:multiLevelType xmlns:w="http://schemas.openxmlformats.org/wordprocessingml/2006/main" w:val="hybridMultilevel"/>
@@ -5166,6 +5222,9 @@
       </w:pPr>
     </w:lvl>
   </w:abstractNum>
+  <w:num w:numId="20">
+    <w:abstractNumId w:val="20"/>
+  </w:num>
   <w:num w:numId="19">
     <w:abstractNumId w:val="19"/>
   </w:num>

</xml_diff>

<commit_message>
Update languages on about page and add up-to-date resume
</commit_message>
<xml_diff>
--- a/src/resume.docx
+++ b/src/resume.docx
@@ -648,24 +648,41 @@
           <w:szCs w:val="22"/>
           <w:lang w:val="en-US"/>
         </w:rPr>
-        <w:t xml:space="preserve">JavaScript, </w:t>
-      </w:r>
-      <w:r>
-        <w:rPr>
-          <w:rFonts w:ascii="Raleway" w:hAnsi="Raleway" w:eastAsia="Raleway" w:cs="Raleway"/>
-          <w:b w:val="0"/>
-          <w:bCs w:val="0"/>
-          <w:i w:val="0"/>
-          <w:iCs w:val="0"/>
-          <w:caps w:val="0"/>
-          <w:smallCaps w:val="0"/>
-          <w:noProof w:val="0"/>
-          <w:color w:val="000000" w:themeColor="text1" w:themeTint="FF" w:themeShade="FF"/>
-          <w:sz w:val="22"/>
-          <w:szCs w:val="22"/>
-          <w:lang w:val="en-US"/>
-        </w:rPr>
-        <w:t xml:space="preserve">Python, </w:t>
+        <w:t xml:space="preserve">Java, Python, </w:t>
+      </w:r>
+      <w:r>
+        <w:rPr>
+          <w:rFonts w:ascii="Raleway" w:hAnsi="Raleway" w:eastAsia="Raleway" w:cs="Raleway"/>
+          <w:b w:val="0"/>
+          <w:bCs w:val="0"/>
+          <w:i w:val="0"/>
+          <w:iCs w:val="0"/>
+          <w:caps w:val="0"/>
+          <w:smallCaps w:val="0"/>
+          <w:noProof w:val="0"/>
+          <w:color w:val="000000" w:themeColor="text1" w:themeTint="FF" w:themeShade="FF"/>
+          <w:sz w:val="22"/>
+          <w:szCs w:val="22"/>
+          <w:lang w:val="en-US"/>
+        </w:rPr>
+        <w:t>JavaScript,</w:t>
+      </w:r>
+      <w:r>
+        <w:rPr>
+          <w:rFonts w:ascii="Raleway" w:hAnsi="Raleway" w:eastAsia="Raleway" w:cs="Raleway"/>
+          <w:b w:val="0"/>
+          <w:bCs w:val="0"/>
+          <w:i w:val="0"/>
+          <w:iCs w:val="0"/>
+          <w:caps w:val="0"/>
+          <w:smallCaps w:val="0"/>
+          <w:noProof w:val="0"/>
+          <w:color w:val="000000" w:themeColor="text1" w:themeTint="FF" w:themeShade="FF"/>
+          <w:sz w:val="22"/>
+          <w:szCs w:val="22"/>
+          <w:lang w:val="en-US"/>
+        </w:rPr>
+        <w:t xml:space="preserve"> </w:t>
       </w:r>
       <w:r>
         <w:rPr>
@@ -734,40 +751,6 @@
           <w:lang w:val="en-US"/>
         </w:rPr>
         <w:t>S</w:t>
-      </w:r>
-      <w:r>
-        <w:rPr>
-          <w:rFonts w:ascii="Raleway" w:hAnsi="Raleway" w:eastAsia="Raleway" w:cs="Raleway"/>
-          <w:b w:val="0"/>
-          <w:bCs w:val="0"/>
-          <w:i w:val="0"/>
-          <w:iCs w:val="0"/>
-          <w:caps w:val="0"/>
-          <w:smallCaps w:val="0"/>
-          <w:noProof w:val="0"/>
-          <w:color w:val="000000" w:themeColor="text1" w:themeTint="FF" w:themeShade="FF"/>
-          <w:sz w:val="22"/>
-          <w:szCs w:val="22"/>
-          <w:lang w:val="en-US"/>
-        </w:rPr>
-        <w:t>,</w:t>
-      </w:r>
-      <w:r>
-        <w:rPr>
-          <w:rFonts w:ascii="Raleway" w:hAnsi="Raleway" w:eastAsia="Raleway" w:cs="Raleway"/>
-          <w:b w:val="0"/>
-          <w:bCs w:val="0"/>
-          <w:i w:val="0"/>
-          <w:iCs w:val="0"/>
-          <w:caps w:val="0"/>
-          <w:smallCaps w:val="0"/>
-          <w:noProof w:val="0"/>
-          <w:color w:val="000000" w:themeColor="text1" w:themeTint="FF" w:themeShade="FF"/>
-          <w:sz w:val="22"/>
-          <w:szCs w:val="22"/>
-          <w:lang w:val="en-US"/>
-        </w:rPr>
-        <w:t xml:space="preserve"> Java</w:t>
       </w:r>
     </w:p>
     <w:p>
@@ -877,7 +860,109 @@
           <w:szCs w:val="22"/>
           <w:lang w:val="en-US"/>
         </w:rPr>
-        <w:t>Next.js, MySQL, MongoDB, Bash, Git</w:t>
+        <w:t>Next.js</w:t>
+      </w:r>
+      <w:r>
+        <w:rPr>
+          <w:rFonts w:ascii="Raleway" w:hAnsi="Raleway" w:eastAsia="Raleway" w:cs="Raleway"/>
+          <w:b w:val="0"/>
+          <w:bCs w:val="0"/>
+          <w:i w:val="0"/>
+          <w:iCs w:val="0"/>
+          <w:caps w:val="0"/>
+          <w:smallCaps w:val="0"/>
+          <w:noProof w:val="0"/>
+          <w:color w:val="000000" w:themeColor="text1" w:themeTint="FF" w:themeShade="FF"/>
+          <w:sz w:val="22"/>
+          <w:szCs w:val="22"/>
+          <w:lang w:val="en-US"/>
+        </w:rPr>
+        <w:t xml:space="preserve">, </w:t>
+      </w:r>
+      <w:r>
+        <w:rPr>
+          <w:rFonts w:ascii="Raleway" w:hAnsi="Raleway" w:eastAsia="Raleway" w:cs="Raleway"/>
+          <w:b w:val="0"/>
+          <w:bCs w:val="0"/>
+          <w:i w:val="0"/>
+          <w:iCs w:val="0"/>
+          <w:caps w:val="0"/>
+          <w:smallCaps w:val="0"/>
+          <w:noProof w:val="0"/>
+          <w:color w:val="000000" w:themeColor="text1" w:themeTint="FF" w:themeShade="FF"/>
+          <w:sz w:val="22"/>
+          <w:szCs w:val="22"/>
+          <w:lang w:val="en-US"/>
+        </w:rPr>
+        <w:t xml:space="preserve">Redux, </w:t>
+      </w:r>
+      <w:r>
+        <w:rPr>
+          <w:rFonts w:ascii="Raleway" w:hAnsi="Raleway" w:eastAsia="Raleway" w:cs="Raleway"/>
+          <w:b w:val="0"/>
+          <w:bCs w:val="0"/>
+          <w:i w:val="0"/>
+          <w:iCs w:val="0"/>
+          <w:caps w:val="0"/>
+          <w:smallCaps w:val="0"/>
+          <w:noProof w:val="0"/>
+          <w:color w:val="000000" w:themeColor="text1" w:themeTint="FF" w:themeShade="FF"/>
+          <w:sz w:val="22"/>
+          <w:szCs w:val="22"/>
+          <w:lang w:val="en-US"/>
+        </w:rPr>
+        <w:t xml:space="preserve">MongoDB, </w:t>
+      </w:r>
+      <w:r>
+        <w:rPr>
+          <w:rFonts w:ascii="Raleway" w:hAnsi="Raleway" w:eastAsia="Raleway" w:cs="Raleway"/>
+          <w:b w:val="0"/>
+          <w:bCs w:val="0"/>
+          <w:i w:val="0"/>
+          <w:iCs w:val="0"/>
+          <w:caps w:val="0"/>
+          <w:smallCaps w:val="0"/>
+          <w:noProof w:val="0"/>
+          <w:color w:val="000000" w:themeColor="text1" w:themeTint="FF" w:themeShade="FF"/>
+          <w:sz w:val="22"/>
+          <w:szCs w:val="22"/>
+          <w:lang w:val="en-US"/>
+        </w:rPr>
+        <w:t>SQL,</w:t>
+      </w:r>
+      <w:r>
+        <w:rPr>
+          <w:rFonts w:ascii="Raleway" w:hAnsi="Raleway" w:eastAsia="Raleway" w:cs="Raleway"/>
+          <w:b w:val="0"/>
+          <w:bCs w:val="0"/>
+          <w:i w:val="0"/>
+          <w:iCs w:val="0"/>
+          <w:caps w:val="0"/>
+          <w:smallCaps w:val="0"/>
+          <w:noProof w:val="0"/>
+          <w:color w:val="000000" w:themeColor="text1" w:themeTint="FF" w:themeShade="FF"/>
+          <w:sz w:val="22"/>
+          <w:szCs w:val="22"/>
+          <w:lang w:val="en-US"/>
+        </w:rPr>
+        <w:t xml:space="preserve"> </w:t>
+      </w:r>
+      <w:r>
+        <w:rPr>
+          <w:rFonts w:ascii="Raleway" w:hAnsi="Raleway" w:eastAsia="Raleway" w:cs="Raleway"/>
+          <w:b w:val="0"/>
+          <w:bCs w:val="0"/>
+          <w:i w:val="0"/>
+          <w:iCs w:val="0"/>
+          <w:caps w:val="0"/>
+          <w:smallCaps w:val="0"/>
+          <w:noProof w:val="0"/>
+          <w:color w:val="000000" w:themeColor="text1" w:themeTint="FF" w:themeShade="FF"/>
+          <w:sz w:val="22"/>
+          <w:szCs w:val="22"/>
+          <w:lang w:val="en-US"/>
+        </w:rPr>
+        <w:t>Git</w:t>
       </w:r>
       <w:r>
         <w:rPr>
@@ -895,6 +980,23 @@
           <w:lang w:val="en-US"/>
         </w:rPr>
         <w:t>, Docker</w:t>
+      </w:r>
+      <w:r>
+        <w:rPr>
+          <w:rFonts w:ascii="Raleway" w:hAnsi="Raleway" w:eastAsia="Raleway" w:cs="Raleway"/>
+          <w:b w:val="0"/>
+          <w:bCs w:val="0"/>
+          <w:i w:val="0"/>
+          <w:iCs w:val="0"/>
+          <w:caps w:val="0"/>
+          <w:smallCaps w:val="0"/>
+          <w:noProof w:val="0"/>
+          <w:color w:val="000000" w:themeColor="text1" w:themeTint="FF" w:themeShade="FF"/>
+          <w:sz w:val="22"/>
+          <w:szCs w:val="22"/>
+          <w:lang w:val="en-US"/>
+        </w:rPr>
+        <w:t>, S3</w:t>
       </w:r>
     </w:p>
     <w:p>
@@ -913,8 +1015,9 @@
           <w:iCs w:val="0"/>
           <w:caps w:val="0"/>
           <w:smallCaps w:val="0"/>
-          <w:noProof w:val="0"/>
-          <w:color w:val="000000" w:themeColor="text1" w:themeTint="FF" w:themeShade="FF"/>
+          <w:strike w:val="0"/>
+          <w:dstrike w:val="0"/>
+          <w:noProof w:val="0"/>
           <w:sz w:val="22"/>
           <w:szCs w:val="22"/>
           <w:lang w:val="en-US"/>
@@ -954,7 +1057,7 @@
         </w:rPr>
         <w:t xml:space="preserve">: </w:t>
       </w:r>
-      <w:hyperlink r:id="R4c19a7a57a7844c8">
+      <w:hyperlink r:id="R5468839ec8c041a3">
         <w:r>
           <w:rPr>
             <w:rStyle w:val="Hyperlink"/>
@@ -1009,7 +1112,7 @@
         </w:rPr>
         <w:t xml:space="preserve"> </w:t>
       </w:r>
-      <w:hyperlink r:id="R95583b40d9794d69">
+      <w:hyperlink r:id="R45c837c447024ca8">
         <w:r>
           <w:rPr>
             <w:rStyle w:val="Hyperlink"/>
@@ -1023,11 +1126,64 @@
             <w:strike w:val="0"/>
             <w:dstrike w:val="0"/>
             <w:noProof w:val="0"/>
-            <w:sz w:val="22"/>
-            <w:szCs w:val="22"/>
             <w:lang w:val="en-US"/>
           </w:rPr>
           <w:t>StackOverflow</w:t>
+        </w:r>
+      </w:hyperlink>
+      <w:r>
+        <w:rPr>
+          <w:rFonts w:ascii="Raleway" w:hAnsi="Raleway" w:eastAsia="Raleway" w:cs="Raleway"/>
+          <w:b w:val="0"/>
+          <w:bCs w:val="0"/>
+          <w:i w:val="0"/>
+          <w:iCs w:val="0"/>
+          <w:caps w:val="0"/>
+          <w:smallCaps w:val="0"/>
+          <w:strike w:val="0"/>
+          <w:dstrike w:val="0"/>
+          <w:noProof w:val="0"/>
+          <w:sz w:val="22"/>
+          <w:szCs w:val="22"/>
+          <w:lang w:val="en-US"/>
+        </w:rPr>
+        <w:t>,</w:t>
+      </w:r>
+      <w:r>
+        <w:rPr>
+          <w:rFonts w:ascii="Raleway" w:hAnsi="Raleway" w:eastAsia="Raleway" w:cs="Raleway"/>
+          <w:b w:val="0"/>
+          <w:bCs w:val="0"/>
+          <w:i w:val="0"/>
+          <w:iCs w:val="0"/>
+          <w:caps w:val="0"/>
+          <w:smallCaps w:val="0"/>
+          <w:strike w:val="0"/>
+          <w:dstrike w:val="0"/>
+          <w:noProof w:val="0"/>
+          <w:sz w:val="22"/>
+          <w:szCs w:val="22"/>
+          <w:lang w:val="en-US"/>
+        </w:rPr>
+        <w:t xml:space="preserve"> </w:t>
+      </w:r>
+      <w:hyperlink r:id="R6ae26e2e2f6840e8">
+        <w:r>
+          <w:rPr>
+            <w:rStyle w:val="Hyperlink"/>
+            <w:rFonts w:ascii="Raleway" w:hAnsi="Raleway" w:eastAsia="Raleway" w:cs="Raleway"/>
+            <w:b w:val="0"/>
+            <w:bCs w:val="0"/>
+            <w:i w:val="0"/>
+            <w:iCs w:val="0"/>
+            <w:caps w:val="0"/>
+            <w:smallCaps w:val="0"/>
+            <w:strike w:val="0"/>
+            <w:dstrike w:val="0"/>
+            <w:noProof w:val="0"/>
+            <w:lang w:val="en-US"/>
+          </w:rPr>
+          <w:t>CodePen</w:t>
         </w:r>
       </w:hyperlink>
     </w:p>
@@ -1273,7 +1429,87 @@
           <w:u w:val="none"/>
           <w:lang w:val="en-US"/>
         </w:rPr>
-        <w:t>Led frontend implementation of a new analytics dashboard using Next.js, Redux, MongoDB, Node.js</w:t>
+        <w:t xml:space="preserve">Led frontend implementation of a new analytics dashboard </w:t>
+      </w:r>
+      <w:r>
+        <w:rPr>
+          <w:rFonts w:ascii="Raleway" w:hAnsi="Raleway" w:eastAsia="Raleway" w:cs="Raleway"/>
+          <w:b w:val="0"/>
+          <w:bCs w:val="0"/>
+          <w:i w:val="0"/>
+          <w:iCs w:val="0"/>
+          <w:caps w:val="0"/>
+          <w:smallCaps w:val="0"/>
+          <w:strike w:val="0"/>
+          <w:dstrike w:val="0"/>
+          <w:noProof w:val="0"/>
+          <w:color w:val="000000" w:themeColor="text1" w:themeTint="FF" w:themeShade="FF"/>
+          <w:sz w:val="22"/>
+          <w:szCs w:val="22"/>
+          <w:u w:val="none"/>
+          <w:lang w:val="en-US"/>
+        </w:rPr>
+        <w:t xml:space="preserve">and developed APIs </w:t>
+      </w:r>
+      <w:r>
+        <w:rPr>
+          <w:rFonts w:ascii="Raleway" w:hAnsi="Raleway" w:eastAsia="Raleway" w:cs="Raleway"/>
+          <w:b w:val="0"/>
+          <w:bCs w:val="0"/>
+          <w:i w:val="0"/>
+          <w:iCs w:val="0"/>
+          <w:caps w:val="0"/>
+          <w:smallCaps w:val="0"/>
+          <w:strike w:val="0"/>
+          <w:dstrike w:val="0"/>
+          <w:noProof w:val="0"/>
+          <w:color w:val="000000" w:themeColor="text1" w:themeTint="FF" w:themeShade="FF"/>
+          <w:sz w:val="22"/>
+          <w:szCs w:val="22"/>
+          <w:u w:val="none"/>
+          <w:lang w:val="en-US"/>
+        </w:rPr>
+        <w:t xml:space="preserve">using Next.js, </w:t>
+      </w:r>
+      <w:r>
+        <w:rPr>
+          <w:rFonts w:ascii="Raleway" w:hAnsi="Raleway" w:eastAsia="Raleway" w:cs="Raleway"/>
+          <w:b w:val="0"/>
+          <w:bCs w:val="0"/>
+          <w:i w:val="0"/>
+          <w:iCs w:val="0"/>
+          <w:caps w:val="0"/>
+          <w:smallCaps w:val="0"/>
+          <w:strike w:val="0"/>
+          <w:dstrike w:val="0"/>
+          <w:noProof w:val="0"/>
+          <w:color w:val="000000" w:themeColor="text1" w:themeTint="FF" w:themeShade="FF"/>
+          <w:sz w:val="22"/>
+          <w:szCs w:val="22"/>
+          <w:u w:val="none"/>
+          <w:lang w:val="en-US"/>
+        </w:rPr>
+        <w:t xml:space="preserve">React.js, </w:t>
+      </w:r>
+      <w:r>
+        <w:rPr>
+          <w:rFonts w:ascii="Raleway" w:hAnsi="Raleway" w:eastAsia="Raleway" w:cs="Raleway"/>
+          <w:b w:val="0"/>
+          <w:bCs w:val="0"/>
+          <w:i w:val="0"/>
+          <w:iCs w:val="0"/>
+          <w:caps w:val="0"/>
+          <w:smallCaps w:val="0"/>
+          <w:strike w:val="0"/>
+          <w:dstrike w:val="0"/>
+          <w:noProof w:val="0"/>
+          <w:color w:val="000000" w:themeColor="text1" w:themeTint="FF" w:themeShade="FF"/>
+          <w:sz w:val="22"/>
+          <w:szCs w:val="22"/>
+          <w:u w:val="none"/>
+          <w:lang w:val="en-US"/>
+        </w:rPr>
+        <w:t>Redux, MongoDB, Node.js</w:t>
       </w:r>
     </w:p>
     <w:p>
@@ -1709,7 +1945,41 @@
           <w:szCs w:val="22"/>
           <w:lang w:val="en-US"/>
         </w:rPr>
-        <w:t>to deliver features in a fast-paced startup environment</w:t>
+        <w:t xml:space="preserve">to deliver features in a fast-paced </w:t>
+      </w:r>
+      <w:r>
+        <w:rPr>
+          <w:rFonts w:ascii="Raleway" w:hAnsi="Raleway" w:eastAsia="Raleway" w:cs="Raleway"/>
+          <w:b w:val="0"/>
+          <w:bCs w:val="0"/>
+          <w:i w:val="0"/>
+          <w:iCs w:val="0"/>
+          <w:caps w:val="0"/>
+          <w:smallCaps w:val="0"/>
+          <w:noProof w:val="0"/>
+          <w:color w:val="000000" w:themeColor="text1" w:themeTint="FF" w:themeShade="FF"/>
+          <w:sz w:val="22"/>
+          <w:szCs w:val="22"/>
+          <w:lang w:val="en-US"/>
+        </w:rPr>
+        <w:t xml:space="preserve">agile </w:t>
+      </w:r>
+      <w:r>
+        <w:rPr>
+          <w:rFonts w:ascii="Raleway" w:hAnsi="Raleway" w:eastAsia="Raleway" w:cs="Raleway"/>
+          <w:b w:val="0"/>
+          <w:bCs w:val="0"/>
+          <w:i w:val="0"/>
+          <w:iCs w:val="0"/>
+          <w:caps w:val="0"/>
+          <w:smallCaps w:val="0"/>
+          <w:noProof w:val="0"/>
+          <w:color w:val="000000" w:themeColor="text1" w:themeTint="FF" w:themeShade="FF"/>
+          <w:sz w:val="22"/>
+          <w:szCs w:val="22"/>
+          <w:lang w:val="en-US"/>
+        </w:rPr>
+        <w:t>startup environment</w:t>
       </w:r>
     </w:p>
     <w:p>
@@ -1823,6 +2093,26 @@
           <w:u w:val="none"/>
           <w:lang w:val="en-US"/>
         </w:rPr>
+        <w:t>ful</w:t>
+      </w:r>
+      <w:r>
+        <w:rPr>
+          <w:rFonts w:ascii="Raleway" w:hAnsi="Raleway" w:eastAsia="Raleway" w:cs="Raleway"/>
+          <w:b w:val="0"/>
+          <w:bCs w:val="0"/>
+          <w:i w:val="0"/>
+          <w:iCs w:val="0"/>
+          <w:caps w:val="0"/>
+          <w:smallCaps w:val="0"/>
+          <w:strike w:val="0"/>
+          <w:dstrike w:val="0"/>
+          <w:noProof w:val="0"/>
+          <w:color w:val="000000" w:themeColor="text1" w:themeTint="FF" w:themeShade="FF"/>
+          <w:sz w:val="22"/>
+          <w:szCs w:val="22"/>
+          <w:u w:val="none"/>
+          <w:lang w:val="en-US"/>
+        </w:rPr>
         <w:t xml:space="preserve"> APIs </w:t>
       </w:r>
       <w:r>
@@ -2091,7 +2381,41 @@
           <w:szCs w:val="22"/>
           <w:lang w:val="en-US"/>
         </w:rPr>
-        <w:t xml:space="preserve">Built 10 applications end-to-end and worked in other applications </w:t>
+        <w:t>Built 10 applications end-to-end and worked in other app</w:t>
+      </w:r>
+      <w:r>
+        <w:rPr>
+          <w:rFonts w:ascii="Raleway" w:hAnsi="Raleway" w:eastAsia="Raleway" w:cs="Raleway"/>
+          <w:b w:val="0"/>
+          <w:bCs w:val="0"/>
+          <w:i w:val="0"/>
+          <w:iCs w:val="0"/>
+          <w:caps w:val="0"/>
+          <w:smallCaps w:val="0"/>
+          <w:noProof w:val="0"/>
+          <w:color w:val="000000" w:themeColor="text1" w:themeTint="FF" w:themeShade="FF"/>
+          <w:sz w:val="22"/>
+          <w:szCs w:val="22"/>
+          <w:lang w:val="en-US"/>
+        </w:rPr>
+        <w:t>s</w:t>
+      </w:r>
+      <w:r>
+        <w:rPr>
+          <w:rFonts w:ascii="Raleway" w:hAnsi="Raleway" w:eastAsia="Raleway" w:cs="Raleway"/>
+          <w:b w:val="0"/>
+          <w:bCs w:val="0"/>
+          <w:i w:val="0"/>
+          <w:iCs w:val="0"/>
+          <w:caps w:val="0"/>
+          <w:smallCaps w:val="0"/>
+          <w:noProof w:val="0"/>
+          <w:color w:val="000000" w:themeColor="text1" w:themeTint="FF" w:themeShade="FF"/>
+          <w:sz w:val="22"/>
+          <w:szCs w:val="22"/>
+          <w:lang w:val="en-US"/>
+        </w:rPr>
+        <w:t xml:space="preserve"> </w:t>
       </w:r>
       <w:r>
         <w:rPr>
@@ -2634,41 +2958,143 @@
           <w:szCs w:val="22"/>
           <w:lang w:val="en-US"/>
         </w:rPr>
-        <w:t xml:space="preserve">Developed an </w:t>
-      </w:r>
-      <w:r>
-        <w:rPr>
-          <w:rFonts w:ascii="Raleway" w:hAnsi="Raleway" w:eastAsia="Raleway" w:cs="Raleway"/>
-          <w:b w:val="0"/>
-          <w:bCs w:val="0"/>
-          <w:i w:val="0"/>
-          <w:iCs w:val="0"/>
-          <w:caps w:val="0"/>
-          <w:smallCaps w:val="0"/>
-          <w:noProof w:val="0"/>
-          <w:color w:val="000000" w:themeColor="text1" w:themeTint="FF" w:themeShade="FF"/>
-          <w:sz w:val="22"/>
-          <w:szCs w:val="22"/>
-          <w:lang w:val="en-US"/>
-        </w:rPr>
-        <w:t xml:space="preserve">11ty </w:t>
-      </w:r>
-      <w:r>
-        <w:rPr>
-          <w:rFonts w:ascii="Raleway" w:hAnsi="Raleway" w:eastAsia="Raleway" w:cs="Raleway"/>
-          <w:b w:val="0"/>
-          <w:bCs w:val="0"/>
-          <w:i w:val="0"/>
-          <w:iCs w:val="0"/>
-          <w:caps w:val="0"/>
-          <w:smallCaps w:val="0"/>
-          <w:noProof w:val="0"/>
-          <w:color w:val="000000" w:themeColor="text1" w:themeTint="FF" w:themeShade="FF"/>
-          <w:sz w:val="22"/>
-          <w:szCs w:val="22"/>
-          <w:lang w:val="en-US"/>
-        </w:rPr>
-        <w:t>plugin with JavaScript that generates document metadata and social share functionality for the &lt;head&gt; of a webpage</w:t>
+        <w:t xml:space="preserve">Developed </w:t>
+      </w:r>
+      <w:r>
+        <w:rPr>
+          <w:rFonts w:ascii="Raleway" w:hAnsi="Raleway" w:eastAsia="Raleway" w:cs="Raleway"/>
+          <w:b w:val="0"/>
+          <w:bCs w:val="0"/>
+          <w:i w:val="0"/>
+          <w:iCs w:val="0"/>
+          <w:caps w:val="0"/>
+          <w:smallCaps w:val="0"/>
+          <w:noProof w:val="0"/>
+          <w:color w:val="000000" w:themeColor="text1" w:themeTint="FF" w:themeShade="FF"/>
+          <w:sz w:val="22"/>
+          <w:szCs w:val="22"/>
+          <w:lang w:val="en-US"/>
+        </w:rPr>
+        <w:t>a</w:t>
+      </w:r>
+      <w:r>
+        <w:rPr>
+          <w:rFonts w:ascii="Raleway" w:hAnsi="Raleway" w:eastAsia="Raleway" w:cs="Raleway"/>
+          <w:b w:val="0"/>
+          <w:bCs w:val="0"/>
+          <w:i w:val="0"/>
+          <w:iCs w:val="0"/>
+          <w:caps w:val="0"/>
+          <w:smallCaps w:val="0"/>
+          <w:noProof w:val="0"/>
+          <w:color w:val="000000" w:themeColor="text1" w:themeTint="FF" w:themeShade="FF"/>
+          <w:sz w:val="22"/>
+          <w:szCs w:val="22"/>
+          <w:lang w:val="en-US"/>
+        </w:rPr>
+        <w:t xml:space="preserve"> </w:t>
+      </w:r>
+      <w:r>
+        <w:rPr>
+          <w:rFonts w:ascii="Raleway" w:hAnsi="Raleway" w:eastAsia="Raleway" w:cs="Raleway"/>
+          <w:b w:val="0"/>
+          <w:bCs w:val="0"/>
+          <w:i w:val="0"/>
+          <w:iCs w:val="0"/>
+          <w:caps w:val="0"/>
+          <w:smallCaps w:val="0"/>
+          <w:noProof w:val="0"/>
+          <w:color w:val="000000" w:themeColor="text1" w:themeTint="FF" w:themeShade="FF"/>
+          <w:sz w:val="22"/>
+          <w:szCs w:val="22"/>
+          <w:lang w:val="en-US"/>
+        </w:rPr>
+        <w:t>npm</w:t>
+      </w:r>
+      <w:r>
+        <w:rPr>
+          <w:rFonts w:ascii="Raleway" w:hAnsi="Raleway" w:eastAsia="Raleway" w:cs="Raleway"/>
+          <w:b w:val="0"/>
+          <w:bCs w:val="0"/>
+          <w:i w:val="0"/>
+          <w:iCs w:val="0"/>
+          <w:caps w:val="0"/>
+          <w:smallCaps w:val="0"/>
+          <w:noProof w:val="0"/>
+          <w:color w:val="000000" w:themeColor="text1" w:themeTint="FF" w:themeShade="FF"/>
+          <w:sz w:val="22"/>
+          <w:szCs w:val="22"/>
+          <w:lang w:val="en-US"/>
+        </w:rPr>
+        <w:t xml:space="preserve"> package</w:t>
+      </w:r>
+      <w:r>
+        <w:rPr>
+          <w:rFonts w:ascii="Raleway" w:hAnsi="Raleway" w:eastAsia="Raleway" w:cs="Raleway"/>
+          <w:b w:val="0"/>
+          <w:bCs w:val="0"/>
+          <w:i w:val="0"/>
+          <w:iCs w:val="0"/>
+          <w:caps w:val="0"/>
+          <w:smallCaps w:val="0"/>
+          <w:noProof w:val="0"/>
+          <w:color w:val="000000" w:themeColor="text1" w:themeTint="FF" w:themeShade="FF"/>
+          <w:sz w:val="22"/>
+          <w:szCs w:val="22"/>
+          <w:lang w:val="en-US"/>
+        </w:rPr>
+        <w:t xml:space="preserve"> with </w:t>
+      </w:r>
+      <w:r>
+        <w:rPr>
+          <w:rFonts w:ascii="Raleway" w:hAnsi="Raleway" w:eastAsia="Raleway" w:cs="Raleway"/>
+          <w:b w:val="0"/>
+          <w:bCs w:val="0"/>
+          <w:i w:val="0"/>
+          <w:iCs w:val="0"/>
+          <w:caps w:val="0"/>
+          <w:smallCaps w:val="0"/>
+          <w:noProof w:val="0"/>
+          <w:color w:val="000000" w:themeColor="text1" w:themeTint="FF" w:themeShade="FF"/>
+          <w:sz w:val="22"/>
+          <w:szCs w:val="22"/>
+          <w:lang w:val="en-US"/>
+        </w:rPr>
+        <w:t xml:space="preserve">330+ </w:t>
+      </w:r>
+      <w:r>
+        <w:rPr>
+          <w:rFonts w:ascii="Raleway" w:hAnsi="Raleway" w:eastAsia="Raleway" w:cs="Raleway"/>
+          <w:b w:val="0"/>
+          <w:bCs w:val="0"/>
+          <w:i w:val="0"/>
+          <w:iCs w:val="0"/>
+          <w:caps w:val="0"/>
+          <w:smallCaps w:val="0"/>
+          <w:noProof w:val="0"/>
+          <w:color w:val="000000" w:themeColor="text1" w:themeTint="FF" w:themeShade="FF"/>
+          <w:sz w:val="22"/>
+          <w:szCs w:val="22"/>
+          <w:lang w:val="en-US"/>
+        </w:rPr>
+        <w:t xml:space="preserve">users </w:t>
+      </w:r>
+      <w:r>
+        <w:rPr>
+          <w:rFonts w:ascii="Raleway" w:hAnsi="Raleway" w:eastAsia="Raleway" w:cs="Raleway"/>
+          <w:b w:val="0"/>
+          <w:bCs w:val="0"/>
+          <w:i w:val="0"/>
+          <w:iCs w:val="0"/>
+          <w:caps w:val="0"/>
+          <w:smallCaps w:val="0"/>
+          <w:noProof w:val="0"/>
+          <w:color w:val="000000" w:themeColor="text1" w:themeTint="FF" w:themeShade="FF"/>
+          <w:sz w:val="22"/>
+          <w:szCs w:val="22"/>
+          <w:lang w:val="en-US"/>
+        </w:rPr>
+        <w:t>that generates document metadata and social share functionality for the &lt;head&gt; of a webpage</w:t>
       </w:r>
     </w:p>
     <w:p>
@@ -2686,23 +3112,6 @@
         <w:ind w:left="252" w:hanging="180"/>
         <w:rPr>
           <w:rFonts w:ascii="Raleway" w:hAnsi="Raleway" w:eastAsia="Raleway" w:cs="Raleway"/>
-          <w:b w:val="0"/>
-          <w:bCs w:val="0"/>
-          <w:i w:val="0"/>
-          <w:iCs w:val="0"/>
-          <w:caps w:val="0"/>
-          <w:smallCaps w:val="0"/>
-          <w:strike w:val="0"/>
-          <w:dstrike w:val="0"/>
-          <w:noProof w:val="0"/>
-          <w:sz w:val="22"/>
-          <w:szCs w:val="22"/>
-          <w:lang w:val="en-US"/>
-        </w:rPr>
-      </w:pPr>
-      <w:r>
-        <w:rPr>
-          <w:rFonts w:ascii="Raleway" w:hAnsi="Raleway" w:eastAsia="Raleway" w:cs="Raleway"/>
           <w:b w:val="1"/>
           <w:bCs w:val="1"/>
           <w:i w:val="0"/>
@@ -2715,6 +3124,22 @@
           <w:szCs w:val="22"/>
           <w:lang w:val="en-US"/>
         </w:rPr>
+      </w:pPr>
+      <w:r>
+        <w:rPr>
+          <w:rFonts w:ascii="Raleway" w:hAnsi="Raleway" w:eastAsia="Raleway" w:cs="Raleway"/>
+          <w:b w:val="1"/>
+          <w:bCs w:val="1"/>
+          <w:i w:val="0"/>
+          <w:iCs w:val="0"/>
+          <w:caps w:val="0"/>
+          <w:smallCaps w:val="0"/>
+          <w:noProof w:val="0"/>
+          <w:color w:val="000000" w:themeColor="text1" w:themeTint="FF" w:themeShade="FF"/>
+          <w:sz w:val="22"/>
+          <w:szCs w:val="22"/>
+          <w:lang w:val="en-US"/>
+        </w:rPr>
         <w:t xml:space="preserve">Open Source - MDN Web Docs: </w:t>
       </w:r>
       <w:r>
@@ -2751,7 +3176,7 @@
         </w:rPr>
         <w:t xml:space="preserve">Featured in the </w:t>
       </w:r>
-      <w:hyperlink r:id="Rb24b5ab49776497a">
+      <w:hyperlink r:id="R9c1117b3c75a4048">
         <w:r>
           <w:rPr>
             <w:rStyle w:val="Hyperlink"/>
@@ -2772,69 +3197,6 @@
           <w:t>contributor spotlight</w:t>
         </w:r>
       </w:hyperlink>
-    </w:p>
-    <w:p>
-      <w:pPr>
-        <w:pStyle w:val="ListParagraph"/>
-        <w:numPr>
-          <w:ilvl w:val="0"/>
-          <w:numId w:val="16"/>
-        </w:numPr>
-        <w:tabs>
-          <w:tab w:val="clear" w:leader="none" w:pos="916"/>
-        </w:tabs>
-        <w:bidi w:val="0"/>
-        <w:spacing w:after="0"/>
-        <w:ind w:left="252" w:hanging="180"/>
-        <w:rPr>
-          <w:rFonts w:ascii="Raleway" w:hAnsi="Raleway" w:eastAsia="Raleway" w:cs="Raleway"/>
-          <w:b w:val="1"/>
-          <w:bCs w:val="1"/>
-          <w:i w:val="0"/>
-          <w:iCs w:val="0"/>
-          <w:caps w:val="0"/>
-          <w:smallCaps w:val="0"/>
-          <w:noProof w:val="0"/>
-          <w:color w:val="000000" w:themeColor="text1" w:themeTint="FF" w:themeShade="FF"/>
-          <w:sz w:val="22"/>
-          <w:szCs w:val="22"/>
-          <w:lang w:val="en-US"/>
-        </w:rPr>
-      </w:pPr>
-      <w:r>
-        <w:rPr>
-          <w:rFonts w:ascii="Raleway" w:hAnsi="Raleway" w:eastAsia="Raleway" w:cs="Raleway"/>
-          <w:b w:val="1"/>
-          <w:bCs w:val="1"/>
-          <w:i w:val="0"/>
-          <w:iCs w:val="0"/>
-          <w:caps w:val="0"/>
-          <w:smallCaps w:val="0"/>
-          <w:noProof w:val="0"/>
-          <w:color w:val="000000" w:themeColor="text1" w:themeTint="FF" w:themeShade="FF"/>
-          <w:sz w:val="22"/>
-          <w:szCs w:val="22"/>
-          <w:lang w:val="en-US"/>
-        </w:rPr>
-        <w:t xml:space="preserve">React Task Board: </w:t>
-      </w:r>
-      <w:r>
-        <w:rPr>
-          <w:rFonts w:ascii="Raleway" w:hAnsi="Raleway" w:eastAsia="Raleway" w:cs="Raleway"/>
-          <w:b w:val="0"/>
-          <w:bCs w:val="0"/>
-          <w:i w:val="0"/>
-          <w:iCs w:val="0"/>
-          <w:caps w:val="0"/>
-          <w:smallCaps w:val="0"/>
-          <w:noProof w:val="0"/>
-          <w:color w:val="000000" w:themeColor="text1" w:themeTint="FF" w:themeShade="FF"/>
-          <w:sz w:val="22"/>
-          <w:szCs w:val="22"/>
-          <w:lang w:val="en-US"/>
-        </w:rPr>
-        <w:t>Developed an interactive drag-and-drop task board with React and Redux</w:t>
-      </w:r>
     </w:p>
     <w:sectPr>
       <w:pgSz w:w="12240" w:h="15840" w:orient="portrait"/>

</xml_diff>

<commit_message>
Add updated resume and fetch latest GitHub repo stats
</commit_message>
<xml_diff>
--- a/src/resume.docx
+++ b/src/resume.docx
@@ -826,24 +826,41 @@
           <w:szCs w:val="22"/>
           <w:lang w:val="en-US"/>
         </w:rPr>
-        <w:t xml:space="preserve">React.js, Node.js, </w:t>
-      </w:r>
-      <w:r>
-        <w:rPr>
-          <w:rFonts w:ascii="Raleway" w:hAnsi="Raleway" w:eastAsia="Raleway" w:cs="Raleway"/>
-          <w:b w:val="0"/>
-          <w:bCs w:val="0"/>
-          <w:i w:val="0"/>
-          <w:iCs w:val="0"/>
-          <w:caps w:val="0"/>
-          <w:smallCaps w:val="0"/>
-          <w:noProof w:val="0"/>
-          <w:color w:val="000000" w:themeColor="text1" w:themeTint="FF" w:themeShade="FF"/>
-          <w:sz w:val="22"/>
-          <w:szCs w:val="22"/>
-          <w:lang w:val="en-US"/>
-        </w:rPr>
-        <w:t xml:space="preserve">Express.js, </w:t>
+        <w:t xml:space="preserve">React, </w:t>
+      </w:r>
+      <w:r>
+        <w:rPr>
+          <w:rFonts w:ascii="Raleway" w:hAnsi="Raleway" w:eastAsia="Raleway" w:cs="Raleway"/>
+          <w:b w:val="0"/>
+          <w:bCs w:val="0"/>
+          <w:i w:val="0"/>
+          <w:iCs w:val="0"/>
+          <w:caps w:val="0"/>
+          <w:smallCaps w:val="0"/>
+          <w:noProof w:val="0"/>
+          <w:color w:val="000000" w:themeColor="text1" w:themeTint="FF" w:themeShade="FF"/>
+          <w:sz w:val="22"/>
+          <w:szCs w:val="22"/>
+          <w:lang w:val="en-US"/>
+        </w:rPr>
+        <w:t>Node.js,</w:t>
+      </w:r>
+      <w:r>
+        <w:rPr>
+          <w:rFonts w:ascii="Raleway" w:hAnsi="Raleway" w:eastAsia="Raleway" w:cs="Raleway"/>
+          <w:b w:val="0"/>
+          <w:bCs w:val="0"/>
+          <w:i w:val="0"/>
+          <w:iCs w:val="0"/>
+          <w:caps w:val="0"/>
+          <w:smallCaps w:val="0"/>
+          <w:noProof w:val="0"/>
+          <w:color w:val="000000" w:themeColor="text1" w:themeTint="FF" w:themeShade="FF"/>
+          <w:sz w:val="22"/>
+          <w:szCs w:val="22"/>
+          <w:lang w:val="en-US"/>
+        </w:rPr>
+        <w:t xml:space="preserve"> </w:t>
       </w:r>
       <w:r>
         <w:rPr>
@@ -894,7 +911,41 @@
           <w:szCs w:val="22"/>
           <w:lang w:val="en-US"/>
         </w:rPr>
-        <w:t xml:space="preserve">Redux, </w:t>
+        <w:t xml:space="preserve">Sass, </w:t>
+      </w:r>
+      <w:r>
+        <w:rPr>
+          <w:rFonts w:ascii="Raleway" w:hAnsi="Raleway" w:eastAsia="Raleway" w:cs="Raleway"/>
+          <w:b w:val="0"/>
+          <w:bCs w:val="0"/>
+          <w:i w:val="0"/>
+          <w:iCs w:val="0"/>
+          <w:caps w:val="0"/>
+          <w:smallCaps w:val="0"/>
+          <w:noProof w:val="0"/>
+          <w:color w:val="000000" w:themeColor="text1" w:themeTint="FF" w:themeShade="FF"/>
+          <w:sz w:val="22"/>
+          <w:szCs w:val="22"/>
+          <w:lang w:val="en-US"/>
+        </w:rPr>
+        <w:t>Redux</w:t>
+      </w:r>
+      <w:r>
+        <w:rPr>
+          <w:rFonts w:ascii="Raleway" w:hAnsi="Raleway" w:eastAsia="Raleway" w:cs="Raleway"/>
+          <w:b w:val="0"/>
+          <w:bCs w:val="0"/>
+          <w:i w:val="0"/>
+          <w:iCs w:val="0"/>
+          <w:caps w:val="0"/>
+          <w:smallCaps w:val="0"/>
+          <w:noProof w:val="0"/>
+          <w:color w:val="000000" w:themeColor="text1" w:themeTint="FF" w:themeShade="FF"/>
+          <w:sz w:val="22"/>
+          <w:szCs w:val="22"/>
+          <w:lang w:val="en-US"/>
+        </w:rPr>
+        <w:t xml:space="preserve">, </w:t>
       </w:r>
       <w:r>
         <w:rPr>
@@ -980,23 +1031,6 @@
           <w:lang w:val="en-US"/>
         </w:rPr>
         <w:t>, Docker</w:t>
-      </w:r>
-      <w:r>
-        <w:rPr>
-          <w:rFonts w:ascii="Raleway" w:hAnsi="Raleway" w:eastAsia="Raleway" w:cs="Raleway"/>
-          <w:b w:val="0"/>
-          <w:bCs w:val="0"/>
-          <w:i w:val="0"/>
-          <w:iCs w:val="0"/>
-          <w:caps w:val="0"/>
-          <w:smallCaps w:val="0"/>
-          <w:noProof w:val="0"/>
-          <w:color w:val="000000" w:themeColor="text1" w:themeTint="FF" w:themeShade="FF"/>
-          <w:sz w:val="22"/>
-          <w:szCs w:val="22"/>
-          <w:lang w:val="en-US"/>
-        </w:rPr>
-        <w:t>, S3</w:t>
       </w:r>
     </w:p>
     <w:p>
@@ -1429,7 +1463,7 @@
           <w:u w:val="none"/>
           <w:lang w:val="en-US"/>
         </w:rPr>
-        <w:t xml:space="preserve">Led frontend implementation of a new analytics dashboard </w:t>
+        <w:t>Led front</w:t>
       </w:r>
       <w:r>
         <w:rPr>
@@ -1449,7 +1483,7 @@
           <w:u w:val="none"/>
           <w:lang w:val="en-US"/>
         </w:rPr>
-        <w:t xml:space="preserve">and developed APIs </w:t>
+        <w:t xml:space="preserve">end </w:t>
       </w:r>
       <w:r>
         <w:rPr>
@@ -1469,7 +1503,7 @@
           <w:u w:val="none"/>
           <w:lang w:val="en-US"/>
         </w:rPr>
-        <w:t xml:space="preserve">using Next.js, </w:t>
+        <w:t>development</w:t>
       </w:r>
       <w:r>
         <w:rPr>
@@ -1489,7 +1523,107 @@
           <w:u w:val="none"/>
           <w:lang w:val="en-US"/>
         </w:rPr>
-        <w:t xml:space="preserve">React.js, </w:t>
+        <w:t xml:space="preserve"> of a new analytics dashboard </w:t>
+      </w:r>
+      <w:r>
+        <w:rPr>
+          <w:rFonts w:ascii="Raleway" w:hAnsi="Raleway" w:eastAsia="Raleway" w:cs="Raleway"/>
+          <w:b w:val="0"/>
+          <w:bCs w:val="0"/>
+          <w:i w:val="0"/>
+          <w:iCs w:val="0"/>
+          <w:caps w:val="0"/>
+          <w:smallCaps w:val="0"/>
+          <w:strike w:val="0"/>
+          <w:dstrike w:val="0"/>
+          <w:noProof w:val="0"/>
+          <w:color w:val="000000" w:themeColor="text1" w:themeTint="FF" w:themeShade="FF"/>
+          <w:sz w:val="22"/>
+          <w:szCs w:val="22"/>
+          <w:u w:val="none"/>
+          <w:lang w:val="en-US"/>
+        </w:rPr>
+        <w:t xml:space="preserve">and </w:t>
+      </w:r>
+      <w:r>
+        <w:rPr>
+          <w:rFonts w:ascii="Raleway" w:hAnsi="Raleway" w:eastAsia="Raleway" w:cs="Raleway"/>
+          <w:b w:val="0"/>
+          <w:bCs w:val="0"/>
+          <w:i w:val="0"/>
+          <w:iCs w:val="0"/>
+          <w:caps w:val="0"/>
+          <w:smallCaps w:val="0"/>
+          <w:strike w:val="0"/>
+          <w:dstrike w:val="0"/>
+          <w:noProof w:val="0"/>
+          <w:color w:val="000000" w:themeColor="text1" w:themeTint="FF" w:themeShade="FF"/>
+          <w:sz w:val="22"/>
+          <w:szCs w:val="22"/>
+          <w:u w:val="none"/>
+          <w:lang w:val="en-US"/>
+        </w:rPr>
+        <w:t>built</w:t>
+      </w:r>
+      <w:r>
+        <w:rPr>
+          <w:rFonts w:ascii="Raleway" w:hAnsi="Raleway" w:eastAsia="Raleway" w:cs="Raleway"/>
+          <w:b w:val="0"/>
+          <w:bCs w:val="0"/>
+          <w:i w:val="0"/>
+          <w:iCs w:val="0"/>
+          <w:caps w:val="0"/>
+          <w:smallCaps w:val="0"/>
+          <w:strike w:val="0"/>
+          <w:dstrike w:val="0"/>
+          <w:noProof w:val="0"/>
+          <w:color w:val="000000" w:themeColor="text1" w:themeTint="FF" w:themeShade="FF"/>
+          <w:sz w:val="22"/>
+          <w:szCs w:val="22"/>
+          <w:u w:val="none"/>
+          <w:lang w:val="en-US"/>
+        </w:rPr>
+        <w:t xml:space="preserve"> APIs </w:t>
+      </w:r>
+      <w:r>
+        <w:rPr>
+          <w:rFonts w:ascii="Raleway" w:hAnsi="Raleway" w:eastAsia="Raleway" w:cs="Raleway"/>
+          <w:b w:val="0"/>
+          <w:bCs w:val="0"/>
+          <w:i w:val="0"/>
+          <w:iCs w:val="0"/>
+          <w:caps w:val="0"/>
+          <w:smallCaps w:val="0"/>
+          <w:strike w:val="0"/>
+          <w:dstrike w:val="0"/>
+          <w:noProof w:val="0"/>
+          <w:color w:val="000000" w:themeColor="text1" w:themeTint="FF" w:themeShade="FF"/>
+          <w:sz w:val="22"/>
+          <w:szCs w:val="22"/>
+          <w:u w:val="none"/>
+          <w:lang w:val="en-US"/>
+        </w:rPr>
+        <w:t xml:space="preserve">using Next.js, </w:t>
+      </w:r>
+      <w:r>
+        <w:rPr>
+          <w:rFonts w:ascii="Raleway" w:hAnsi="Raleway" w:eastAsia="Raleway" w:cs="Raleway"/>
+          <w:b w:val="0"/>
+          <w:bCs w:val="0"/>
+          <w:i w:val="0"/>
+          <w:iCs w:val="0"/>
+          <w:caps w:val="0"/>
+          <w:smallCaps w:val="0"/>
+          <w:strike w:val="0"/>
+          <w:dstrike w:val="0"/>
+          <w:noProof w:val="0"/>
+          <w:color w:val="000000" w:themeColor="text1" w:themeTint="FF" w:themeShade="FF"/>
+          <w:sz w:val="22"/>
+          <w:szCs w:val="22"/>
+          <w:u w:val="none"/>
+          <w:lang w:val="en-US"/>
+        </w:rPr>
+        <w:t xml:space="preserve">React, </w:t>
       </w:r>
       <w:r>
         <w:rPr>
@@ -1622,7 +1756,47 @@
           <w:u w:val="none"/>
           <w:lang w:val="en-US"/>
         </w:rPr>
-        <w:t xml:space="preserve"> Action that automatically creates a ticket in Jira and notifies slack for </w:t>
+        <w:t xml:space="preserve"> Action that automatically creates a ticket in Jira and notifies </w:t>
+      </w:r>
+      <w:r>
+        <w:rPr>
+          <w:rFonts w:ascii="Raleway" w:hAnsi="Raleway" w:eastAsia="Raleway" w:cs="Raleway"/>
+          <w:b w:val="0"/>
+          <w:bCs w:val="0"/>
+          <w:i w:val="0"/>
+          <w:iCs w:val="0"/>
+          <w:caps w:val="0"/>
+          <w:smallCaps w:val="0"/>
+          <w:strike w:val="0"/>
+          <w:dstrike w:val="0"/>
+          <w:noProof w:val="0"/>
+          <w:color w:val="000000" w:themeColor="text1" w:themeTint="FF" w:themeShade="FF"/>
+          <w:sz w:val="22"/>
+          <w:szCs w:val="22"/>
+          <w:u w:val="none"/>
+          <w:lang w:val="en-US"/>
+        </w:rPr>
+        <w:t>S</w:t>
+      </w:r>
+      <w:r>
+        <w:rPr>
+          <w:rFonts w:ascii="Raleway" w:hAnsi="Raleway" w:eastAsia="Raleway" w:cs="Raleway"/>
+          <w:b w:val="0"/>
+          <w:bCs w:val="0"/>
+          <w:i w:val="0"/>
+          <w:iCs w:val="0"/>
+          <w:caps w:val="0"/>
+          <w:smallCaps w:val="0"/>
+          <w:strike w:val="0"/>
+          <w:dstrike w:val="0"/>
+          <w:noProof w:val="0"/>
+          <w:color w:val="000000" w:themeColor="text1" w:themeTint="FF" w:themeShade="FF"/>
+          <w:sz w:val="22"/>
+          <w:szCs w:val="22"/>
+          <w:u w:val="none"/>
+          <w:lang w:val="en-US"/>
+        </w:rPr>
+        <w:t xml:space="preserve">lack for </w:t>
       </w:r>
       <w:r>
         <w:rPr>
@@ -1945,7 +2119,24 @@
           <w:szCs w:val="22"/>
           <w:lang w:val="en-US"/>
         </w:rPr>
-        <w:t xml:space="preserve">to deliver features in a fast-paced </w:t>
+        <w:t xml:space="preserve">to deliver </w:t>
+      </w:r>
+      <w:r>
+        <w:rPr>
+          <w:rFonts w:ascii="Raleway" w:hAnsi="Raleway" w:eastAsia="Raleway" w:cs="Raleway"/>
+          <w:b w:val="0"/>
+          <w:bCs w:val="0"/>
+          <w:i w:val="0"/>
+          <w:iCs w:val="0"/>
+          <w:caps w:val="0"/>
+          <w:smallCaps w:val="0"/>
+          <w:noProof w:val="0"/>
+          <w:color w:val="000000" w:themeColor="text1" w:themeTint="FF" w:themeShade="FF"/>
+          <w:sz w:val="22"/>
+          <w:szCs w:val="22"/>
+          <w:lang w:val="en-US"/>
+        </w:rPr>
+        <w:t xml:space="preserve">features in a fast-paced </w:t>
       </w:r>
       <w:r>
         <w:rPr>
@@ -2153,7 +2344,7 @@
           <w:u w:val="none"/>
           <w:lang w:val="en-US"/>
         </w:rPr>
-        <w:t xml:space="preserve">that power the </w:t>
+        <w:t>for</w:t>
       </w:r>
       <w:r>
         <w:rPr>
@@ -2173,7 +2364,107 @@
           <w:u w:val="none"/>
           <w:lang w:val="en-US"/>
         </w:rPr>
-        <w:t>analytics dashboard</w:t>
+        <w:t xml:space="preserve"> </w:t>
+      </w:r>
+      <w:r>
+        <w:rPr>
+          <w:rFonts w:ascii="Raleway" w:hAnsi="Raleway" w:eastAsia="Raleway" w:cs="Raleway"/>
+          <w:b w:val="0"/>
+          <w:bCs w:val="0"/>
+          <w:i w:val="0"/>
+          <w:iCs w:val="0"/>
+          <w:caps w:val="0"/>
+          <w:smallCaps w:val="0"/>
+          <w:strike w:val="0"/>
+          <w:dstrike w:val="0"/>
+          <w:noProof w:val="0"/>
+          <w:color w:val="000000" w:themeColor="text1" w:themeTint="FF" w:themeShade="FF"/>
+          <w:sz w:val="22"/>
+          <w:szCs w:val="22"/>
+          <w:u w:val="none"/>
+          <w:lang w:val="en-US"/>
+        </w:rPr>
+        <w:t>customer</w:t>
+      </w:r>
+      <w:r>
+        <w:rPr>
+          <w:rFonts w:ascii="Raleway" w:hAnsi="Raleway" w:eastAsia="Raleway" w:cs="Raleway"/>
+          <w:b w:val="0"/>
+          <w:bCs w:val="0"/>
+          <w:i w:val="0"/>
+          <w:iCs w:val="0"/>
+          <w:caps w:val="0"/>
+          <w:smallCaps w:val="0"/>
+          <w:strike w:val="0"/>
+          <w:dstrike w:val="0"/>
+          <w:noProof w:val="0"/>
+          <w:color w:val="000000" w:themeColor="text1" w:themeTint="FF" w:themeShade="FF"/>
+          <w:sz w:val="22"/>
+          <w:szCs w:val="22"/>
+          <w:u w:val="none"/>
+          <w:lang w:val="en-US"/>
+        </w:rPr>
+        <w:t>-</w:t>
+      </w:r>
+      <w:r>
+        <w:rPr>
+          <w:rFonts w:ascii="Raleway" w:hAnsi="Raleway" w:eastAsia="Raleway" w:cs="Raleway"/>
+          <w:b w:val="0"/>
+          <w:bCs w:val="0"/>
+          <w:i w:val="0"/>
+          <w:iCs w:val="0"/>
+          <w:caps w:val="0"/>
+          <w:smallCaps w:val="0"/>
+          <w:strike w:val="0"/>
+          <w:dstrike w:val="0"/>
+          <w:noProof w:val="0"/>
+          <w:color w:val="000000" w:themeColor="text1" w:themeTint="FF" w:themeShade="FF"/>
+          <w:sz w:val="22"/>
+          <w:szCs w:val="22"/>
+          <w:u w:val="none"/>
+          <w:lang w:val="en-US"/>
+        </w:rPr>
+        <w:t xml:space="preserve">facing </w:t>
+      </w:r>
+      <w:r>
+        <w:rPr>
+          <w:rFonts w:ascii="Raleway" w:hAnsi="Raleway" w:eastAsia="Raleway" w:cs="Raleway"/>
+          <w:b w:val="0"/>
+          <w:bCs w:val="0"/>
+          <w:i w:val="0"/>
+          <w:iCs w:val="0"/>
+          <w:caps w:val="0"/>
+          <w:smallCaps w:val="0"/>
+          <w:strike w:val="0"/>
+          <w:dstrike w:val="0"/>
+          <w:noProof w:val="0"/>
+          <w:color w:val="000000" w:themeColor="text1" w:themeTint="FF" w:themeShade="FF"/>
+          <w:sz w:val="22"/>
+          <w:szCs w:val="22"/>
+          <w:u w:val="none"/>
+          <w:lang w:val="en-US"/>
+        </w:rPr>
+        <w:t>dashboard</w:t>
+      </w:r>
+      <w:r>
+        <w:rPr>
+          <w:rFonts w:ascii="Raleway" w:hAnsi="Raleway" w:eastAsia="Raleway" w:cs="Raleway"/>
+          <w:b w:val="0"/>
+          <w:bCs w:val="0"/>
+          <w:i w:val="0"/>
+          <w:iCs w:val="0"/>
+          <w:caps w:val="0"/>
+          <w:smallCaps w:val="0"/>
+          <w:strike w:val="0"/>
+          <w:dstrike w:val="0"/>
+          <w:noProof w:val="0"/>
+          <w:color w:val="000000" w:themeColor="text1" w:themeTint="FF" w:themeShade="FF"/>
+          <w:sz w:val="22"/>
+          <w:szCs w:val="22"/>
+          <w:u w:val="none"/>
+          <w:lang w:val="en-US"/>
+        </w:rPr>
+        <w:t>s</w:t>
       </w:r>
     </w:p>
     <w:p>

</xml_diff>